<commit_message>
- updated design brief to include story overview
</commit_message>
<xml_diff>
--- a/TowerDefence/Documentation/Proj_Lockdown - design brief.docx
+++ b/TowerDefence/Documentation/Proj_Lockdown - design brief.docx
@@ -1,6 +1,6 @@
 
 <file path=word/document.xml><?xml version="1.0" encoding="utf-8"?>
-<w:document xmlns:wpc="http://schemas.microsoft.com/office/word/2010/wordprocessingCanvas" xmlns:mc="http://schemas.openxmlformats.org/markup-compatibility/2006" xmlns:o="urn:schemas-microsoft-com:office:office" xmlns:r="http://schemas.openxmlformats.org/officeDocument/2006/relationships" xmlns:m="http://schemas.openxmlformats.org/officeDocument/2006/math" xmlns:v="urn:schemas-microsoft-com:vml" xmlns:wp14="http://schemas.microsoft.com/office/word/2010/wordprocessingDrawing" xmlns:wp="http://schemas.openxmlformats.org/drawingml/2006/wordprocessingDrawing" xmlns:w10="urn:schemas-microsoft-com:office:word" xmlns:w="http://schemas.openxmlformats.org/wordprocessingml/2006/main" xmlns:w14="http://schemas.microsoft.com/office/word/2010/wordml" xmlns:wpg="http://schemas.microsoft.com/office/word/2010/wordprocessingGroup" xmlns:wpi="http://schemas.microsoft.com/office/word/2010/wordprocessingInk" xmlns:wne="http://schemas.microsoft.com/office/word/2006/wordml" xmlns:wps="http://schemas.microsoft.com/office/word/2010/wordprocessingShape" mc:Ignorable="w14 wp14">
+<w:document xmlns:wpc="http://schemas.microsoft.com/office/word/2010/wordprocessingCanvas" xmlns:cx="http://schemas.microsoft.com/office/drawing/2014/chartex" xmlns:cx1="http://schemas.microsoft.com/office/drawing/2015/9/8/chartex" xmlns:cx2="http://schemas.microsoft.com/office/drawing/2015/10/21/chartex" xmlns:cx3="http://schemas.microsoft.com/office/drawing/2016/5/9/chartex" xmlns:cx4="http://schemas.microsoft.com/office/drawing/2016/5/10/chartex" xmlns:cx5="http://schemas.microsoft.com/office/drawing/2016/5/11/chartex" xmlns:cx6="http://schemas.microsoft.com/office/drawing/2016/5/12/chartex" xmlns:cx7="http://schemas.microsoft.com/office/drawing/2016/5/13/chartex" xmlns:cx8="http://schemas.microsoft.com/office/drawing/2016/5/14/chartex" xmlns:mc="http://schemas.openxmlformats.org/markup-compatibility/2006" xmlns:aink="http://schemas.microsoft.com/office/drawing/2016/ink" xmlns:am3d="http://schemas.microsoft.com/office/drawing/2017/model3d" xmlns:o="urn:schemas-microsoft-com:office:office" xmlns:r="http://schemas.openxmlformats.org/officeDocument/2006/relationships" xmlns:m="http://schemas.openxmlformats.org/officeDocument/2006/math" xmlns:v="urn:schemas-microsoft-com:vml" xmlns:wp14="http://schemas.microsoft.com/office/word/2010/wordprocessingDrawing" xmlns:wp="http://schemas.openxmlformats.org/drawingml/2006/wordprocessingDrawing" xmlns:w10="urn:schemas-microsoft-com:office:word" xmlns:w="http://schemas.openxmlformats.org/wordprocessingml/2006/main" xmlns:w14="http://schemas.microsoft.com/office/word/2010/wordml" xmlns:w15="http://schemas.microsoft.com/office/word/2012/wordml" xmlns:w16cid="http://schemas.microsoft.com/office/word/2016/wordml/cid" xmlns:w16se="http://schemas.microsoft.com/office/word/2015/wordml/symex" xmlns:wpg="http://schemas.microsoft.com/office/word/2010/wordprocessingGroup" xmlns:wpi="http://schemas.microsoft.com/office/word/2010/wordprocessingInk" xmlns:wne="http://schemas.microsoft.com/office/word/2006/wordml" xmlns:wps="http://schemas.microsoft.com/office/word/2010/wordprocessingShape" mc:Ignorable="w14 w15 w16se w16cid wp14">
   <w:body>
     <w:p>
       <w:r>
@@ -42,7 +42,7 @@
                         <a:effectLst/>
                         <a:extLst>
                           <a:ext uri="{C572A759-6A51-4108-AA02-DFA0A04FC94B}">
-                            <ma14:wrappingTextBoxFlag xmlns="" xmlns:mo="http://schemas.microsoft.com/office/mac/office/2008/main" xmlns:mv="urn:schemas-microsoft-com:mac:vml" xmlns:o="urn:schemas-microsoft-com:office:office" xmlns:v="urn:schemas-microsoft-com:vml" xmlns:w10="urn:schemas-microsoft-com:office:word" xmlns:w="http://schemas.openxmlformats.org/wordprocessingml/2006/main" xmlns:ma14="http://schemas.microsoft.com/office/mac/drawingml/2011/main"/>
+                            <ma14:wrappingTextBoxFlag xmlns:ma14="http://schemas.microsoft.com/office/mac/drawingml/2011/main" xmlns:w="http://schemas.openxmlformats.org/wordprocessingml/2006/main" xmlns:w10="urn:schemas-microsoft-com:office:word" xmlns:v="urn:schemas-microsoft-com:vml" xmlns:o="urn:schemas-microsoft-com:office:office" xmlns:mv="urn:schemas-microsoft-com:mac:vml" xmlns:mo="http://schemas.microsoft.com/office/mac/office/2008/main" xmlns=""/>
                           </a:ext>
                         </a:extLst>
                       </wps:spPr>
@@ -81,7 +81,17 @@
                                 <w:szCs w:val="52"/>
                                 <w:u w:val="single"/>
                               </w:rPr>
-                              <w:t>GAME DESIGN DOCUMENT</w:t>
+                              <w:t xml:space="preserve">GAME DESIGN </w:t>
+                            </w:r>
+                            <w:r>
+                              <w:rPr>
+                                <w:rFonts w:ascii="Open Sans" w:hAnsi="Open Sans"/>
+                                <w:b/>
+                                <w:sz w:val="52"/>
+                                <w:szCs w:val="52"/>
+                                <w:u w:val="single"/>
+                              </w:rPr>
+                              <w:t>BRIEF</w:t>
                             </w:r>
                           </w:p>
                         </w:txbxContent>
@@ -106,7 +116,7 @@
           </mc:Choice>
           <mc:Fallback>
             <w:pict>
-              <v:shapetype id="_x0000_t202" coordsize="21600,21600" o:spt="202" path="m,l,21600r21600,l21600,xe">
+              <v:shapetype w14:anchorId="512A2302" id="_x0000_t202" coordsize="21600,21600" o:spt="202" path="m,l,21600r21600,l21600,xe">
                 <v:stroke joinstyle="miter"/>
                 <v:path gradientshapeok="t" o:connecttype="rect"/>
               </v:shapetype>
@@ -132,7 +142,17 @@
                           <w:szCs w:val="52"/>
                           <w:u w:val="single"/>
                         </w:rPr>
-                        <w:t>GAME DESIGN DOCUMENT</w:t>
+                        <w:t xml:space="preserve">GAME DESIGN </w:t>
+                      </w:r>
+                      <w:r>
+                        <w:rPr>
+                          <w:rFonts w:ascii="Open Sans" w:hAnsi="Open Sans"/>
+                          <w:b/>
+                          <w:sz w:val="52"/>
+                          <w:szCs w:val="52"/>
+                          <w:u w:val="single"/>
+                        </w:rPr>
+                        <w:t>BRIEF</w:t>
                       </w:r>
                     </w:p>
                   </w:txbxContent>
@@ -180,7 +200,7 @@
                     <pic:cNvPicPr/>
                   </pic:nvPicPr>
                   <pic:blipFill>
-                    <a:blip r:embed="rId9">
+                    <a:blip r:embed="rId8">
                       <a:extLst>
                         <a:ext uri="{28A0092B-C50C-407E-A947-70E740481C1C}">
                           <a14:useLocalDpi xmlns:a14="http://schemas.microsoft.com/office/drawing/2010/main" val="0"/>
@@ -278,7 +298,7 @@
                         <a:effectLst/>
                         <a:extLst>
                           <a:ext uri="{C572A759-6A51-4108-AA02-DFA0A04FC94B}">
-                            <ma14:wrappingTextBoxFlag xmlns="" xmlns:mo="http://schemas.microsoft.com/office/mac/office/2008/main" xmlns:mv="urn:schemas-microsoft-com:mac:vml" xmlns:o="urn:schemas-microsoft-com:office:office" xmlns:v="urn:schemas-microsoft-com:vml" xmlns:w10="urn:schemas-microsoft-com:office:word" xmlns:w="http://schemas.openxmlformats.org/wordprocessingml/2006/main" xmlns:ma14="http://schemas.microsoft.com/office/mac/drawingml/2011/main"/>
+                            <ma14:wrappingTextBoxFlag xmlns:ma14="http://schemas.microsoft.com/office/mac/drawingml/2011/main" xmlns:w="http://schemas.openxmlformats.org/wordprocessingml/2006/main" xmlns:w10="urn:schemas-microsoft-com:office:word" xmlns:v="urn:schemas-microsoft-com:vml" xmlns:o="urn:schemas-microsoft-com:office:office" xmlns:mv="urn:schemas-microsoft-com:mac:vml" xmlns:mo="http://schemas.microsoft.com/office/mac/office/2008/main" xmlns=""/>
                           </a:ext>
                         </a:extLst>
                       </wps:spPr>
@@ -340,7 +360,7 @@
           </mc:Choice>
           <mc:Fallback>
             <w:pict>
-              <v:shape id="Text Box 3" o:spid="_x0000_s1027" type="#_x0000_t202" style="position:absolute;margin-left:-17.7pt;margin-top:1.85pt;width:494.9pt;height:1in;z-index:251661312;visibility:visible;mso-wrap-style:square;mso-width-percent:0;mso-height-percent:0;mso-wrap-distance-left:9pt;mso-wrap-distance-top:0;mso-wrap-distance-right:9pt;mso-wrap-distance-bottom:0;mso-position-horizontal:absolute;mso-position-horizontal-relative:margin;mso-position-vertical:absolute;mso-position-vertical-relative:text;mso-width-percent:0;mso-height-percent:0;mso-width-relative:margin;mso-height-relative:margin;v-text-anchor:top" o:gfxdata="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" filled="f" stroked="f">
+              <v:shape w14:anchorId="075FBB11" id="Text Box 3" o:spid="_x0000_s1027" type="#_x0000_t202" style="position:absolute;margin-left:-17.7pt;margin-top:1.85pt;width:494.9pt;height:1in;z-index:251661312;visibility:visible;mso-wrap-style:square;mso-width-percent:0;mso-height-percent:0;mso-wrap-distance-left:9pt;mso-wrap-distance-top:0;mso-wrap-distance-right:9pt;mso-wrap-distance-bottom:0;mso-position-horizontal:absolute;mso-position-horizontal-relative:margin;mso-position-vertical:absolute;mso-position-vertical-relative:text;mso-width-percent:0;mso-height-percent:0;mso-width-relative:margin;mso-height-relative:margin;v-text-anchor:top" o:gfxdata="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" filled="f" stroked="f">
                 <v:textbox>
                   <w:txbxContent>
                     <w:p>
@@ -431,7 +451,7 @@
                         </a:ln>
                         <a:extLst>
                           <a:ext uri="{C572A759-6A51-4108-AA02-DFA0A04FC94B}">
-                            <ma14:wrappingTextBoxFlag xmlns="" xmlns:mo="http://schemas.microsoft.com/office/mac/office/2008/main" xmlns:mv="urn:schemas-microsoft-com:mac:vml" xmlns:o="urn:schemas-microsoft-com:office:office" xmlns:v="urn:schemas-microsoft-com:vml" xmlns:w10="urn:schemas-microsoft-com:office:word" xmlns:w="http://schemas.openxmlformats.org/wordprocessingml/2006/main" xmlns:ma14="http://schemas.microsoft.com/office/mac/drawingml/2011/main"/>
+                            <ma14:wrappingTextBoxFlag xmlns:ma14="http://schemas.microsoft.com/office/mac/drawingml/2011/main" xmlns:w="http://schemas.openxmlformats.org/wordprocessingml/2006/main" xmlns:w10="urn:schemas-microsoft-com:office:word" xmlns:v="urn:schemas-microsoft-com:vml" xmlns:o="urn:schemas-microsoft-com:office:office" xmlns:mv="urn:schemas-microsoft-com:mac:vml" xmlns:mo="http://schemas.microsoft.com/office/mac/office/2008/main" xmlns=""/>
                           </a:ext>
                         </a:extLst>
                       </wps:spPr>
@@ -475,7 +495,7 @@
           </mc:Choice>
           <mc:Fallback>
             <w:pict>
-              <v:shape id="Text Box 5" o:spid="_x0000_s1028" type="#_x0000_t202" style="position:absolute;margin-left:-81pt;margin-top:5.9pt;width:621pt;height:81pt;z-index:251658239;visibility:visible;mso-wrap-style:square;mso-width-percent:0;mso-height-percent:0;mso-wrap-distance-left:9pt;mso-wrap-distance-top:0;mso-wrap-distance-right:9pt;mso-wrap-distance-bottom:0;mso-position-horizontal:absolute;mso-position-horizontal-relative:text;mso-position-vertical:absolute;mso-position-vertical-relative:text;mso-width-percent:0;mso-height-percent:0;mso-width-relative:margin;mso-height-relative:margin;v-text-anchor:top" o:gfxdata="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" fillcolor="#f2f2f2 [3052]" stroked="f" strokeweight="2pt">
+              <v:shape w14:anchorId="7EF4F308" id="Text Box 5" o:spid="_x0000_s1028" type="#_x0000_t202" style="position:absolute;margin-left:-81pt;margin-top:5.9pt;width:621pt;height:81pt;z-index:251658239;visibility:visible;mso-wrap-style:square;mso-width-percent:0;mso-height-percent:0;mso-wrap-distance-left:9pt;mso-wrap-distance-top:0;mso-wrap-distance-right:9pt;mso-wrap-distance-bottom:0;mso-position-horizontal:absolute;mso-position-horizontal-relative:text;mso-position-vertical:absolute;mso-position-vertical-relative:text;mso-width-percent:0;mso-height-percent:0;mso-width-relative:margin;mso-height-relative:margin;v-text-anchor:top" o:gfxdata="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" fillcolor="#f2f2f2 [3052]" stroked="f" strokeweight="2pt">
                 <v:textbox>
                   <w:txbxContent>
                     <w:p/>
@@ -526,7 +546,7 @@
                         <a:effectLst/>
                         <a:extLst>
                           <a:ext uri="{C572A759-6A51-4108-AA02-DFA0A04FC94B}">
-                            <ma14:wrappingTextBoxFlag xmlns="" xmlns:mo="http://schemas.microsoft.com/office/mac/office/2008/main" xmlns:mv="urn:schemas-microsoft-com:mac:vml" xmlns:o="urn:schemas-microsoft-com:office:office" xmlns:v="urn:schemas-microsoft-com:vml" xmlns:w10="urn:schemas-microsoft-com:office:word" xmlns:w="http://schemas.openxmlformats.org/wordprocessingml/2006/main" xmlns:ma14="http://schemas.microsoft.com/office/mac/drawingml/2011/main"/>
+                            <ma14:wrappingTextBoxFlag xmlns:ma14="http://schemas.microsoft.com/office/mac/drawingml/2011/main" xmlns:w="http://schemas.openxmlformats.org/wordprocessingml/2006/main" xmlns:w10="urn:schemas-microsoft-com:office:word" xmlns:v="urn:schemas-microsoft-com:vml" xmlns:o="urn:schemas-microsoft-com:office:office" xmlns:mv="urn:schemas-microsoft-com:mac:vml" xmlns:mo="http://schemas.microsoft.com/office/mac/office/2008/main" xmlns=""/>
                           </a:ext>
                         </a:extLst>
                       </wps:spPr>
@@ -622,7 +642,7 @@
           </mc:Choice>
           <mc:Fallback>
             <w:pict>
-              <v:shape id="Text Box 8" o:spid="_x0000_s1029" type="#_x0000_t202" style="position:absolute;margin-left:387pt;margin-top:14.9pt;width:135pt;height:63pt;z-index:251665408;visibility:visible;mso-wrap-style:square;mso-wrap-distance-left:9pt;mso-wrap-distance-top:0;mso-wrap-distance-right:9pt;mso-wrap-distance-bottom:0;mso-position-horizontal:absolute;mso-position-horizontal-relative:text;mso-position-vertical:absolute;mso-position-vertical-relative:text;v-text-anchor:top" o:gfxdata="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" filled="f" stroked="f">
+              <v:shape w14:anchorId="53DD3F7C" id="Text Box 8" o:spid="_x0000_s1029" type="#_x0000_t202" style="position:absolute;margin-left:387pt;margin-top:14.9pt;width:135pt;height:63pt;z-index:251665408;visibility:visible;mso-wrap-style:square;mso-wrap-distance-left:9pt;mso-wrap-distance-top:0;mso-wrap-distance-right:9pt;mso-wrap-distance-bottom:0;mso-position-horizontal:absolute;mso-position-horizontal-relative:text;mso-position-vertical:absolute;mso-position-vertical-relative:text;v-text-anchor:top" o:gfxdata="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" filled="f" stroked="f">
                 <v:textbox>
                   <w:txbxContent>
                     <w:p>
@@ -731,7 +751,7 @@
                         <a:effectLst/>
                         <a:extLst>
                           <a:ext uri="{C572A759-6A51-4108-AA02-DFA0A04FC94B}">
-                            <ma14:wrappingTextBoxFlag xmlns="" xmlns:mo="http://schemas.microsoft.com/office/mac/office/2008/main" xmlns:mv="urn:schemas-microsoft-com:mac:vml" xmlns:o="urn:schemas-microsoft-com:office:office" xmlns:v="urn:schemas-microsoft-com:vml" xmlns:w10="urn:schemas-microsoft-com:office:word" xmlns:w="http://schemas.openxmlformats.org/wordprocessingml/2006/main" xmlns:ma14="http://schemas.microsoft.com/office/mac/drawingml/2011/main"/>
+                            <ma14:wrappingTextBoxFlag xmlns:ma14="http://schemas.microsoft.com/office/mac/drawingml/2011/main" xmlns:w="http://schemas.openxmlformats.org/wordprocessingml/2006/main" xmlns:w10="urn:schemas-microsoft-com:office:word" xmlns:v="urn:schemas-microsoft-com:vml" xmlns:o="urn:schemas-microsoft-com:office:office" xmlns:mv="urn:schemas-microsoft-com:mac:vml" xmlns:mo="http://schemas.microsoft.com/office/mac/office/2008/main" xmlns=""/>
                           </a:ext>
                         </a:extLst>
                       </wps:spPr>
@@ -831,7 +851,7 @@
           </mc:Choice>
           <mc:Fallback>
             <w:pict>
-              <v:shape id="Text Box 7" o:spid="_x0000_s1030" type="#_x0000_t202" style="position:absolute;margin-left:-54pt;margin-top:14.9pt;width:135pt;height:63pt;z-index:251664384;visibility:visible;mso-wrap-style:square;mso-wrap-distance-left:9pt;mso-wrap-distance-top:0;mso-wrap-distance-right:9pt;mso-wrap-distance-bottom:0;mso-position-horizontal:absolute;mso-position-horizontal-relative:text;mso-position-vertical:absolute;mso-position-vertical-relative:text;v-text-anchor:top" o:gfxdata="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" filled="f" stroked="f">
+              <v:shape w14:anchorId="0708F4F0" id="Text Box 7" o:spid="_x0000_s1030" type="#_x0000_t202" style="position:absolute;margin-left:-54pt;margin-top:14.9pt;width:135pt;height:63pt;z-index:251664384;visibility:visible;mso-wrap-style:square;mso-wrap-distance-left:9pt;mso-wrap-distance-top:0;mso-wrap-distance-right:9pt;mso-wrap-distance-bottom:0;mso-position-horizontal:absolute;mso-position-horizontal-relative:text;mso-position-vertical:absolute;mso-position-vertical-relative:text;v-text-anchor:top" o:gfxdata="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" filled="f" stroked="f">
                 <v:textbox>
                   <w:txbxContent>
                     <w:p>
@@ -950,7 +970,7 @@
                         <a:effectLst/>
                         <a:extLst>
                           <a:ext uri="{C572A759-6A51-4108-AA02-DFA0A04FC94B}">
-                            <ma14:wrappingTextBoxFlag xmlns="" xmlns:mo="http://schemas.microsoft.com/office/mac/office/2008/main" xmlns:mv="urn:schemas-microsoft-com:mac:vml" xmlns:o="urn:schemas-microsoft-com:office:office" xmlns:v="urn:schemas-microsoft-com:vml" xmlns:w10="urn:schemas-microsoft-com:office:word" xmlns:w="http://schemas.openxmlformats.org/wordprocessingml/2006/main" xmlns:ma14="http://schemas.microsoft.com/office/mac/drawingml/2011/main"/>
+                            <ma14:wrappingTextBoxFlag xmlns:ma14="http://schemas.microsoft.com/office/mac/drawingml/2011/main" xmlns:w="http://schemas.openxmlformats.org/wordprocessingml/2006/main" xmlns:w10="urn:schemas-microsoft-com:office:word" xmlns:v="urn:schemas-microsoft-com:vml" xmlns:o="urn:schemas-microsoft-com:office:office" xmlns:mv="urn:schemas-microsoft-com:mac:vml" xmlns:mo="http://schemas.microsoft.com/office/mac/office/2008/main" xmlns=""/>
                           </a:ext>
                         </a:extLst>
                       </wps:spPr>
@@ -1006,7 +1026,7 @@
           </mc:Choice>
           <mc:Fallback>
             <w:pict>
-              <v:shape id="Text Box 13" o:spid="_x0000_s1031" type="#_x0000_t202" style="position:absolute;margin-left:0;margin-top:6.75pt;width:243pt;height:36pt;z-index:251667456;visibility:visible;mso-wrap-style:square;mso-wrap-distance-left:9pt;mso-wrap-distance-top:0;mso-wrap-distance-right:9pt;mso-wrap-distance-bottom:0;mso-position-horizontal:center;mso-position-horizontal-relative:margin;mso-position-vertical:absolute;mso-position-vertical-relative:text;v-text-anchor:top" o:gfxdata="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" filled="f" stroked="f">
+              <v:shape w14:anchorId="336937CE" id="Text Box 13" o:spid="_x0000_s1031" type="#_x0000_t202" style="position:absolute;margin-left:0;margin-top:6.75pt;width:243pt;height:36pt;z-index:251667456;visibility:visible;mso-wrap-style:square;mso-wrap-distance-left:9pt;mso-wrap-distance-top:0;mso-wrap-distance-right:9pt;mso-wrap-distance-bottom:0;mso-position-horizontal:center;mso-position-horizontal-relative:margin;mso-position-vertical:absolute;mso-position-vertical-relative:text;v-text-anchor:top" o:gfxdata="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" filled="f" stroked="f">
                 <v:textbox>
                   <w:txbxContent>
                     <w:p>
@@ -1329,13 +1349,7 @@
           <w:tab w:val="right" w:pos="9350"/>
         </w:tabs>
         <w:rPr>
-          <w:rFonts w:asciiTheme="minorHAnsi" w:hAnsiTheme="minorHAnsi"/>
-          <w:b w:val="0"/>
-          <w:caps w:val="0"/>
-          <w:noProof/>
-          <w:szCs w:val="24"/>
-          <w:u w:val="none"/>
-          <w:lang w:eastAsia="ja-JP"/>
+          <w:noProof/>
         </w:rPr>
       </w:pPr>
       <w:r>
@@ -1406,6 +1420,41 @@
         <w:rPr>
           <w:noProof/>
         </w:rPr>
+        <w:t>Story</w:t>
+      </w:r>
+      <w:r>
+        <w:rPr>
+          <w:noProof/>
+        </w:rPr>
+        <w:tab/>
+      </w:r>
+      <w:r>
+        <w:rPr>
+          <w:noProof/>
+        </w:rPr>
+        <w:t>4</w:t>
+      </w:r>
+    </w:p>
+    <w:p>
+      <w:pPr>
+        <w:pStyle w:val="TOC1"/>
+        <w:tabs>
+          <w:tab w:val="right" w:pos="9350"/>
+        </w:tabs>
+        <w:rPr>
+          <w:rFonts w:asciiTheme="minorHAnsi" w:hAnsiTheme="minorHAnsi"/>
+          <w:b w:val="0"/>
+          <w:caps w:val="0"/>
+          <w:noProof/>
+          <w:szCs w:val="24"/>
+          <w:u w:val="none"/>
+          <w:lang w:eastAsia="ja-JP"/>
+        </w:rPr>
+      </w:pPr>
+      <w:r>
+        <w:rPr>
+          <w:noProof/>
+        </w:rPr>
         <w:t>Gameplay</w:t>
       </w:r>
       <w:r>
@@ -1418,36 +1467,7 @@
         <w:rPr>
           <w:noProof/>
         </w:rPr>
-        <w:fldChar w:fldCharType="begin"/>
-      </w:r>
-      <w:r>
-        <w:rPr>
-          <w:noProof/>
-        </w:rPr>
-        <w:instrText xml:space="preserve"> PAGEREF _Toc297479383 \h </w:instrText>
-      </w:r>
-      <w:r>
-        <w:rPr>
-          <w:noProof/>
-        </w:rPr>
-      </w:r>
-      <w:r>
-        <w:rPr>
-          <w:noProof/>
-        </w:rPr>
-        <w:fldChar w:fldCharType="separate"/>
-      </w:r>
-      <w:r>
-        <w:rPr>
-          <w:noProof/>
-        </w:rPr>
-        <w:t>5</w:t>
-      </w:r>
-      <w:r>
-        <w:rPr>
-          <w:noProof/>
-        </w:rPr>
-        <w:fldChar w:fldCharType="end"/>
+        <w:t>4</w:t>
       </w:r>
     </w:p>
     <w:p>
@@ -1481,36 +1501,7 @@
         <w:rPr>
           <w:noProof/>
         </w:rPr>
-        <w:fldChar w:fldCharType="begin"/>
-      </w:r>
-      <w:r>
-        <w:rPr>
-          <w:noProof/>
-        </w:rPr>
-        <w:instrText xml:space="preserve"> PAGEREF _Toc297479384 \h </w:instrText>
-      </w:r>
-      <w:r>
-        <w:rPr>
-          <w:noProof/>
-        </w:rPr>
-      </w:r>
-      <w:r>
-        <w:rPr>
-          <w:noProof/>
-        </w:rPr>
-        <w:fldChar w:fldCharType="separate"/>
-      </w:r>
-      <w:r>
-        <w:rPr>
-          <w:noProof/>
-        </w:rPr>
-        <w:t>5</w:t>
-      </w:r>
-      <w:r>
-        <w:rPr>
-          <w:noProof/>
-        </w:rPr>
-        <w:fldChar w:fldCharType="end"/>
+        <w:t>4</w:t>
       </w:r>
     </w:p>
     <w:p>
@@ -1544,36 +1535,7 @@
         <w:rPr>
           <w:noProof/>
         </w:rPr>
-        <w:fldChar w:fldCharType="begin"/>
-      </w:r>
-      <w:r>
-        <w:rPr>
-          <w:noProof/>
-        </w:rPr>
-        <w:instrText xml:space="preserve"> PAGEREF _Toc297479385 \h </w:instrText>
-      </w:r>
-      <w:r>
-        <w:rPr>
-          <w:noProof/>
-        </w:rPr>
-      </w:r>
-      <w:r>
-        <w:rPr>
-          <w:noProof/>
-        </w:rPr>
-        <w:fldChar w:fldCharType="separate"/>
-      </w:r>
-      <w:r>
-        <w:rPr>
-          <w:noProof/>
-        </w:rPr>
-        <w:t>5</w:t>
-      </w:r>
-      <w:r>
-        <w:rPr>
-          <w:noProof/>
-        </w:rPr>
-        <w:fldChar w:fldCharType="end"/>
+        <w:t>4</w:t>
       </w:r>
     </w:p>
     <w:p>
@@ -1607,36 +1569,7 @@
         <w:rPr>
           <w:noProof/>
         </w:rPr>
-        <w:fldChar w:fldCharType="begin"/>
-      </w:r>
-      <w:r>
-        <w:rPr>
-          <w:noProof/>
-        </w:rPr>
-        <w:instrText xml:space="preserve"> PAGEREF _Toc297479386 \h </w:instrText>
-      </w:r>
-      <w:r>
-        <w:rPr>
-          <w:noProof/>
-        </w:rPr>
-      </w:r>
-      <w:r>
-        <w:rPr>
-          <w:noProof/>
-        </w:rPr>
-        <w:fldChar w:fldCharType="separate"/>
-      </w:r>
-      <w:r>
-        <w:rPr>
-          <w:noProof/>
-        </w:rPr>
-        <w:t>5</w:t>
-      </w:r>
-      <w:r>
-        <w:rPr>
-          <w:noProof/>
-        </w:rPr>
-        <w:fldChar w:fldCharType="end"/>
+        <w:t>4</w:t>
       </w:r>
     </w:p>
     <w:p>
@@ -1670,37 +1603,10 @@
         <w:rPr>
           <w:noProof/>
         </w:rPr>
-        <w:fldChar w:fldCharType="begin"/>
-      </w:r>
-      <w:r>
-        <w:rPr>
-          <w:noProof/>
-        </w:rPr>
-        <w:instrText xml:space="preserve"> PAGEREF _Toc297479387 \h </w:instrText>
-      </w:r>
-      <w:r>
-        <w:rPr>
-          <w:noProof/>
-        </w:rPr>
-      </w:r>
-      <w:r>
-        <w:rPr>
-          <w:noProof/>
-        </w:rPr>
-        <w:fldChar w:fldCharType="separate"/>
-      </w:r>
-      <w:r>
-        <w:rPr>
-          <w:noProof/>
-        </w:rPr>
-        <w:t>5</w:t>
-      </w:r>
-      <w:r>
-        <w:rPr>
-          <w:noProof/>
-        </w:rPr>
-        <w:fldChar w:fldCharType="end"/>
-      </w:r>
+        <w:t>4</w:t>
+      </w:r>
+      <w:bookmarkStart w:id="0" w:name="_GoBack"/>
+      <w:bookmarkEnd w:id="0"/>
     </w:p>
     <w:p>
       <w:pPr>
@@ -1924,13 +1830,13 @@
       <w:pPr>
         <w:pStyle w:val="Heading1"/>
       </w:pPr>
-      <w:bookmarkStart w:id="0" w:name="_Toc297393428"/>
-      <w:bookmarkStart w:id="1" w:name="_Toc297479377"/>
+      <w:bookmarkStart w:id="1" w:name="_Toc297393428"/>
+      <w:bookmarkStart w:id="2" w:name="_Toc297479377"/>
       <w:r>
         <w:t>Game Analysis</w:t>
       </w:r>
-      <w:bookmarkEnd w:id="0"/>
       <w:bookmarkEnd w:id="1"/>
+      <w:bookmarkEnd w:id="2"/>
     </w:p>
     <w:p>
       <w:pPr>
@@ -1996,7 +1902,21 @@
         <w:rPr>
           <w:rFonts w:asciiTheme="majorHAnsi" w:hAnsiTheme="majorHAnsi" w:cstheme="majorHAnsi"/>
         </w:rPr>
-        <w:t xml:space="preserve">What sets this game apart from the standard tower defense game is although the player is defending from a never-ending set amount of waves of enemy troops; they can also </w:t>
+        <w:t xml:space="preserve">What sets this game apart from the standard tower defense game is although the player is defending from a never-ending set </w:t>
+      </w:r>
+      <w:proofErr w:type="gramStart"/>
+      <w:r>
+        <w:rPr>
+          <w:rFonts w:asciiTheme="majorHAnsi" w:hAnsiTheme="majorHAnsi" w:cstheme="majorHAnsi"/>
+        </w:rPr>
+        <w:t>amount</w:t>
+      </w:r>
+      <w:proofErr w:type="gramEnd"/>
+      <w:r>
+        <w:rPr>
+          <w:rFonts w:asciiTheme="majorHAnsi" w:hAnsiTheme="majorHAnsi" w:cstheme="majorHAnsi"/>
+        </w:rPr>
+        <w:t xml:space="preserve"> of waves of enemy troops; they can also </w:t>
       </w:r>
       <w:r>
         <w:rPr>
@@ -2108,13 +2028,13 @@
       <w:pPr>
         <w:pStyle w:val="Heading1"/>
       </w:pPr>
-      <w:bookmarkStart w:id="2" w:name="_Toc297393429"/>
-      <w:bookmarkStart w:id="3" w:name="_Toc297479378"/>
+      <w:bookmarkStart w:id="3" w:name="_Toc297393429"/>
+      <w:bookmarkStart w:id="4" w:name="_Toc297479378"/>
       <w:r>
         <w:t>Mission Statement</w:t>
       </w:r>
-      <w:bookmarkEnd w:id="2"/>
       <w:bookmarkEnd w:id="3"/>
+      <w:bookmarkEnd w:id="4"/>
     </w:p>
     <w:p>
       <w:pPr>
@@ -2132,19 +2052,17 @@
       <w:pPr>
         <w:pStyle w:val="Heading1"/>
       </w:pPr>
-      <w:bookmarkStart w:id="4" w:name="_Toc297479379"/>
+      <w:bookmarkStart w:id="5" w:name="_Toc297479379"/>
       <w:r>
         <w:t>Genre</w:t>
       </w:r>
-      <w:bookmarkEnd w:id="4"/>
+      <w:bookmarkEnd w:id="5"/>
       <w:r>
         <w:t>/Theme</w:t>
       </w:r>
       <w:r>
         <w:t>s</w:t>
       </w:r>
-      <w:bookmarkStart w:id="5" w:name="_GoBack"/>
-      <w:bookmarkEnd w:id="5"/>
     </w:p>
     <w:p>
       <w:pPr>
@@ -2230,6 +2148,51 @@
         <w:pStyle w:val="Heading1"/>
       </w:pPr>
       <w:bookmarkStart w:id="8" w:name="_Toc297479383"/>
+    </w:p>
+    <w:p>
+      <w:pPr>
+        <w:pStyle w:val="Heading1"/>
+      </w:pPr>
+      <w:r>
+        <w:t>Story</w:t>
+      </w:r>
+    </w:p>
+    <w:p/>
+    <w:p>
+      <w:pPr>
+        <w:pStyle w:val="Heading2"/>
+      </w:pPr>
+      <w:r>
+        <w:t xml:space="preserve">Overview of </w:t>
+      </w:r>
+      <w:r>
+        <w:t>Story</w:t>
+      </w:r>
+    </w:p>
+    <w:p>
+      <w:pPr>
+        <w:pStyle w:val="Style1n"/>
+      </w:pPr>
+      <w:r>
+        <w:t>The general story line follows a privatized industrial faction that strip local areas that are rich in resources.</w:t>
+      </w:r>
+      <w:r>
+        <w:br/>
+        <w:t xml:space="preserve">The central core that the player is defending </w:t>
+      </w:r>
+      <w:r>
+        <w:t>specializes in extracting a rare resource that other countries &amp; corporations are in desperate search of. The events that the player take on attract a lot of rival attention &amp; as a result, rival factions make a desperate attempt on stealing the riches for themselves.</w:t>
+      </w:r>
+    </w:p>
+    <w:p>
+      <w:pPr>
+        <w:pStyle w:val="Heading1"/>
+      </w:pPr>
+    </w:p>
+    <w:p>
+      <w:pPr>
+        <w:pStyle w:val="Heading1"/>
+      </w:pPr>
       <w:r>
         <w:t>Gamep</w:t>
       </w:r>
@@ -2365,6 +2328,7 @@
       </w:pPr>
       <w:bookmarkStart w:id="12" w:name="_Toc297479387"/>
       <w:r>
+        <w:lastRenderedPageBreak/>
         <w:t>Game Objectives &amp; Rewards</w:t>
       </w:r>
       <w:bookmarkEnd w:id="12"/>
@@ -2748,13 +2712,7 @@
               <w:rPr>
                 <w:rFonts w:asciiTheme="majorHAnsi" w:hAnsiTheme="majorHAnsi"/>
               </w:rPr>
-              <w:t>Move mouse icon along Y</w:t>
-            </w:r>
-            <w:r>
-              <w:rPr>
-                <w:rFonts w:asciiTheme="majorHAnsi" w:hAnsiTheme="majorHAnsi"/>
-              </w:rPr>
-              <w:t>-axis</w:t>
+              <w:t>Move mouse icon along Y-axis</w:t>
             </w:r>
           </w:p>
         </w:tc>
@@ -3386,10 +3344,10 @@
     </w:tbl>
     <w:p/>
     <w:sectPr>
-      <w:headerReference w:type="even" r:id="rId10"/>
-      <w:headerReference w:type="default" r:id="rId11"/>
-      <w:footerReference w:type="even" r:id="rId12"/>
-      <w:footerReference w:type="default" r:id="rId13"/>
+      <w:headerReference w:type="even" r:id="rId9"/>
+      <w:headerReference w:type="default" r:id="rId10"/>
+      <w:footerReference w:type="even" r:id="rId11"/>
+      <w:footerReference w:type="default" r:id="rId12"/>
       <w:pgSz w:w="12240" w:h="15840"/>
       <w:pgMar w:top="1440" w:right="1440" w:bottom="1440" w:left="1440" w:header="720" w:footer="720" w:gutter="0"/>
       <w:cols w:space="720"/>
@@ -3401,7 +3359,7 @@
 </file>
 
 <file path=word/endnotes.xml><?xml version="1.0" encoding="utf-8"?>
-<w:endnotes xmlns:wpc="http://schemas.microsoft.com/office/word/2010/wordprocessingCanvas" xmlns:mc="http://schemas.openxmlformats.org/markup-compatibility/2006" xmlns:o="urn:schemas-microsoft-com:office:office" xmlns:r="http://schemas.openxmlformats.org/officeDocument/2006/relationships" xmlns:m="http://schemas.openxmlformats.org/officeDocument/2006/math" xmlns:v="urn:schemas-microsoft-com:vml" xmlns:wp14="http://schemas.microsoft.com/office/word/2010/wordprocessingDrawing" xmlns:wp="http://schemas.openxmlformats.org/drawingml/2006/wordprocessingDrawing" xmlns:w10="urn:schemas-microsoft-com:office:word" xmlns:w="http://schemas.openxmlformats.org/wordprocessingml/2006/main" xmlns:w14="http://schemas.microsoft.com/office/word/2010/wordml" xmlns:wpg="http://schemas.microsoft.com/office/word/2010/wordprocessingGroup" xmlns:wpi="http://schemas.microsoft.com/office/word/2010/wordprocessingInk" xmlns:wne="http://schemas.microsoft.com/office/word/2006/wordml" xmlns:wps="http://schemas.microsoft.com/office/word/2010/wordprocessingShape" mc:Ignorable="w14 wp14">
+<w:endnotes xmlns:wpc="http://schemas.microsoft.com/office/word/2010/wordprocessingCanvas" xmlns:cx="http://schemas.microsoft.com/office/drawing/2014/chartex" xmlns:cx1="http://schemas.microsoft.com/office/drawing/2015/9/8/chartex" xmlns:cx2="http://schemas.microsoft.com/office/drawing/2015/10/21/chartex" xmlns:cx3="http://schemas.microsoft.com/office/drawing/2016/5/9/chartex" xmlns:cx4="http://schemas.microsoft.com/office/drawing/2016/5/10/chartex" xmlns:cx5="http://schemas.microsoft.com/office/drawing/2016/5/11/chartex" xmlns:cx6="http://schemas.microsoft.com/office/drawing/2016/5/12/chartex" xmlns:cx7="http://schemas.microsoft.com/office/drawing/2016/5/13/chartex" xmlns:cx8="http://schemas.microsoft.com/office/drawing/2016/5/14/chartex" xmlns:mc="http://schemas.openxmlformats.org/markup-compatibility/2006" xmlns:aink="http://schemas.microsoft.com/office/drawing/2016/ink" xmlns:am3d="http://schemas.microsoft.com/office/drawing/2017/model3d" xmlns:o="urn:schemas-microsoft-com:office:office" xmlns:r="http://schemas.openxmlformats.org/officeDocument/2006/relationships" xmlns:m="http://schemas.openxmlformats.org/officeDocument/2006/math" xmlns:v="urn:schemas-microsoft-com:vml" xmlns:wp14="http://schemas.microsoft.com/office/word/2010/wordprocessingDrawing" xmlns:wp="http://schemas.openxmlformats.org/drawingml/2006/wordprocessingDrawing" xmlns:w10="urn:schemas-microsoft-com:office:word" xmlns:w="http://schemas.openxmlformats.org/wordprocessingml/2006/main" xmlns:w14="http://schemas.microsoft.com/office/word/2010/wordml" xmlns:w15="http://schemas.microsoft.com/office/word/2012/wordml" xmlns:w16cid="http://schemas.microsoft.com/office/word/2016/wordml/cid" xmlns:w16se="http://schemas.microsoft.com/office/word/2015/wordml/symex" xmlns:wpg="http://schemas.microsoft.com/office/word/2010/wordprocessingGroup" xmlns:wpi="http://schemas.microsoft.com/office/word/2010/wordprocessingInk" xmlns:wne="http://schemas.microsoft.com/office/word/2006/wordml" xmlns:wps="http://schemas.microsoft.com/office/word/2010/wordprocessingShape" mc:Ignorable="w14 w15 w16se w16cid wp14">
   <w:endnote w:type="separator" w:id="-1">
     <w:p>
       <w:r>
@@ -3420,7 +3378,7 @@
 </file>
 
 <file path=word/footer1.xml><?xml version="1.0" encoding="utf-8"?>
-<w:ftr xmlns:wpc="http://schemas.microsoft.com/office/word/2010/wordprocessingCanvas" xmlns:mc="http://schemas.openxmlformats.org/markup-compatibility/2006" xmlns:o="urn:schemas-microsoft-com:office:office" xmlns:r="http://schemas.openxmlformats.org/officeDocument/2006/relationships" xmlns:m="http://schemas.openxmlformats.org/officeDocument/2006/math" xmlns:v="urn:schemas-microsoft-com:vml" xmlns:wp14="http://schemas.microsoft.com/office/word/2010/wordprocessingDrawing" xmlns:wp="http://schemas.openxmlformats.org/drawingml/2006/wordprocessingDrawing" xmlns:w10="urn:schemas-microsoft-com:office:word" xmlns:w="http://schemas.openxmlformats.org/wordprocessingml/2006/main" xmlns:w14="http://schemas.microsoft.com/office/word/2010/wordml" xmlns:wpg="http://schemas.microsoft.com/office/word/2010/wordprocessingGroup" xmlns:wpi="http://schemas.microsoft.com/office/word/2010/wordprocessingInk" xmlns:wne="http://schemas.microsoft.com/office/word/2006/wordml" xmlns:wps="http://schemas.microsoft.com/office/word/2010/wordprocessingShape" mc:Ignorable="w14 wp14">
+<w:ftr xmlns:wpc="http://schemas.microsoft.com/office/word/2010/wordprocessingCanvas" xmlns:cx="http://schemas.microsoft.com/office/drawing/2014/chartex" xmlns:cx1="http://schemas.microsoft.com/office/drawing/2015/9/8/chartex" xmlns:cx2="http://schemas.microsoft.com/office/drawing/2015/10/21/chartex" xmlns:cx3="http://schemas.microsoft.com/office/drawing/2016/5/9/chartex" xmlns:cx4="http://schemas.microsoft.com/office/drawing/2016/5/10/chartex" xmlns:cx5="http://schemas.microsoft.com/office/drawing/2016/5/11/chartex" xmlns:cx6="http://schemas.microsoft.com/office/drawing/2016/5/12/chartex" xmlns:cx7="http://schemas.microsoft.com/office/drawing/2016/5/13/chartex" xmlns:cx8="http://schemas.microsoft.com/office/drawing/2016/5/14/chartex" xmlns:mc="http://schemas.openxmlformats.org/markup-compatibility/2006" xmlns:aink="http://schemas.microsoft.com/office/drawing/2016/ink" xmlns:am3d="http://schemas.microsoft.com/office/drawing/2017/model3d" xmlns:o="urn:schemas-microsoft-com:office:office" xmlns:r="http://schemas.openxmlformats.org/officeDocument/2006/relationships" xmlns:m="http://schemas.openxmlformats.org/officeDocument/2006/math" xmlns:v="urn:schemas-microsoft-com:vml" xmlns:wp14="http://schemas.microsoft.com/office/word/2010/wordprocessingDrawing" xmlns:wp="http://schemas.openxmlformats.org/drawingml/2006/wordprocessingDrawing" xmlns:w10="urn:schemas-microsoft-com:office:word" xmlns:w="http://schemas.openxmlformats.org/wordprocessingml/2006/main" xmlns:w14="http://schemas.microsoft.com/office/word/2010/wordml" xmlns:w15="http://schemas.microsoft.com/office/word/2012/wordml" xmlns:w16cid="http://schemas.microsoft.com/office/word/2016/wordml/cid" xmlns:w16se="http://schemas.microsoft.com/office/word/2015/wordml/symex" xmlns:wpg="http://schemas.microsoft.com/office/word/2010/wordprocessingGroup" xmlns:wpi="http://schemas.microsoft.com/office/word/2010/wordprocessingInk" xmlns:wne="http://schemas.microsoft.com/office/word/2006/wordml" xmlns:wps="http://schemas.microsoft.com/office/word/2010/wordprocessingShape" mc:Ignorable="w14 w15 w16se w16cid wp14">
   <w:p>
     <w:pPr>
       <w:pStyle w:val="Footer"/>
@@ -3458,7 +3416,7 @@
 </file>
 
 <file path=word/footer2.xml><?xml version="1.0" encoding="utf-8"?>
-<w:ftr xmlns:wpc="http://schemas.microsoft.com/office/word/2010/wordprocessingCanvas" xmlns:mc="http://schemas.openxmlformats.org/markup-compatibility/2006" xmlns:o="urn:schemas-microsoft-com:office:office" xmlns:r="http://schemas.openxmlformats.org/officeDocument/2006/relationships" xmlns:m="http://schemas.openxmlformats.org/officeDocument/2006/math" xmlns:v="urn:schemas-microsoft-com:vml" xmlns:wp14="http://schemas.microsoft.com/office/word/2010/wordprocessingDrawing" xmlns:wp="http://schemas.openxmlformats.org/drawingml/2006/wordprocessingDrawing" xmlns:w10="urn:schemas-microsoft-com:office:word" xmlns:w="http://schemas.openxmlformats.org/wordprocessingml/2006/main" xmlns:w14="http://schemas.microsoft.com/office/word/2010/wordml" xmlns:wpg="http://schemas.microsoft.com/office/word/2010/wordprocessingGroup" xmlns:wpi="http://schemas.microsoft.com/office/word/2010/wordprocessingInk" xmlns:wne="http://schemas.microsoft.com/office/word/2006/wordml" xmlns:wps="http://schemas.microsoft.com/office/word/2010/wordprocessingShape" mc:Ignorable="w14 wp14">
+<w:ftr xmlns:wpc="http://schemas.microsoft.com/office/word/2010/wordprocessingCanvas" xmlns:cx="http://schemas.microsoft.com/office/drawing/2014/chartex" xmlns:cx1="http://schemas.microsoft.com/office/drawing/2015/9/8/chartex" xmlns:cx2="http://schemas.microsoft.com/office/drawing/2015/10/21/chartex" xmlns:cx3="http://schemas.microsoft.com/office/drawing/2016/5/9/chartex" xmlns:cx4="http://schemas.microsoft.com/office/drawing/2016/5/10/chartex" xmlns:cx5="http://schemas.microsoft.com/office/drawing/2016/5/11/chartex" xmlns:cx6="http://schemas.microsoft.com/office/drawing/2016/5/12/chartex" xmlns:cx7="http://schemas.microsoft.com/office/drawing/2016/5/13/chartex" xmlns:cx8="http://schemas.microsoft.com/office/drawing/2016/5/14/chartex" xmlns:mc="http://schemas.openxmlformats.org/markup-compatibility/2006" xmlns:aink="http://schemas.microsoft.com/office/drawing/2016/ink" xmlns:am3d="http://schemas.microsoft.com/office/drawing/2017/model3d" xmlns:o="urn:schemas-microsoft-com:office:office" xmlns:r="http://schemas.openxmlformats.org/officeDocument/2006/relationships" xmlns:m="http://schemas.openxmlformats.org/officeDocument/2006/math" xmlns:v="urn:schemas-microsoft-com:vml" xmlns:wp14="http://schemas.microsoft.com/office/word/2010/wordprocessingDrawing" xmlns:wp="http://schemas.openxmlformats.org/drawingml/2006/wordprocessingDrawing" xmlns:w10="urn:schemas-microsoft-com:office:word" xmlns:w="http://schemas.openxmlformats.org/wordprocessingml/2006/main" xmlns:w14="http://schemas.microsoft.com/office/word/2010/wordml" xmlns:w15="http://schemas.microsoft.com/office/word/2012/wordml" xmlns:w16cid="http://schemas.microsoft.com/office/word/2016/wordml/cid" xmlns:w16se="http://schemas.microsoft.com/office/word/2015/wordml/symex" xmlns:wpg="http://schemas.microsoft.com/office/word/2010/wordprocessingGroup" xmlns:wpi="http://schemas.microsoft.com/office/word/2010/wordprocessingInk" xmlns:wne="http://schemas.microsoft.com/office/word/2006/wordml" xmlns:wps="http://schemas.microsoft.com/office/word/2010/wordprocessingShape" mc:Ignorable="w14 w15 w16se w16cid wp14">
   <w:p>
     <w:pPr>
       <w:pStyle w:val="Footer"/>
@@ -3544,7 +3502,7 @@
                       <a:effectLst/>
                       <a:extLst>
                         <a:ext uri="{C572A759-6A51-4108-AA02-DFA0A04FC94B}">
-                          <ma14:wrappingTextBoxFlag xmlns="" xmlns:mo="http://schemas.microsoft.com/office/mac/office/2008/main" xmlns:mv="urn:schemas-microsoft-com:mac:vml" xmlns:o="urn:schemas-microsoft-com:office:office" xmlns:v="urn:schemas-microsoft-com:vml" xmlns:w10="urn:schemas-microsoft-com:office:word" xmlns:w="http://schemas.openxmlformats.org/wordprocessingml/2006/main" xmlns:ma14="http://schemas.microsoft.com/office/mac/drawingml/2011/main"/>
+                          <ma14:wrappingTextBoxFlag xmlns:ma14="http://schemas.microsoft.com/office/mac/drawingml/2011/main" xmlns:w="http://schemas.openxmlformats.org/wordprocessingml/2006/main" xmlns:w10="urn:schemas-microsoft-com:office:word" xmlns:v="urn:schemas-microsoft-com:vml" xmlns:o="urn:schemas-microsoft-com:office:office" xmlns:mv="urn:schemas-microsoft-com:mac:vml" xmlns:mo="http://schemas.microsoft.com/office/mac/office/2008/main" xmlns=""/>
                         </a:ext>
                       </a:extLst>
                     </wps:spPr>
@@ -3688,7 +3646,7 @@
         </mc:Choice>
         <mc:Fallback>
           <w:pict>
-            <v:shapetype id="_x0000_t202" coordsize="21600,21600" o:spt="202" path="m,l,21600r21600,l21600,xe">
+            <v:shapetype w14:anchorId="4B2FB850" id="_x0000_t202" coordsize="21600,21600" o:spt="202" path="m,l,21600r21600,l21600,xe">
               <v:stroke joinstyle="miter"/>
               <v:path gradientshapeok="t" o:connecttype="rect"/>
             </v:shapetype>
@@ -4008,7 +3966,7 @@
                       <a:effectLst/>
                       <a:extLst>
                         <a:ext uri="{C572A759-6A51-4108-AA02-DFA0A04FC94B}">
-                          <ma14:wrappingTextBoxFlag xmlns="" xmlns:mo="http://schemas.microsoft.com/office/mac/office/2008/main" xmlns:mv="urn:schemas-microsoft-com:mac:vml" xmlns:o="urn:schemas-microsoft-com:office:office" xmlns:v="urn:schemas-microsoft-com:vml" xmlns:w10="urn:schemas-microsoft-com:office:word" xmlns:w="http://schemas.openxmlformats.org/wordprocessingml/2006/main" xmlns:ma14="http://schemas.microsoft.com/office/mac/drawingml/2011/main"/>
+                          <ma14:wrappingTextBoxFlag xmlns:ma14="http://schemas.microsoft.com/office/mac/drawingml/2011/main" xmlns:w="http://schemas.openxmlformats.org/wordprocessingml/2006/main" xmlns:w10="urn:schemas-microsoft-com:office:word" xmlns:v="urn:schemas-microsoft-com:vml" xmlns:o="urn:schemas-microsoft-com:office:office" xmlns:mv="urn:schemas-microsoft-com:mac:vml" xmlns:mo="http://schemas.microsoft.com/office/mac/office/2008/main" xmlns=""/>
                         </a:ext>
                       </a:extLst>
                     </wps:spPr>
@@ -4051,7 +4009,7 @@
         </mc:Choice>
         <mc:Fallback>
           <w:pict>
-            <v:shape id="Text Box 16" o:spid="_x0000_s1036" type="#_x0000_t202" style="position:absolute;left:0;text-align:left;margin-left:-81pt;margin-top:-3.95pt;width:630pt;height:54pt;z-index:251658239;visibility:visible;mso-wrap-style:square;mso-width-percent:0;mso-height-percent:0;mso-wrap-distance-left:9pt;mso-wrap-distance-top:0;mso-wrap-distance-right:9pt;mso-wrap-distance-bottom:0;mso-position-horizontal:absolute;mso-position-horizontal-relative:text;mso-position-vertical:absolute;mso-position-vertical-relative:text;mso-width-percent:0;mso-height-percent:0;mso-width-relative:margin;mso-height-relative:margin;v-text-anchor:top" o:gfxdata="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" fillcolor="#bfbfbf [2412]" stroked="f">
+            <v:shape w14:anchorId="31AFE042" id="Text Box 16" o:spid="_x0000_s1036" type="#_x0000_t202" style="position:absolute;left:0;text-align:left;margin-left:-81pt;margin-top:-3.95pt;width:630pt;height:54pt;z-index:251658239;visibility:visible;mso-wrap-style:square;mso-width-percent:0;mso-height-percent:0;mso-wrap-distance-left:9pt;mso-wrap-distance-top:0;mso-wrap-distance-right:9pt;mso-wrap-distance-bottom:0;mso-position-horizontal:absolute;mso-position-horizontal-relative:text;mso-position-vertical:absolute;mso-position-vertical-relative:text;mso-width-percent:0;mso-height-percent:0;mso-width-relative:margin;mso-height-relative:margin;v-text-anchor:top" o:gfxdata="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" fillcolor="#bfbfbf [2412]" stroked="f">
               <v:textbox>
                 <w:txbxContent>
                   <w:p/>
@@ -4067,7 +4025,7 @@
 </file>
 
 <file path=word/footnotes.xml><?xml version="1.0" encoding="utf-8"?>
-<w:footnotes xmlns:wpc="http://schemas.microsoft.com/office/word/2010/wordprocessingCanvas" xmlns:mc="http://schemas.openxmlformats.org/markup-compatibility/2006" xmlns:o="urn:schemas-microsoft-com:office:office" xmlns:r="http://schemas.openxmlformats.org/officeDocument/2006/relationships" xmlns:m="http://schemas.openxmlformats.org/officeDocument/2006/math" xmlns:v="urn:schemas-microsoft-com:vml" xmlns:wp14="http://schemas.microsoft.com/office/word/2010/wordprocessingDrawing" xmlns:wp="http://schemas.openxmlformats.org/drawingml/2006/wordprocessingDrawing" xmlns:w10="urn:schemas-microsoft-com:office:word" xmlns:w="http://schemas.openxmlformats.org/wordprocessingml/2006/main" xmlns:w14="http://schemas.microsoft.com/office/word/2010/wordml" xmlns:wpg="http://schemas.microsoft.com/office/word/2010/wordprocessingGroup" xmlns:wpi="http://schemas.microsoft.com/office/word/2010/wordprocessingInk" xmlns:wne="http://schemas.microsoft.com/office/word/2006/wordml" xmlns:wps="http://schemas.microsoft.com/office/word/2010/wordprocessingShape" mc:Ignorable="w14 wp14">
+<w:footnotes xmlns:wpc="http://schemas.microsoft.com/office/word/2010/wordprocessingCanvas" xmlns:cx="http://schemas.microsoft.com/office/drawing/2014/chartex" xmlns:cx1="http://schemas.microsoft.com/office/drawing/2015/9/8/chartex" xmlns:cx2="http://schemas.microsoft.com/office/drawing/2015/10/21/chartex" xmlns:cx3="http://schemas.microsoft.com/office/drawing/2016/5/9/chartex" xmlns:cx4="http://schemas.microsoft.com/office/drawing/2016/5/10/chartex" xmlns:cx5="http://schemas.microsoft.com/office/drawing/2016/5/11/chartex" xmlns:cx6="http://schemas.microsoft.com/office/drawing/2016/5/12/chartex" xmlns:cx7="http://schemas.microsoft.com/office/drawing/2016/5/13/chartex" xmlns:cx8="http://schemas.microsoft.com/office/drawing/2016/5/14/chartex" xmlns:mc="http://schemas.openxmlformats.org/markup-compatibility/2006" xmlns:aink="http://schemas.microsoft.com/office/drawing/2016/ink" xmlns:am3d="http://schemas.microsoft.com/office/drawing/2017/model3d" xmlns:o="urn:schemas-microsoft-com:office:office" xmlns:r="http://schemas.openxmlformats.org/officeDocument/2006/relationships" xmlns:m="http://schemas.openxmlformats.org/officeDocument/2006/math" xmlns:v="urn:schemas-microsoft-com:vml" xmlns:wp14="http://schemas.microsoft.com/office/word/2010/wordprocessingDrawing" xmlns:wp="http://schemas.openxmlformats.org/drawingml/2006/wordprocessingDrawing" xmlns:w10="urn:schemas-microsoft-com:office:word" xmlns:w="http://schemas.openxmlformats.org/wordprocessingml/2006/main" xmlns:w14="http://schemas.microsoft.com/office/word/2010/wordml" xmlns:w15="http://schemas.microsoft.com/office/word/2012/wordml" xmlns:w16cid="http://schemas.microsoft.com/office/word/2016/wordml/cid" xmlns:w16se="http://schemas.microsoft.com/office/word/2015/wordml/symex" xmlns:wpg="http://schemas.microsoft.com/office/word/2010/wordprocessingGroup" xmlns:wpi="http://schemas.microsoft.com/office/word/2010/wordprocessingInk" xmlns:wne="http://schemas.microsoft.com/office/word/2006/wordml" xmlns:wps="http://schemas.microsoft.com/office/word/2010/wordprocessingShape" mc:Ignorable="w14 w15 w16se w16cid wp14">
   <w:footnote w:type="separator" w:id="-1">
     <w:p>
       <w:r>
@@ -4086,7 +4044,7 @@
 </file>
 
 <file path=word/header1.xml><?xml version="1.0" encoding="utf-8"?>
-<w:hdr xmlns:wpc="http://schemas.microsoft.com/office/word/2010/wordprocessingCanvas" xmlns:mc="http://schemas.openxmlformats.org/markup-compatibility/2006" xmlns:o="urn:schemas-microsoft-com:office:office" xmlns:r="http://schemas.openxmlformats.org/officeDocument/2006/relationships" xmlns:m="http://schemas.openxmlformats.org/officeDocument/2006/math" xmlns:v="urn:schemas-microsoft-com:vml" xmlns:wp14="http://schemas.microsoft.com/office/word/2010/wordprocessingDrawing" xmlns:wp="http://schemas.openxmlformats.org/drawingml/2006/wordprocessingDrawing" xmlns:w10="urn:schemas-microsoft-com:office:word" xmlns:w="http://schemas.openxmlformats.org/wordprocessingml/2006/main" xmlns:w14="http://schemas.microsoft.com/office/word/2010/wordml" xmlns:wpg="http://schemas.microsoft.com/office/word/2010/wordprocessingGroup" xmlns:wpi="http://schemas.microsoft.com/office/word/2010/wordprocessingInk" xmlns:wne="http://schemas.microsoft.com/office/word/2006/wordml" xmlns:wps="http://schemas.microsoft.com/office/word/2010/wordprocessingShape" mc:Ignorable="w14 wp14">
+<w:hdr xmlns:wpc="http://schemas.microsoft.com/office/word/2010/wordprocessingCanvas" xmlns:cx="http://schemas.microsoft.com/office/drawing/2014/chartex" xmlns:cx1="http://schemas.microsoft.com/office/drawing/2015/9/8/chartex" xmlns:cx2="http://schemas.microsoft.com/office/drawing/2015/10/21/chartex" xmlns:cx3="http://schemas.microsoft.com/office/drawing/2016/5/9/chartex" xmlns:cx4="http://schemas.microsoft.com/office/drawing/2016/5/10/chartex" xmlns:cx5="http://schemas.microsoft.com/office/drawing/2016/5/11/chartex" xmlns:cx6="http://schemas.microsoft.com/office/drawing/2016/5/12/chartex" xmlns:cx7="http://schemas.microsoft.com/office/drawing/2016/5/13/chartex" xmlns:cx8="http://schemas.microsoft.com/office/drawing/2016/5/14/chartex" xmlns:mc="http://schemas.openxmlformats.org/markup-compatibility/2006" xmlns:aink="http://schemas.microsoft.com/office/drawing/2016/ink" xmlns:am3d="http://schemas.microsoft.com/office/drawing/2017/model3d" xmlns:o="urn:schemas-microsoft-com:office:office" xmlns:r="http://schemas.openxmlformats.org/officeDocument/2006/relationships" xmlns:m="http://schemas.openxmlformats.org/officeDocument/2006/math" xmlns:v="urn:schemas-microsoft-com:vml" xmlns:wp14="http://schemas.microsoft.com/office/word/2010/wordprocessingDrawing" xmlns:wp="http://schemas.openxmlformats.org/drawingml/2006/wordprocessingDrawing" xmlns:w10="urn:schemas-microsoft-com:office:word" xmlns:w="http://schemas.openxmlformats.org/wordprocessingml/2006/main" xmlns:w14="http://schemas.microsoft.com/office/word/2010/wordml" xmlns:w15="http://schemas.microsoft.com/office/word/2012/wordml" xmlns:w16cid="http://schemas.microsoft.com/office/word/2016/wordml/cid" xmlns:w16se="http://schemas.microsoft.com/office/word/2015/wordml/symex" xmlns:wpg="http://schemas.microsoft.com/office/word/2010/wordprocessingGroup" xmlns:wpi="http://schemas.microsoft.com/office/word/2010/wordprocessingInk" xmlns:wne="http://schemas.microsoft.com/office/word/2006/wordml" xmlns:wps="http://schemas.microsoft.com/office/word/2010/wordprocessingShape" mc:Ignorable="w14 w15 w16se w16cid wp14">
   <w:p>
     <w:pPr>
       <w:pStyle w:val="Header"/>
@@ -4155,7 +4113,7 @@
 </file>
 
 <file path=word/header2.xml><?xml version="1.0" encoding="utf-8"?>
-<w:hdr xmlns:wpc="http://schemas.microsoft.com/office/word/2010/wordprocessingCanvas" xmlns:mc="http://schemas.openxmlformats.org/markup-compatibility/2006" xmlns:o="urn:schemas-microsoft-com:office:office" xmlns:r="http://schemas.openxmlformats.org/officeDocument/2006/relationships" xmlns:m="http://schemas.openxmlformats.org/officeDocument/2006/math" xmlns:v="urn:schemas-microsoft-com:vml" xmlns:wp14="http://schemas.microsoft.com/office/word/2010/wordprocessingDrawing" xmlns:wp="http://schemas.openxmlformats.org/drawingml/2006/wordprocessingDrawing" xmlns:w10="urn:schemas-microsoft-com:office:word" xmlns:w="http://schemas.openxmlformats.org/wordprocessingml/2006/main" xmlns:w14="http://schemas.microsoft.com/office/word/2010/wordml" xmlns:wpg="http://schemas.microsoft.com/office/word/2010/wordprocessingGroup" xmlns:wpi="http://schemas.microsoft.com/office/word/2010/wordprocessingInk" xmlns:wne="http://schemas.microsoft.com/office/word/2006/wordml" xmlns:wps="http://schemas.microsoft.com/office/word/2010/wordprocessingShape" mc:Ignorable="w14 wp14">
+<w:hdr xmlns:wpc="http://schemas.microsoft.com/office/word/2010/wordprocessingCanvas" xmlns:cx="http://schemas.microsoft.com/office/drawing/2014/chartex" xmlns:cx1="http://schemas.microsoft.com/office/drawing/2015/9/8/chartex" xmlns:cx2="http://schemas.microsoft.com/office/drawing/2015/10/21/chartex" xmlns:cx3="http://schemas.microsoft.com/office/drawing/2016/5/9/chartex" xmlns:cx4="http://schemas.microsoft.com/office/drawing/2016/5/10/chartex" xmlns:cx5="http://schemas.microsoft.com/office/drawing/2016/5/11/chartex" xmlns:cx6="http://schemas.microsoft.com/office/drawing/2016/5/12/chartex" xmlns:cx7="http://schemas.microsoft.com/office/drawing/2016/5/13/chartex" xmlns:cx8="http://schemas.microsoft.com/office/drawing/2016/5/14/chartex" xmlns:mc="http://schemas.openxmlformats.org/markup-compatibility/2006" xmlns:aink="http://schemas.microsoft.com/office/drawing/2016/ink" xmlns:am3d="http://schemas.microsoft.com/office/drawing/2017/model3d" xmlns:o="urn:schemas-microsoft-com:office:office" xmlns:r="http://schemas.openxmlformats.org/officeDocument/2006/relationships" xmlns:m="http://schemas.openxmlformats.org/officeDocument/2006/math" xmlns:v="urn:schemas-microsoft-com:vml" xmlns:wp14="http://schemas.microsoft.com/office/word/2010/wordprocessingDrawing" xmlns:wp="http://schemas.openxmlformats.org/drawingml/2006/wordprocessingDrawing" xmlns:w10="urn:schemas-microsoft-com:office:word" xmlns:w="http://schemas.openxmlformats.org/wordprocessingml/2006/main" xmlns:w14="http://schemas.microsoft.com/office/word/2010/wordml" xmlns:w15="http://schemas.microsoft.com/office/word/2012/wordml" xmlns:w16cid="http://schemas.microsoft.com/office/word/2016/wordml/cid" xmlns:w16se="http://schemas.microsoft.com/office/word/2015/wordml/symex" xmlns:wpg="http://schemas.microsoft.com/office/word/2010/wordprocessingGroup" xmlns:wpi="http://schemas.microsoft.com/office/word/2010/wordprocessingInk" xmlns:wne="http://schemas.microsoft.com/office/word/2006/wordml" xmlns:wps="http://schemas.microsoft.com/office/word/2010/wordprocessingShape" mc:Ignorable="w14 w15 w16se w16cid wp14">
   <w:p>
     <w:pPr>
       <w:pStyle w:val="Header"/>
@@ -4199,7 +4157,7 @@
                       <a:effectLst/>
                       <a:extLst>
                         <a:ext uri="{C572A759-6A51-4108-AA02-DFA0A04FC94B}">
-                          <ma14:wrappingTextBoxFlag xmlns="" xmlns:mo="http://schemas.microsoft.com/office/mac/office/2008/main" xmlns:mv="urn:schemas-microsoft-com:mac:vml" xmlns:o="urn:schemas-microsoft-com:office:office" xmlns:v="urn:schemas-microsoft-com:vml" xmlns:w10="urn:schemas-microsoft-com:office:word" xmlns:w="http://schemas.openxmlformats.org/wordprocessingml/2006/main" xmlns:ma14="http://schemas.microsoft.com/office/mac/drawingml/2011/main"/>
+                          <ma14:wrappingTextBoxFlag xmlns:ma14="http://schemas.microsoft.com/office/mac/drawingml/2011/main" xmlns:w="http://schemas.openxmlformats.org/wordprocessingml/2006/main" xmlns:w10="urn:schemas-microsoft-com:office:word" xmlns:v="urn:schemas-microsoft-com:vml" xmlns:o="urn:schemas-microsoft-com:office:office" xmlns:mv="urn:schemas-microsoft-com:mac:vml" xmlns:mo="http://schemas.microsoft.com/office/mac/office/2008/main" xmlns=""/>
                         </a:ext>
                       </a:extLst>
                     </wps:spPr>
@@ -4252,7 +4210,7 @@
         </mc:Choice>
         <mc:Fallback>
           <w:pict>
-            <v:shapetype id="_x0000_t202" coordsize="21600,21600" o:spt="202" path="m,l,21600r21600,l21600,xe">
+            <v:shapetype w14:anchorId="21F4FE22" id="_x0000_t202" coordsize="21600,21600" o:spt="202" path="m,l,21600r21600,l21600,xe">
               <v:stroke joinstyle="miter"/>
               <v:path gradientshapeok="t" o:connecttype="rect"/>
             </v:shapetype>
@@ -4322,7 +4280,7 @@
                       <a:effectLst/>
                       <a:extLst>
                         <a:ext uri="{C572A759-6A51-4108-AA02-DFA0A04FC94B}">
-                          <ma14:wrappingTextBoxFlag xmlns="" xmlns:mo="http://schemas.microsoft.com/office/mac/office/2008/main" xmlns:mv="urn:schemas-microsoft-com:mac:vml" xmlns:o="urn:schemas-microsoft-com:office:office" xmlns:v="urn:schemas-microsoft-com:vml" xmlns:w10="urn:schemas-microsoft-com:office:word" xmlns:w="http://schemas.openxmlformats.org/wordprocessingml/2006/main" xmlns:ma14="http://schemas.microsoft.com/office/mac/drawingml/2011/main"/>
+                          <ma14:wrappingTextBoxFlag xmlns:ma14="http://schemas.microsoft.com/office/mac/drawingml/2011/main" xmlns:w="http://schemas.openxmlformats.org/wordprocessingml/2006/main" xmlns:w10="urn:schemas-microsoft-com:office:word" xmlns:v="urn:schemas-microsoft-com:vml" xmlns:o="urn:schemas-microsoft-com:office:office" xmlns:mv="urn:schemas-microsoft-com:mac:vml" xmlns:mo="http://schemas.microsoft.com/office/mac/office/2008/main" xmlns=""/>
                         </a:ext>
                       </a:extLst>
                     </wps:spPr>
@@ -4376,7 +4334,7 @@
         </mc:Choice>
         <mc:Fallback>
           <w:pict>
-            <v:shape id="Text Box 12" o:spid="_x0000_s1033" type="#_x0000_t202" style="position:absolute;margin-left:342pt;margin-top:-18pt;width:180pt;height:36pt;z-index:251662336;visibility:visible;mso-wrap-style:square;mso-wrap-distance-left:9pt;mso-wrap-distance-top:0;mso-wrap-distance-right:9pt;mso-wrap-distance-bottom:0;mso-position-horizontal:absolute;mso-position-horizontal-relative:text;mso-position-vertical:absolute;mso-position-vertical-relative:text;v-text-anchor:top" o:gfxdata="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" filled="f" stroked="f">
+            <v:shape w14:anchorId="3D874376" id="Text Box 12" o:spid="_x0000_s1033" type="#_x0000_t202" style="position:absolute;margin-left:342pt;margin-top:-18pt;width:180pt;height:36pt;z-index:251662336;visibility:visible;mso-wrap-style:square;mso-wrap-distance-left:9pt;mso-wrap-distance-top:0;mso-wrap-distance-right:9pt;mso-wrap-distance-bottom:0;mso-position-horizontal:absolute;mso-position-horizontal-relative:text;mso-position-vertical:absolute;mso-position-vertical-relative:text;v-text-anchor:top" o:gfxdata="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" filled="f" stroked="f">
               <v:textbox>
                 <w:txbxContent>
                   <w:p>
@@ -4448,7 +4406,7 @@
                       <a:effectLst/>
                       <a:extLst>
                         <a:ext uri="{C572A759-6A51-4108-AA02-DFA0A04FC94B}">
-                          <ma14:wrappingTextBoxFlag xmlns="" xmlns:mo="http://schemas.microsoft.com/office/mac/office/2008/main" xmlns:mv="urn:schemas-microsoft-com:mac:vml" xmlns:o="urn:schemas-microsoft-com:office:office" xmlns:v="urn:schemas-microsoft-com:vml" xmlns:w10="urn:schemas-microsoft-com:office:word" xmlns:w="http://schemas.openxmlformats.org/wordprocessingml/2006/main" xmlns:ma14="http://schemas.microsoft.com/office/mac/drawingml/2011/main"/>
+                          <ma14:wrappingTextBoxFlag xmlns:ma14="http://schemas.microsoft.com/office/mac/drawingml/2011/main" xmlns:w="http://schemas.openxmlformats.org/wordprocessingml/2006/main" xmlns:w10="urn:schemas-microsoft-com:office:word" xmlns:v="urn:schemas-microsoft-com:vml" xmlns:o="urn:schemas-microsoft-com:office:office" xmlns:mv="urn:schemas-microsoft-com:mac:vml" xmlns:mo="http://schemas.microsoft.com/office/mac/office/2008/main" xmlns=""/>
                         </a:ext>
                       </a:extLst>
                     </wps:spPr>
@@ -4482,7 +4440,7 @@
         </mc:Choice>
         <mc:Fallback>
           <w:pict>
-            <v:shape id="Text Box 10" o:spid="_x0000_s1034" type="#_x0000_t202" style="position:absolute;margin-left:-99pt;margin-top:-36pt;width:9in;height:54pt;z-index:-251657216;visibility:visible;mso-wrap-style:square;mso-width-percent:0;mso-height-percent:0;mso-wrap-distance-left:9pt;mso-wrap-distance-top:0;mso-wrap-distance-right:9pt;mso-wrap-distance-bottom:0;mso-position-horizontal:absolute;mso-position-horizontal-relative:text;mso-position-vertical:absolute;mso-position-vertical-relative:text;mso-width-percent:0;mso-height-percent:0;mso-width-relative:margin;mso-height-relative:margin;v-text-anchor:top" o:gfxdata="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" fillcolor="#272727 [2749]" stroked="f">
+            <v:shape w14:anchorId="06F82565" id="Text Box 10" o:spid="_x0000_s1034" type="#_x0000_t202" style="position:absolute;margin-left:-99pt;margin-top:-36pt;width:9in;height:54pt;z-index:-251657216;visibility:visible;mso-wrap-style:square;mso-width-percent:0;mso-height-percent:0;mso-wrap-distance-left:9pt;mso-wrap-distance-top:0;mso-wrap-distance-right:9pt;mso-wrap-distance-bottom:0;mso-position-horizontal:absolute;mso-position-horizontal-relative:text;mso-position-vertical:absolute;mso-position-vertical-relative:text;mso-width-percent:0;mso-height-percent:0;mso-width-relative:margin;mso-height-relative:margin;v-text-anchor:top" o:gfxdata="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" fillcolor="#272727 [2749]" stroked="f">
               <v:textbox>
                 <w:txbxContent>
                   <w:p>
@@ -4514,8 +4472,8 @@
 </file>
 
 <file path=word/numbering.xml><?xml version="1.0" encoding="utf-8"?>
-<w:numbering xmlns:wpc="http://schemas.microsoft.com/office/word/2010/wordprocessingCanvas" xmlns:mc="http://schemas.openxmlformats.org/markup-compatibility/2006" xmlns:o="urn:schemas-microsoft-com:office:office" xmlns:r="http://schemas.openxmlformats.org/officeDocument/2006/relationships" xmlns:m="http://schemas.openxmlformats.org/officeDocument/2006/math" xmlns:v="urn:schemas-microsoft-com:vml" xmlns:wp14="http://schemas.microsoft.com/office/word/2010/wordprocessingDrawing" xmlns:wp="http://schemas.openxmlformats.org/drawingml/2006/wordprocessingDrawing" xmlns:w10="urn:schemas-microsoft-com:office:word" xmlns:w="http://schemas.openxmlformats.org/wordprocessingml/2006/main" xmlns:w14="http://schemas.microsoft.com/office/word/2010/wordml" xmlns:wpg="http://schemas.microsoft.com/office/word/2010/wordprocessingGroup" xmlns:wpi="http://schemas.microsoft.com/office/word/2010/wordprocessingInk" xmlns:wne="http://schemas.microsoft.com/office/word/2006/wordml" xmlns:wps="http://schemas.microsoft.com/office/word/2010/wordprocessingShape" mc:Ignorable="w14 wp14">
-  <w:abstractNum w:abstractNumId="0">
+<w:numbering xmlns:wpc="http://schemas.microsoft.com/office/word/2010/wordprocessingCanvas" xmlns:cx="http://schemas.microsoft.com/office/drawing/2014/chartex" xmlns:cx1="http://schemas.microsoft.com/office/drawing/2015/9/8/chartex" xmlns:cx2="http://schemas.microsoft.com/office/drawing/2015/10/21/chartex" xmlns:cx3="http://schemas.microsoft.com/office/drawing/2016/5/9/chartex" xmlns:cx4="http://schemas.microsoft.com/office/drawing/2016/5/10/chartex" xmlns:cx5="http://schemas.microsoft.com/office/drawing/2016/5/11/chartex" xmlns:cx6="http://schemas.microsoft.com/office/drawing/2016/5/12/chartex" xmlns:cx7="http://schemas.microsoft.com/office/drawing/2016/5/13/chartex" xmlns:cx8="http://schemas.microsoft.com/office/drawing/2016/5/14/chartex" xmlns:mc="http://schemas.openxmlformats.org/markup-compatibility/2006" xmlns:aink="http://schemas.microsoft.com/office/drawing/2016/ink" xmlns:am3d="http://schemas.microsoft.com/office/drawing/2017/model3d" xmlns:o="urn:schemas-microsoft-com:office:office" xmlns:r="http://schemas.openxmlformats.org/officeDocument/2006/relationships" xmlns:m="http://schemas.openxmlformats.org/officeDocument/2006/math" xmlns:v="urn:schemas-microsoft-com:vml" xmlns:wp14="http://schemas.microsoft.com/office/word/2010/wordprocessingDrawing" xmlns:wp="http://schemas.openxmlformats.org/drawingml/2006/wordprocessingDrawing" xmlns:w10="urn:schemas-microsoft-com:office:word" xmlns:w="http://schemas.openxmlformats.org/wordprocessingml/2006/main" xmlns:w14="http://schemas.microsoft.com/office/word/2010/wordml" xmlns:w15="http://schemas.microsoft.com/office/word/2012/wordml" xmlns:w16cid="http://schemas.microsoft.com/office/word/2016/wordml/cid" xmlns:w16se="http://schemas.microsoft.com/office/word/2015/wordml/symex" xmlns:wpg="http://schemas.microsoft.com/office/word/2010/wordprocessingGroup" xmlns:wpi="http://schemas.microsoft.com/office/word/2010/wordprocessingInk" xmlns:wne="http://schemas.microsoft.com/office/word/2006/wordml" xmlns:wps="http://schemas.microsoft.com/office/word/2010/wordprocessingShape" mc:Ignorable="w14 w15 w16se w16cid wp14">
+  <w:abstractNum w:abstractNumId="0" w15:restartNumberingAfterBreak="0">
     <w:nsid w:val="051B1BA8"/>
     <w:multiLevelType w:val="hybridMultilevel"/>
     <w:tmpl w:val="7AA0C518"/>
@@ -4628,7 +4586,7 @@
       </w:rPr>
     </w:lvl>
   </w:abstractNum>
-  <w:abstractNum w:abstractNumId="1">
+  <w:abstractNum w:abstractNumId="1" w15:restartNumberingAfterBreak="0">
     <w:nsid w:val="05A11BEE"/>
     <w:multiLevelType w:val="hybridMultilevel"/>
     <w:tmpl w:val="F42E2748"/>
@@ -4741,7 +4699,7 @@
       </w:rPr>
     </w:lvl>
   </w:abstractNum>
-  <w:abstractNum w:abstractNumId="2">
+  <w:abstractNum w:abstractNumId="2" w15:restartNumberingAfterBreak="0">
     <w:nsid w:val="0AFA3C9E"/>
     <w:multiLevelType w:val="hybridMultilevel"/>
     <w:tmpl w:val="6F1ABD90"/>
@@ -4854,7 +4812,7 @@
       </w:rPr>
     </w:lvl>
   </w:abstractNum>
-  <w:abstractNum w:abstractNumId="3">
+  <w:abstractNum w:abstractNumId="3" w15:restartNumberingAfterBreak="0">
     <w:nsid w:val="2CF57F4E"/>
     <w:multiLevelType w:val="hybridMultilevel"/>
     <w:tmpl w:val="62C8EF0E"/>
@@ -4967,7 +4925,7 @@
       </w:rPr>
     </w:lvl>
   </w:abstractNum>
-  <w:abstractNum w:abstractNumId="4">
+  <w:abstractNum w:abstractNumId="4" w15:restartNumberingAfterBreak="0">
     <w:nsid w:val="43F837FC"/>
     <w:multiLevelType w:val="hybridMultilevel"/>
     <w:tmpl w:val="EB1AEFA4"/>
@@ -5080,7 +5038,7 @@
       </w:rPr>
     </w:lvl>
   </w:abstractNum>
-  <w:abstractNum w:abstractNumId="5">
+  <w:abstractNum w:abstractNumId="5" w15:restartNumberingAfterBreak="0">
     <w:nsid w:val="457E359D"/>
     <w:multiLevelType w:val="hybridMultilevel"/>
     <w:tmpl w:val="EA5A1958"/>
@@ -5193,7 +5151,7 @@
       </w:rPr>
     </w:lvl>
   </w:abstractNum>
-  <w:abstractNum w:abstractNumId="6">
+  <w:abstractNum w:abstractNumId="6" w15:restartNumberingAfterBreak="0">
     <w:nsid w:val="56CD4706"/>
     <w:multiLevelType w:val="hybridMultilevel"/>
     <w:tmpl w:val="0442B10E"/>
@@ -5306,7 +5264,7 @@
       </w:rPr>
     </w:lvl>
   </w:abstractNum>
-  <w:abstractNum w:abstractNumId="7">
+  <w:abstractNum w:abstractNumId="7" w15:restartNumberingAfterBreak="0">
     <w:nsid w:val="6BA90BFA"/>
     <w:multiLevelType w:val="hybridMultilevel"/>
     <w:tmpl w:val="4D4491BE"/>
@@ -5419,7 +5377,7 @@
       </w:rPr>
     </w:lvl>
   </w:abstractNum>
-  <w:abstractNum w:abstractNumId="8">
+  <w:abstractNum w:abstractNumId="8" w15:restartNumberingAfterBreak="0">
     <w:nsid w:val="715A5558"/>
     <w:multiLevelType w:val="hybridMultilevel"/>
     <w:tmpl w:val="2E142A8E"/>
@@ -5532,7 +5490,7 @@
       </w:rPr>
     </w:lvl>
   </w:abstractNum>
-  <w:abstractNum w:abstractNumId="9">
+  <w:abstractNum w:abstractNumId="9" w15:restartNumberingAfterBreak="0">
     <w:nsid w:val="79A15648"/>
     <w:multiLevelType w:val="hybridMultilevel"/>
     <w:tmpl w:val="D0BA2110"/>
@@ -5645,7 +5603,7 @@
       </w:rPr>
     </w:lvl>
   </w:abstractNum>
-  <w:abstractNum w:abstractNumId="10">
+  <w:abstractNum w:abstractNumId="10" w15:restartNumberingAfterBreak="0">
     <w:nsid w:val="7F3E2EFF"/>
     <w:multiLevelType w:val="hybridMultilevel"/>
     <w:tmpl w:val="567C2F60"/>
@@ -5795,7 +5753,7 @@
 </file>
 
 <file path=word/styles.xml><?xml version="1.0" encoding="utf-8"?>
-<w:styles xmlns:mc="http://schemas.openxmlformats.org/markup-compatibility/2006" xmlns:r="http://schemas.openxmlformats.org/officeDocument/2006/relationships" xmlns:w="http://schemas.openxmlformats.org/wordprocessingml/2006/main" xmlns:w14="http://schemas.microsoft.com/office/word/2010/wordml" mc:Ignorable="w14">
+<w:styles xmlns:mc="http://schemas.openxmlformats.org/markup-compatibility/2006" xmlns:r="http://schemas.openxmlformats.org/officeDocument/2006/relationships" xmlns:w="http://schemas.openxmlformats.org/wordprocessingml/2006/main" xmlns:w14="http://schemas.microsoft.com/office/word/2010/wordml" xmlns:w15="http://schemas.microsoft.com/office/word/2012/wordml" xmlns:w16cid="http://schemas.microsoft.com/office/word/2016/wordml/cid" xmlns:w16se="http://schemas.microsoft.com/office/word/2015/wordml/symex" mc:Ignorable="w14 w15 w16se w16cid">
   <w:docDefaults>
     <w:rPrDefault>
       <w:rPr>
@@ -5807,755 +5765,382 @@
     </w:rPrDefault>
     <w:pPrDefault/>
   </w:docDefaults>
-  <w:latentStyles w:defLockedState="0" w:defUIPriority="99" w:defSemiHidden="1" w:defUnhideWhenUsed="1" w:defQFormat="0" w:count="267">
-    <w:lsdException w:name="Normal" w:semiHidden="0" w:uiPriority="0" w:unhideWhenUsed="0" w:qFormat="1"/>
-    <w:lsdException w:name="heading 1" w:semiHidden="0" w:uiPriority="9" w:unhideWhenUsed="0" w:qFormat="1"/>
-    <w:lsdException w:name="heading 2" w:uiPriority="9" w:qFormat="1"/>
-    <w:lsdException w:name="heading 3" w:uiPriority="9" w:qFormat="1"/>
-    <w:lsdException w:name="heading 4" w:uiPriority="9" w:qFormat="1"/>
-    <w:lsdException w:name="heading 5" w:uiPriority="9" w:qFormat="1"/>
-    <w:lsdException w:name="heading 6" w:uiPriority="9" w:qFormat="1"/>
-    <w:lsdException w:name="heading 7" w:uiPriority="9" w:qFormat="1"/>
-    <w:lsdException w:name="heading 8" w:uiPriority="9" w:qFormat="1"/>
-    <w:lsdException w:name="heading 9" w:uiPriority="9" w:qFormat="1"/>
-    <w:lsdException w:name="toc 1" w:uiPriority="39"/>
-    <w:lsdException w:name="toc 2" w:uiPriority="39"/>
-    <w:lsdException w:name="toc 3" w:uiPriority="39"/>
-    <w:lsdException w:name="toc 4" w:uiPriority="39"/>
-    <w:lsdException w:name="toc 5" w:uiPriority="39"/>
-    <w:lsdException w:name="toc 6" w:uiPriority="39"/>
-    <w:lsdException w:name="toc 7" w:uiPriority="39"/>
-    <w:lsdException w:name="toc 8" w:uiPriority="39"/>
-    <w:lsdException w:name="toc 9" w:uiPriority="39"/>
-    <w:lsdException w:name="caption" w:uiPriority="35" w:qFormat="1"/>
-    <w:lsdException w:name="Title" w:semiHidden="0" w:uiPriority="10" w:unhideWhenUsed="0" w:qFormat="1"/>
-    <w:lsdException w:name="Default Paragraph Font" w:uiPriority="1"/>
-    <w:lsdException w:name="Subtitle" w:semiHidden="0" w:uiPriority="11" w:unhideWhenUsed="0" w:qFormat="1"/>
-    <w:lsdException w:name="Strong" w:semiHidden="0" w:uiPriority="22" w:unhideWhenUsed="0" w:qFormat="1"/>
-    <w:lsdException w:name="Emphasis" w:semiHidden="0" w:uiPriority="20" w:unhideWhenUsed="0" w:qFormat="1"/>
-    <w:lsdException w:name="Table Grid" w:semiHidden="0" w:uiPriority="59" w:unhideWhenUsed="0"/>
-    <w:lsdException w:name="Placeholder Text" w:unhideWhenUsed="0"/>
-    <w:lsdException w:name="No Spacing" w:semiHidden="0" w:uiPriority="1" w:unhideWhenUsed="0" w:qFormat="1"/>
-    <w:lsdException w:name="Light Shading" w:semiHidden="0" w:uiPriority="60" w:unhideWhenUsed="0"/>
-    <w:lsdException w:name="Light List" w:semiHidden="0" w:uiPriority="61" w:unhideWhenUsed="0"/>
-    <w:lsdException w:name="Light Grid" w:semiHidden="0" w:uiPriority="62" w:unhideWhenUsed="0"/>
-    <w:lsdException w:name="Medium Shading 1" w:semiHidden="0" w:uiPriority="63" w:unhideWhenUsed="0"/>
-    <w:lsdException w:name="Medium Shading 2" w:semiHidden="0" w:uiPriority="64" w:unhideWhenUsed="0"/>
-    <w:lsdException w:name="Medium List 1" w:semiHidden="0" w:uiPriority="65" w:unhideWhenUsed="0"/>
-    <w:lsdException w:name="Medium List 2" w:semiHidden="0" w:uiPriority="66" w:unhideWhenUsed="0"/>
-    <w:lsdException w:name="Medium Grid 1" w:semiHidden="0" w:uiPriority="67" w:unhideWhenUsed="0"/>
-    <w:lsdException w:name="Medium Grid 2" w:semiHidden="0" w:uiPriority="68" w:unhideWhenUsed="0"/>
-    <w:lsdException w:name="Medium Grid 3" w:semiHidden="0" w:uiPriority="69" w:unhideWhenUsed="0"/>
-    <w:lsdException w:name="Dark List" w:semiHidden="0" w:uiPriority="70" w:unhideWhenUsed="0"/>
-    <w:lsdException w:name="Colorful Shading" w:semiHidden="0" w:uiPriority="71" w:unhideWhenUsed="0"/>
-    <w:lsdException w:name="Colorful List" w:semiHidden="0" w:uiPriority="72" w:unhideWhenUsed="0"/>
-    <w:lsdException w:name="Colorful Grid" w:semiHidden="0" w:uiPriority="73" w:unhideWhenUsed="0"/>
-    <w:lsdException w:name="Light Shading Accent 1" w:semiHidden="0" w:uiPriority="60" w:unhideWhenUsed="0"/>
-    <w:lsdException w:name="Light List Accent 1" w:semiHidden="0" w:uiPriority="61" w:unhideWhenUsed="0"/>
-    <w:lsdException w:name="Light Grid Accent 1" w:semiHidden="0" w:uiPriority="62" w:unhideWhenUsed="0"/>
-    <w:lsdException w:name="Medium Shading 1 Accent 1" w:semiHidden="0" w:uiPriority="63" w:unhideWhenUsed="0"/>
-    <w:lsdException w:name="Medium Shading 2 Accent 1" w:semiHidden="0" w:uiPriority="64" w:unhideWhenUsed="0"/>
-    <w:lsdException w:name="Medium List 1 Accent 1" w:semiHidden="0" w:uiPriority="65" w:unhideWhenUsed="0"/>
-    <w:lsdException w:name="Revision" w:unhideWhenUsed="0"/>
-    <w:lsdException w:name="List Paragraph" w:semiHidden="0" w:uiPriority="34" w:unhideWhenUsed="0" w:qFormat="1"/>
-    <w:lsdException w:name="Quote" w:semiHidden="0" w:uiPriority="29" w:unhideWhenUsed="0" w:qFormat="1"/>
-    <w:lsdException w:name="Intense Quote" w:semiHidden="0" w:uiPriority="30" w:unhideWhenUsed="0" w:qFormat="1"/>
-    <w:lsdException w:name="Medium List 2 Accent 1" w:semiHidden="0" w:uiPriority="66" w:unhideWhenUsed="0"/>
-    <w:lsdException w:name="Medium Grid 1 Accent 1" w:semiHidden="0" w:uiPriority="67" w:unhideWhenUsed="0"/>
-    <w:lsdException w:name="Medium Grid 2 Accent 1" w:semiHidden="0" w:uiPriority="68" w:unhideWhenUsed="0"/>
-    <w:lsdException w:name="Medium Grid 3 Accent 1" w:semiHidden="0" w:uiPriority="69" w:unhideWhenUsed="0"/>
-    <w:lsdException w:name="Dark List Accent 1" w:semiHidden="0" w:uiPriority="70" w:unhideWhenUsed="0"/>
-    <w:lsdException w:name="Colorful Shading Accent 1" w:semiHidden="0" w:uiPriority="71" w:unhideWhenUsed="0"/>
-    <w:lsdException w:name="Colorful List Accent 1" w:semiHidden="0" w:uiPriority="72" w:unhideWhenUsed="0"/>
-    <w:lsdException w:name="Colorful Grid Accent 1" w:semiHidden="0" w:uiPriority="73" w:unhideWhenUsed="0"/>
-    <w:lsdException w:name="Light Shading Accent 2" w:semiHidden="0" w:uiPriority="60" w:unhideWhenUsed="0"/>
-    <w:lsdException w:name="Light List Accent 2" w:semiHidden="0" w:uiPriority="61" w:unhideWhenUsed="0"/>
-    <w:lsdException w:name="Light Grid Accent 2" w:semiHidden="0" w:uiPriority="62" w:unhideWhenUsed="0"/>
-    <w:lsdException w:name="Medium Shading 1 Accent 2" w:semiHidden="0" w:uiPriority="63" w:unhideWhenUsed="0"/>
-    <w:lsdException w:name="Medium Shading 2 Accent 2" w:semiHidden="0" w:uiPriority="64" w:unhideWhenUsed="0"/>
-    <w:lsdException w:name="Medium List 1 Accent 2" w:semiHidden="0" w:uiPriority="65" w:unhideWhenUsed="0"/>
-    <w:lsdException w:name="Medium List 2 Accent 2" w:semiHidden="0" w:uiPriority="66" w:unhideWhenUsed="0"/>
-    <w:lsdException w:name="Medium Grid 1 Accent 2" w:semiHidden="0" w:uiPriority="67" w:unhideWhenUsed="0"/>
-    <w:lsdException w:name="Medium Grid 2 Accent 2" w:semiHidden="0" w:uiPriority="68" w:unhideWhenUsed="0"/>
-    <w:lsdException w:name="Medium Grid 3 Accent 2" w:semiHidden="0" w:uiPriority="69" w:unhideWhenUsed="0"/>
-    <w:lsdException w:name="Dark List Accent 2" w:semiHidden="0" w:uiPriority="70" w:unhideWhenUsed="0"/>
-    <w:lsdException w:name="Colorful Shading Accent 2" w:semiHidden="0" w:uiPriority="71" w:unhideWhenUsed="0"/>
-    <w:lsdException w:name="Colorful List Accent 2" w:semiHidden="0" w:uiPriority="72" w:unhideWhenUsed="0"/>
-    <w:lsdException w:name="Colorful Grid Accent 2" w:semiHidden="0" w:uiPriority="73" w:unhideWhenUsed="0"/>
-    <w:lsdException w:name="Light Shading Accent 3" w:semiHidden="0" w:uiPriority="60" w:unhideWhenUsed="0"/>
-    <w:lsdException w:name="Light List Accent 3" w:semiHidden="0" w:uiPriority="61" w:unhideWhenUsed="0"/>
-    <w:lsdException w:name="Light Grid Accent 3" w:semiHidden="0" w:uiPriority="62" w:unhideWhenUsed="0"/>
-    <w:lsdException w:name="Medium Shading 1 Accent 3" w:semiHidden="0" w:uiPriority="63" w:unhideWhenUsed="0"/>
-    <w:lsdException w:name="Medium Shading 2 Accent 3" w:semiHidden="0" w:uiPriority="64" w:unhideWhenUsed="0"/>
-    <w:lsdException w:name="Medium List 1 Accent 3" w:semiHidden="0" w:uiPriority="65" w:unhideWhenUsed="0"/>
-    <w:lsdException w:name="Medium List 2 Accent 3" w:semiHidden="0" w:uiPriority="66" w:unhideWhenUsed="0"/>
-    <w:lsdException w:name="Medium Grid 1 Accent 3" w:semiHidden="0" w:uiPriority="67" w:unhideWhenUsed="0"/>
-    <w:lsdException w:name="Medium Grid 2 Accent 3" w:semiHidden="0" w:uiPriority="68" w:unhideWhenUsed="0"/>
-    <w:lsdException w:name="Medium Grid 3 Accent 3" w:semiHidden="0" w:uiPriority="69" w:unhideWhenUsed="0"/>
-    <w:lsdException w:name="Dark List Accent 3" w:semiHidden="0" w:uiPriority="70" w:unhideWhenUsed="0"/>
-    <w:lsdException w:name="Colorful Shading Accent 3" w:semiHidden="0" w:uiPriority="71" w:unhideWhenUsed="0"/>
-    <w:lsdException w:name="Colorful List Accent 3" w:semiHidden="0" w:uiPriority="72" w:unhideWhenUsed="0"/>
-    <w:lsdException w:name="Colorful Grid Accent 3" w:semiHidden="0" w:uiPriority="73" w:unhideWhenUsed="0"/>
-    <w:lsdException w:name="Light Shading Accent 4" w:semiHidden="0" w:uiPriority="60" w:unhideWhenUsed="0"/>
-    <w:lsdException w:name="Light List Accent 4" w:semiHidden="0" w:uiPriority="61" w:unhideWhenUsed="0"/>
-    <w:lsdException w:name="Light Grid Accent 4" w:semiHidden="0" w:uiPriority="62" w:unhideWhenUsed="0"/>
-    <w:lsdException w:name="Medium Shading 1 Accent 4" w:semiHidden="0" w:uiPriority="63" w:unhideWhenUsed="0"/>
-    <w:lsdException w:name="Medium Shading 2 Accent 4" w:semiHidden="0" w:uiPriority="64" w:unhideWhenUsed="0"/>
-    <w:lsdException w:name="Medium List 1 Accent 4" w:semiHidden="0" w:uiPriority="65" w:unhideWhenUsed="0"/>
-    <w:lsdException w:name="Medium List 2 Accent 4" w:semiHidden="0" w:uiPriority="66" w:unhideWhenUsed="0"/>
-    <w:lsdException w:name="Medium Grid 1 Accent 4" w:semiHidden="0" w:uiPriority="67" w:unhideWhenUsed="0"/>
-    <w:lsdException w:name="Medium Grid 2 Accent 4" w:semiHidden="0" w:uiPriority="68" w:unhideWhenUsed="0"/>
-    <w:lsdException w:name="Medium Grid 3 Accent 4" w:semiHidden="0" w:uiPriority="69" w:unhideWhenUsed="0"/>
-    <w:lsdException w:name="Dark List Accent 4" w:semiHidden="0" w:uiPriority="70" w:unhideWhenUsed="0"/>
-    <w:lsdException w:name="Colorful Shading Accent 4" w:semiHidden="0" w:uiPriority="71" w:unhideWhenUsed="0"/>
-    <w:lsdException w:name="Colorful List Accent 4" w:semiHidden="0" w:uiPriority="72" w:unhideWhenUsed="0"/>
-    <w:lsdException w:name="Colorful Grid Accent 4" w:semiHidden="0" w:uiPriority="73" w:unhideWhenUsed="0"/>
-    <w:lsdException w:name="Light Shading Accent 5" w:semiHidden="0" w:uiPriority="60" w:unhideWhenUsed="0"/>
-    <w:lsdException w:name="Light List Accent 5" w:semiHidden="0" w:uiPriority="61" w:unhideWhenUsed="0"/>
-    <w:lsdException w:name="Light Grid Accent 5" w:semiHidden="0" w:uiPriority="62" w:unhideWhenUsed="0"/>
-    <w:lsdException w:name="Medium Shading 1 Accent 5" w:semiHidden="0" w:uiPriority="63" w:unhideWhenUsed="0"/>
-    <w:lsdException w:name="Medium Shading 2 Accent 5" w:semiHidden="0" w:uiPriority="64" w:unhideWhenUsed="0"/>
-    <w:lsdException w:name="Medium List 1 Accent 5" w:semiHidden="0" w:uiPriority="65" w:unhideWhenUsed="0"/>
-    <w:lsdException w:name="Medium List 2 Accent 5" w:semiHidden="0" w:uiPriority="66" w:unhideWhenUsed="0"/>
-    <w:lsdException w:name="Medium Grid 1 Accent 5" w:semiHidden="0" w:uiPriority="67" w:unhideWhenUsed="0"/>
-    <w:lsdException w:name="Medium Grid 2 Accent 5" w:semiHidden="0" w:uiPriority="68" w:unhideWhenUsed="0"/>
-    <w:lsdException w:name="Medium Grid 3 Accent 5" w:semiHidden="0" w:uiPriority="69" w:unhideWhenUsed="0"/>
-    <w:lsdException w:name="Dark List Accent 5" w:semiHidden="0" w:uiPriority="70" w:unhideWhenUsed="0"/>
-    <w:lsdException w:name="Colorful Shading Accent 5" w:semiHidden="0" w:uiPriority="71" w:unhideWhenUsed="0"/>
-    <w:lsdException w:name="Colorful List Accent 5" w:semiHidden="0" w:uiPriority="72" w:unhideWhenUsed="0"/>
-    <w:lsdException w:name="Colorful Grid Accent 5" w:semiHidden="0" w:uiPriority="73" w:unhideWhenUsed="0"/>
-    <w:lsdException w:name="Light Shading Accent 6" w:semiHidden="0" w:uiPriority="60" w:unhideWhenUsed="0"/>
-    <w:lsdException w:name="Light List Accent 6" w:semiHidden="0" w:uiPriority="61" w:unhideWhenUsed="0"/>
-    <w:lsdException w:name="Light Grid Accent 6" w:semiHidden="0" w:uiPriority="62" w:unhideWhenUsed="0"/>
-    <w:lsdException w:name="Medium Shading 1 Accent 6" w:semiHidden="0" w:uiPriority="63" w:unhideWhenUsed="0"/>
-    <w:lsdException w:name="Medium Shading 2 Accent 6" w:semiHidden="0" w:uiPriority="64" w:unhideWhenUsed="0"/>
-    <w:lsdException w:name="Medium List 1 Accent 6" w:semiHidden="0" w:uiPriority="65" w:unhideWhenUsed="0"/>
-    <w:lsdException w:name="Medium List 2 Accent 6" w:semiHidden="0" w:uiPriority="66" w:unhideWhenUsed="0"/>
-    <w:lsdException w:name="Medium Grid 1 Accent 6" w:semiHidden="0" w:uiPriority="67" w:unhideWhenUsed="0"/>
-    <w:lsdException w:name="Medium Grid 2 Accent 6" w:semiHidden="0" w:uiPriority="68" w:unhideWhenUsed="0"/>
-    <w:lsdException w:name="Medium Grid 3 Accent 6" w:semiHidden="0" w:uiPriority="69" w:unhideWhenUsed="0"/>
-    <w:lsdException w:name="Dark List Accent 6" w:semiHidden="0" w:uiPriority="70" w:unhideWhenUsed="0"/>
-    <w:lsdException w:name="Colorful Shading Accent 6" w:semiHidden="0" w:uiPriority="71" w:unhideWhenUsed="0"/>
-    <w:lsdException w:name="Colorful List Accent 6" w:semiHidden="0" w:uiPriority="72" w:unhideWhenUsed="0"/>
-    <w:lsdException w:name="Colorful Grid Accent 6" w:semiHidden="0" w:uiPriority="73" w:unhideWhenUsed="0"/>
-    <w:lsdException w:name="Subtle Emphasis" w:semiHidden="0" w:uiPriority="19" w:unhideWhenUsed="0" w:qFormat="1"/>
-    <w:lsdException w:name="Intense Emphasis" w:semiHidden="0" w:uiPriority="21" w:unhideWhenUsed="0" w:qFormat="1"/>
-    <w:lsdException w:name="Subtle Reference" w:semiHidden="0" w:uiPriority="31" w:unhideWhenUsed="0" w:qFormat="1"/>
-    <w:lsdException w:name="Intense Reference" w:semiHidden="0" w:uiPriority="32" w:unhideWhenUsed="0" w:qFormat="1"/>
-    <w:lsdException w:name="Book Title" w:semiHidden="0" w:uiPriority="33" w:unhideWhenUsed="0" w:qFormat="1"/>
-    <w:lsdException w:name="Bibliography" w:uiPriority="37"/>
-    <w:lsdException w:name="TOC Heading" w:uiPriority="39" w:qFormat="1"/>
-  </w:latentStyles>
-  <w:style w:type="paragraph" w:default="1" w:styleId="Normal">
-    <w:name w:val="Normal"/>
-    <w:qFormat/>
-    <w:rsid w:val="008B7733"/>
-  </w:style>
-  <w:style w:type="paragraph" w:styleId="Heading1">
-    <w:name w:val="heading 1"/>
-    <w:next w:val="Normal"/>
-    <w:link w:val="Heading1Char"/>
-    <w:uiPriority w:val="9"/>
-    <w:qFormat/>
-    <w:rsid w:val="00106496"/>
-    <w:pPr>
-      <w:keepNext/>
-      <w:keepLines/>
-      <w:spacing w:line="360" w:lineRule="auto"/>
-      <w:outlineLvl w:val="0"/>
-    </w:pPr>
-    <w:rPr>
-      <w:rFonts w:asciiTheme="majorHAnsi" w:eastAsiaTheme="majorEastAsia" w:hAnsiTheme="majorHAnsi" w:cstheme="majorBidi"/>
-      <w:b/>
-      <w:bCs/>
-      <w:sz w:val="32"/>
-      <w:szCs w:val="32"/>
-    </w:rPr>
-  </w:style>
-  <w:style w:type="paragraph" w:styleId="Heading2">
-    <w:name w:val="heading 2"/>
-    <w:basedOn w:val="Normal"/>
-    <w:next w:val="Normal"/>
-    <w:link w:val="Heading2Char"/>
-    <w:uiPriority w:val="9"/>
-    <w:unhideWhenUsed/>
-    <w:qFormat/>
-    <w:rsid w:val="00C36B01"/>
-    <w:pPr>
-      <w:keepNext/>
-      <w:keepLines/>
-      <w:spacing w:before="80" w:line="360" w:lineRule="auto"/>
-      <w:outlineLvl w:val="1"/>
-    </w:pPr>
-    <w:rPr>
-      <w:rFonts w:asciiTheme="majorHAnsi" w:eastAsiaTheme="majorEastAsia" w:hAnsiTheme="majorHAnsi" w:cstheme="majorBidi"/>
-      <w:b/>
-      <w:bCs/>
-      <w:sz w:val="26"/>
-      <w:szCs w:val="26"/>
-    </w:rPr>
-  </w:style>
-  <w:style w:type="character" w:default="1" w:styleId="DefaultParagraphFont">
-    <w:name w:val="Default Paragraph Font"/>
-    <w:uiPriority w:val="1"/>
-    <w:semiHidden/>
-    <w:unhideWhenUsed/>
-  </w:style>
-  <w:style w:type="table" w:default="1" w:styleId="TableNormal">
-    <w:name w:val="Normal Table"/>
-    <w:uiPriority w:val="99"/>
-    <w:semiHidden/>
-    <w:unhideWhenUsed/>
-    <w:tblPr>
-      <w:tblInd w:w="0" w:type="dxa"/>
-      <w:tblCellMar>
-        <w:top w:w="0" w:type="dxa"/>
-        <w:left w:w="108" w:type="dxa"/>
-        <w:bottom w:w="0" w:type="dxa"/>
-        <w:right w:w="108" w:type="dxa"/>
-      </w:tblCellMar>
-    </w:tblPr>
-  </w:style>
-  <w:style w:type="numbering" w:default="1" w:styleId="NoList">
-    <w:name w:val="No List"/>
-    <w:uiPriority w:val="99"/>
-    <w:semiHidden/>
-    <w:unhideWhenUsed/>
-  </w:style>
-  <w:style w:type="paragraph" w:styleId="BalloonText">
-    <w:name w:val="Balloon Text"/>
-    <w:basedOn w:val="Normal"/>
-    <w:link w:val="BalloonTextChar"/>
-    <w:uiPriority w:val="99"/>
-    <w:semiHidden/>
-    <w:unhideWhenUsed/>
-    <w:rsid w:val="00D817F7"/>
-    <w:rPr>
-      <w:rFonts w:ascii="Lucida Grande" w:hAnsi="Lucida Grande" w:cs="Lucida Grande"/>
-      <w:sz w:val="18"/>
-      <w:szCs w:val="18"/>
-    </w:rPr>
-  </w:style>
-  <w:style w:type="character" w:customStyle="1" w:styleId="BalloonTextChar">
-    <w:name w:val="Balloon Text Char"/>
-    <w:basedOn w:val="DefaultParagraphFont"/>
-    <w:link w:val="BalloonText"/>
-    <w:uiPriority w:val="99"/>
-    <w:semiHidden/>
-    <w:rsid w:val="00D817F7"/>
-    <w:rPr>
-      <w:rFonts w:ascii="Lucida Grande" w:hAnsi="Lucida Grande" w:cs="Lucida Grande"/>
-      <w:sz w:val="18"/>
-      <w:szCs w:val="18"/>
-    </w:rPr>
-  </w:style>
-  <w:style w:type="table" w:styleId="TableGrid">
-    <w:name w:val="Table Grid"/>
-    <w:basedOn w:val="TableNormal"/>
-    <w:uiPriority w:val="59"/>
-    <w:rsid w:val="002E6163"/>
-    <w:tblPr>
-      <w:tblBorders>
-        <w:top w:val="single" w:sz="4" w:space="0" w:color="auto"/>
-        <w:left w:val="single" w:sz="4" w:space="0" w:color="auto"/>
-        <w:bottom w:val="single" w:sz="4" w:space="0" w:color="auto"/>
-        <w:right w:val="single" w:sz="4" w:space="0" w:color="auto"/>
-        <w:insideH w:val="single" w:sz="4" w:space="0" w:color="auto"/>
-        <w:insideV w:val="single" w:sz="4" w:space="0" w:color="auto"/>
-      </w:tblBorders>
-    </w:tblPr>
-  </w:style>
-  <w:style w:type="paragraph" w:styleId="Header">
-    <w:name w:val="header"/>
-    <w:basedOn w:val="Normal"/>
-    <w:link w:val="HeaderChar"/>
-    <w:uiPriority w:val="99"/>
-    <w:unhideWhenUsed/>
-    <w:rsid w:val="0035359E"/>
-    <w:pPr>
-      <w:tabs>
-        <w:tab w:val="center" w:pos="4320"/>
-        <w:tab w:val="right" w:pos="8640"/>
-      </w:tabs>
-    </w:pPr>
-  </w:style>
-  <w:style w:type="character" w:customStyle="1" w:styleId="HeaderChar">
-    <w:name w:val="Header Char"/>
-    <w:basedOn w:val="DefaultParagraphFont"/>
-    <w:link w:val="Header"/>
-    <w:uiPriority w:val="99"/>
-    <w:rsid w:val="0035359E"/>
-  </w:style>
-  <w:style w:type="paragraph" w:styleId="Footer">
-    <w:name w:val="footer"/>
-    <w:basedOn w:val="Normal"/>
-    <w:link w:val="FooterChar"/>
-    <w:uiPriority w:val="99"/>
-    <w:unhideWhenUsed/>
-    <w:rsid w:val="0035359E"/>
-    <w:pPr>
-      <w:tabs>
-        <w:tab w:val="center" w:pos="4320"/>
-        <w:tab w:val="right" w:pos="8640"/>
-      </w:tabs>
-    </w:pPr>
-  </w:style>
-  <w:style w:type="character" w:customStyle="1" w:styleId="FooterChar">
-    <w:name w:val="Footer Char"/>
-    <w:basedOn w:val="DefaultParagraphFont"/>
-    <w:link w:val="Footer"/>
-    <w:uiPriority w:val="99"/>
-    <w:rsid w:val="0035359E"/>
-  </w:style>
-  <w:style w:type="table" w:styleId="LightShading-Accent1">
-    <w:name w:val="Light Shading Accent 1"/>
-    <w:basedOn w:val="TableNormal"/>
-    <w:uiPriority w:val="60"/>
-    <w:rsid w:val="000C31DC"/>
-    <w:rPr>
-      <w:color w:val="365F91" w:themeColor="accent1" w:themeShade="BF"/>
-      <w:sz w:val="22"/>
-      <w:szCs w:val="22"/>
-      <w:lang w:eastAsia="zh-TW"/>
-    </w:rPr>
-    <w:tblPr>
-      <w:tblStyleRowBandSize w:val="1"/>
-      <w:tblStyleColBandSize w:val="1"/>
-      <w:tblBorders>
-        <w:top w:val="single" w:sz="8" w:space="0" w:color="4F81BD" w:themeColor="accent1"/>
-        <w:bottom w:val="single" w:sz="8" w:space="0" w:color="4F81BD" w:themeColor="accent1"/>
-      </w:tblBorders>
-    </w:tblPr>
-    <w:tblStylePr w:type="firstRow">
-      <w:pPr>
-        <w:spacing w:before="0" w:after="0" w:line="240" w:lineRule="auto"/>
-      </w:pPr>
-      <w:rPr>
-        <w:b/>
-        <w:bCs/>
-      </w:rPr>
-      <w:tblPr/>
-      <w:tcPr>
-        <w:tcBorders>
-          <w:top w:val="single" w:sz="8" w:space="0" w:color="4F81BD" w:themeColor="accent1"/>
-          <w:left w:val="nil"/>
-          <w:bottom w:val="single" w:sz="8" w:space="0" w:color="4F81BD" w:themeColor="accent1"/>
-          <w:right w:val="nil"/>
-          <w:insideH w:val="nil"/>
-          <w:insideV w:val="nil"/>
-        </w:tcBorders>
-      </w:tcPr>
-    </w:tblStylePr>
-    <w:tblStylePr w:type="lastRow">
-      <w:pPr>
-        <w:spacing w:before="0" w:after="0" w:line="240" w:lineRule="auto"/>
-      </w:pPr>
-      <w:rPr>
-        <w:b/>
-        <w:bCs/>
-      </w:rPr>
-      <w:tblPr/>
-      <w:tcPr>
-        <w:tcBorders>
-          <w:top w:val="single" w:sz="8" w:space="0" w:color="4F81BD" w:themeColor="accent1"/>
-          <w:left w:val="nil"/>
-          <w:bottom w:val="single" w:sz="8" w:space="0" w:color="4F81BD" w:themeColor="accent1"/>
-          <w:right w:val="nil"/>
-          <w:insideH w:val="nil"/>
-          <w:insideV w:val="nil"/>
-        </w:tcBorders>
-      </w:tcPr>
-    </w:tblStylePr>
-    <w:tblStylePr w:type="firstCol">
-      <w:rPr>
-        <w:b/>
-        <w:bCs/>
-      </w:rPr>
-    </w:tblStylePr>
-    <w:tblStylePr w:type="lastCol">
-      <w:rPr>
-        <w:b/>
-        <w:bCs/>
-      </w:rPr>
-    </w:tblStylePr>
-    <w:tblStylePr w:type="band1Vert">
-      <w:tblPr/>
-      <w:tcPr>
-        <w:tcBorders>
-          <w:left w:val="nil"/>
-          <w:right w:val="nil"/>
-          <w:insideH w:val="nil"/>
-          <w:insideV w:val="nil"/>
-        </w:tcBorders>
-        <w:shd w:val="clear" w:color="auto" w:fill="D3DFEE" w:themeFill="accent1" w:themeFillTint="3F"/>
-      </w:tcPr>
-    </w:tblStylePr>
-    <w:tblStylePr w:type="band1Horz">
-      <w:tblPr/>
-      <w:tcPr>
-        <w:tcBorders>
-          <w:left w:val="nil"/>
-          <w:right w:val="nil"/>
-          <w:insideH w:val="nil"/>
-          <w:insideV w:val="nil"/>
-        </w:tcBorders>
-        <w:shd w:val="clear" w:color="auto" w:fill="D3DFEE" w:themeFill="accent1" w:themeFillTint="3F"/>
-      </w:tcPr>
-    </w:tblStylePr>
-  </w:style>
-  <w:style w:type="paragraph" w:styleId="TOC1">
-    <w:name w:val="toc 1"/>
-    <w:basedOn w:val="Normal"/>
-    <w:next w:val="Normal"/>
-    <w:autoRedefine/>
-    <w:uiPriority w:val="39"/>
-    <w:unhideWhenUsed/>
-    <w:rsid w:val="00FA054E"/>
-    <w:pPr>
-      <w:spacing w:before="240" w:after="120"/>
-    </w:pPr>
-    <w:rPr>
-      <w:rFonts w:asciiTheme="majorHAnsi" w:hAnsiTheme="majorHAnsi"/>
-      <w:b/>
-      <w:caps/>
-      <w:szCs w:val="22"/>
-      <w:u w:val="single"/>
-    </w:rPr>
-  </w:style>
-  <w:style w:type="paragraph" w:styleId="TOC2">
-    <w:name w:val="toc 2"/>
-    <w:basedOn w:val="Normal"/>
-    <w:next w:val="Normal"/>
-    <w:autoRedefine/>
-    <w:uiPriority w:val="39"/>
-    <w:unhideWhenUsed/>
-    <w:rsid w:val="00FA054E"/>
-    <w:rPr>
-      <w:rFonts w:asciiTheme="majorHAnsi" w:hAnsiTheme="majorHAnsi"/>
-      <w:b/>
-      <w:smallCaps/>
-      <w:szCs w:val="22"/>
-    </w:rPr>
-  </w:style>
-  <w:style w:type="paragraph" w:styleId="TOC3">
-    <w:name w:val="toc 3"/>
-    <w:basedOn w:val="Normal"/>
-    <w:next w:val="Normal"/>
-    <w:autoRedefine/>
-    <w:uiPriority w:val="39"/>
-    <w:unhideWhenUsed/>
-    <w:rsid w:val="000E611D"/>
-    <w:rPr>
-      <w:smallCaps/>
-      <w:sz w:val="22"/>
-      <w:szCs w:val="22"/>
-    </w:rPr>
-  </w:style>
-  <w:style w:type="paragraph" w:styleId="TOC4">
-    <w:name w:val="toc 4"/>
-    <w:basedOn w:val="Normal"/>
-    <w:next w:val="Normal"/>
-    <w:autoRedefine/>
-    <w:uiPriority w:val="39"/>
-    <w:unhideWhenUsed/>
-    <w:rsid w:val="000E611D"/>
-    <w:rPr>
-      <w:sz w:val="22"/>
-      <w:szCs w:val="22"/>
-    </w:rPr>
-  </w:style>
-  <w:style w:type="paragraph" w:styleId="TOC5">
-    <w:name w:val="toc 5"/>
-    <w:basedOn w:val="Normal"/>
-    <w:next w:val="Normal"/>
-    <w:autoRedefine/>
-    <w:uiPriority w:val="39"/>
-    <w:unhideWhenUsed/>
-    <w:rsid w:val="000E611D"/>
-    <w:rPr>
-      <w:sz w:val="22"/>
-      <w:szCs w:val="22"/>
-    </w:rPr>
-  </w:style>
-  <w:style w:type="paragraph" w:styleId="TOC6">
-    <w:name w:val="toc 6"/>
-    <w:basedOn w:val="Normal"/>
-    <w:next w:val="Normal"/>
-    <w:autoRedefine/>
-    <w:uiPriority w:val="39"/>
-    <w:unhideWhenUsed/>
-    <w:rsid w:val="000E611D"/>
-    <w:rPr>
-      <w:sz w:val="22"/>
-      <w:szCs w:val="22"/>
-    </w:rPr>
-  </w:style>
-  <w:style w:type="paragraph" w:styleId="TOC7">
-    <w:name w:val="toc 7"/>
-    <w:basedOn w:val="Normal"/>
-    <w:next w:val="Normal"/>
-    <w:autoRedefine/>
-    <w:uiPriority w:val="39"/>
-    <w:unhideWhenUsed/>
-    <w:rsid w:val="000E611D"/>
-    <w:rPr>
-      <w:sz w:val="22"/>
-      <w:szCs w:val="22"/>
-    </w:rPr>
-  </w:style>
-  <w:style w:type="paragraph" w:styleId="TOC8">
-    <w:name w:val="toc 8"/>
-    <w:basedOn w:val="Normal"/>
-    <w:next w:val="Normal"/>
-    <w:autoRedefine/>
-    <w:uiPriority w:val="39"/>
-    <w:unhideWhenUsed/>
-    <w:rsid w:val="000E611D"/>
-    <w:rPr>
-      <w:sz w:val="22"/>
-      <w:szCs w:val="22"/>
-    </w:rPr>
-  </w:style>
-  <w:style w:type="paragraph" w:styleId="TOC9">
-    <w:name w:val="toc 9"/>
-    <w:basedOn w:val="Normal"/>
-    <w:next w:val="Normal"/>
-    <w:autoRedefine/>
-    <w:uiPriority w:val="39"/>
-    <w:unhideWhenUsed/>
-    <w:rsid w:val="000E611D"/>
-    <w:rPr>
-      <w:sz w:val="22"/>
-      <w:szCs w:val="22"/>
-    </w:rPr>
-  </w:style>
-  <w:style w:type="character" w:customStyle="1" w:styleId="Heading1Char">
-    <w:name w:val="Heading 1 Char"/>
-    <w:basedOn w:val="DefaultParagraphFont"/>
-    <w:link w:val="Heading1"/>
-    <w:uiPriority w:val="9"/>
-    <w:rsid w:val="00106496"/>
-    <w:rPr>
-      <w:rFonts w:asciiTheme="majorHAnsi" w:eastAsiaTheme="majorEastAsia" w:hAnsiTheme="majorHAnsi" w:cstheme="majorBidi"/>
-      <w:b/>
-      <w:bCs/>
-      <w:sz w:val="32"/>
-      <w:szCs w:val="32"/>
-    </w:rPr>
-  </w:style>
-  <w:style w:type="paragraph" w:styleId="NoSpacing">
-    <w:name w:val="No Spacing"/>
-    <w:uiPriority w:val="1"/>
-    <w:qFormat/>
-    <w:rsid w:val="00106496"/>
-  </w:style>
-  <w:style w:type="paragraph" w:customStyle="1" w:styleId="Style1n">
-    <w:name w:val="Style1n"/>
-    <w:basedOn w:val="Normal"/>
-    <w:next w:val="Normal"/>
-    <w:qFormat/>
-    <w:rsid w:val="00356382"/>
-    <w:pPr>
-      <w:ind w:left="720"/>
-    </w:pPr>
-    <w:rPr>
-      <w:rFonts w:asciiTheme="majorHAnsi" w:hAnsiTheme="majorHAnsi"/>
-    </w:rPr>
-  </w:style>
-  <w:style w:type="character" w:customStyle="1" w:styleId="Heading2Char">
-    <w:name w:val="Heading 2 Char"/>
-    <w:basedOn w:val="DefaultParagraphFont"/>
-    <w:link w:val="Heading2"/>
-    <w:uiPriority w:val="9"/>
-    <w:rsid w:val="00C36B01"/>
-    <w:rPr>
-      <w:rFonts w:asciiTheme="majorHAnsi" w:eastAsiaTheme="majorEastAsia" w:hAnsiTheme="majorHAnsi" w:cstheme="majorBidi"/>
-      <w:b/>
-      <w:bCs/>
-      <w:sz w:val="26"/>
-      <w:szCs w:val="26"/>
-    </w:rPr>
-  </w:style>
-  <w:style w:type="paragraph" w:styleId="ListParagraph">
-    <w:name w:val="List Paragraph"/>
-    <w:basedOn w:val="Normal"/>
-    <w:uiPriority w:val="34"/>
-    <w:qFormat/>
-    <w:rsid w:val="00212C13"/>
-    <w:pPr>
-      <w:suppressAutoHyphens/>
-      <w:spacing w:before="240"/>
-      <w:ind w:left="720"/>
-      <w:contextualSpacing/>
-    </w:pPr>
-    <w:rPr>
-      <w:rFonts w:ascii="Times New Roman" w:eastAsia="Times New Roman" w:hAnsi="Times New Roman" w:cs="Times New Roman"/>
-      <w:szCs w:val="20"/>
-      <w:lang w:eastAsia="ar-SA"/>
-    </w:rPr>
-  </w:style>
-  <w:style w:type="character" w:styleId="PageNumber">
-    <w:name w:val="page number"/>
-    <w:basedOn w:val="DefaultParagraphFont"/>
-    <w:uiPriority w:val="99"/>
-    <w:semiHidden/>
-    <w:unhideWhenUsed/>
-    <w:rsid w:val="00F929FE"/>
-  </w:style>
-</w:styles>
-</file>
-
-<file path=word/stylesWithEffects.xml><?xml version="1.0" encoding="utf-8"?>
-<w:styles xmlns:wpc="http://schemas.microsoft.com/office/word/2010/wordprocessingCanvas" xmlns:mc="http://schemas.openxmlformats.org/markup-compatibility/2006" xmlns:o="urn:schemas-microsoft-com:office:office" xmlns:r="http://schemas.openxmlformats.org/officeDocument/2006/relationships" xmlns:m="http://schemas.openxmlformats.org/officeDocument/2006/math" xmlns:v="urn:schemas-microsoft-com:vml" xmlns:wp14="http://schemas.microsoft.com/office/word/2010/wordprocessingDrawing" xmlns:wp="http://schemas.openxmlformats.org/drawingml/2006/wordprocessingDrawing" xmlns:w10="urn:schemas-microsoft-com:office:word" xmlns:w="http://schemas.openxmlformats.org/wordprocessingml/2006/main" xmlns:w14="http://schemas.microsoft.com/office/word/2010/wordml" xmlns:wpg="http://schemas.microsoft.com/office/word/2010/wordprocessingGroup" xmlns:wpi="http://schemas.microsoft.com/office/word/2010/wordprocessingInk" xmlns:wne="http://schemas.microsoft.com/office/word/2006/wordml" xmlns:wps="http://schemas.microsoft.com/office/word/2010/wordprocessingShape" mc:Ignorable="w14 wp14">
-  <w:docDefaults>
-    <w:rPrDefault>
-      <w:rPr>
-        <w:rFonts w:asciiTheme="minorHAnsi" w:eastAsiaTheme="minorEastAsia" w:hAnsiTheme="minorHAnsi" w:cstheme="minorBidi"/>
-        <w:sz w:val="24"/>
-        <w:szCs w:val="24"/>
-        <w:lang w:val="en-US" w:eastAsia="en-US" w:bidi="ar-SA"/>
-      </w:rPr>
-    </w:rPrDefault>
-    <w:pPrDefault/>
-  </w:docDefaults>
-  <w:latentStyles w:defLockedState="0" w:defUIPriority="99" w:defSemiHidden="1" w:defUnhideWhenUsed="1" w:defQFormat="0" w:count="267">
-    <w:lsdException w:name="Normal" w:semiHidden="0" w:uiPriority="0" w:unhideWhenUsed="0" w:qFormat="1"/>
-    <w:lsdException w:name="heading 1" w:semiHidden="0" w:uiPriority="9" w:unhideWhenUsed="0" w:qFormat="1"/>
-    <w:lsdException w:name="heading 2" w:uiPriority="9" w:qFormat="1"/>
-    <w:lsdException w:name="heading 3" w:uiPriority="9" w:qFormat="1"/>
-    <w:lsdException w:name="heading 4" w:uiPriority="9" w:qFormat="1"/>
-    <w:lsdException w:name="heading 5" w:uiPriority="9" w:qFormat="1"/>
-    <w:lsdException w:name="heading 6" w:uiPriority="9" w:qFormat="1"/>
-    <w:lsdException w:name="heading 7" w:uiPriority="9" w:qFormat="1"/>
-    <w:lsdException w:name="heading 8" w:uiPriority="9" w:qFormat="1"/>
-    <w:lsdException w:name="heading 9" w:uiPriority="9" w:qFormat="1"/>
-    <w:lsdException w:name="toc 1" w:uiPriority="39"/>
-    <w:lsdException w:name="toc 2" w:uiPriority="39"/>
-    <w:lsdException w:name="toc 3" w:uiPriority="39"/>
-    <w:lsdException w:name="toc 4" w:uiPriority="39"/>
-    <w:lsdException w:name="toc 5" w:uiPriority="39"/>
-    <w:lsdException w:name="toc 6" w:uiPriority="39"/>
-    <w:lsdException w:name="toc 7" w:uiPriority="39"/>
-    <w:lsdException w:name="toc 8" w:uiPriority="39"/>
-    <w:lsdException w:name="toc 9" w:uiPriority="39"/>
-    <w:lsdException w:name="caption" w:uiPriority="35" w:qFormat="1"/>
-    <w:lsdException w:name="Title" w:semiHidden="0" w:uiPriority="10" w:unhideWhenUsed="0" w:qFormat="1"/>
-    <w:lsdException w:name="Default Paragraph Font" w:uiPriority="1"/>
-    <w:lsdException w:name="Subtitle" w:semiHidden="0" w:uiPriority="11" w:unhideWhenUsed="0" w:qFormat="1"/>
-    <w:lsdException w:name="Strong" w:semiHidden="0" w:uiPriority="22" w:unhideWhenUsed="0" w:qFormat="1"/>
-    <w:lsdException w:name="Emphasis" w:semiHidden="0" w:uiPriority="20" w:unhideWhenUsed="0" w:qFormat="1"/>
-    <w:lsdException w:name="Table Grid" w:semiHidden="0" w:uiPriority="59" w:unhideWhenUsed="0"/>
-    <w:lsdException w:name="Placeholder Text" w:unhideWhenUsed="0"/>
-    <w:lsdException w:name="No Spacing" w:semiHidden="0" w:uiPriority="1" w:unhideWhenUsed="0" w:qFormat="1"/>
-    <w:lsdException w:name="Light Shading" w:semiHidden="0" w:uiPriority="60" w:unhideWhenUsed="0"/>
-    <w:lsdException w:name="Light List" w:semiHidden="0" w:uiPriority="61" w:unhideWhenUsed="0"/>
-    <w:lsdException w:name="Light Grid" w:semiHidden="0" w:uiPriority="62" w:unhideWhenUsed="0"/>
-    <w:lsdException w:name="Medium Shading 1" w:semiHidden="0" w:uiPriority="63" w:unhideWhenUsed="0"/>
-    <w:lsdException w:name="Medium Shading 2" w:semiHidden="0" w:uiPriority="64" w:unhideWhenUsed="0"/>
-    <w:lsdException w:name="Medium List 1" w:semiHidden="0" w:uiPriority="65" w:unhideWhenUsed="0"/>
-    <w:lsdException w:name="Medium List 2" w:semiHidden="0" w:uiPriority="66" w:unhideWhenUsed="0"/>
-    <w:lsdException w:name="Medium Grid 1" w:semiHidden="0" w:uiPriority="67" w:unhideWhenUsed="0"/>
-    <w:lsdException w:name="Medium Grid 2" w:semiHidden="0" w:uiPriority="68" w:unhideWhenUsed="0"/>
-    <w:lsdException w:name="Medium Grid 3" w:semiHidden="0" w:uiPriority="69" w:unhideWhenUsed="0"/>
-    <w:lsdException w:name="Dark List" w:semiHidden="0" w:uiPriority="70" w:unhideWhenUsed="0"/>
-    <w:lsdException w:name="Colorful Shading" w:semiHidden="0" w:uiPriority="71" w:unhideWhenUsed="0"/>
-    <w:lsdException w:name="Colorful List" w:semiHidden="0" w:uiPriority="72" w:unhideWhenUsed="0"/>
-    <w:lsdException w:name="Colorful Grid" w:semiHidden="0" w:uiPriority="73" w:unhideWhenUsed="0"/>
-    <w:lsdException w:name="Light Shading Accent 1" w:semiHidden="0" w:uiPriority="60" w:unhideWhenUsed="0"/>
-    <w:lsdException w:name="Light List Accent 1" w:semiHidden="0" w:uiPriority="61" w:unhideWhenUsed="0"/>
-    <w:lsdException w:name="Light Grid Accent 1" w:semiHidden="0" w:uiPriority="62" w:unhideWhenUsed="0"/>
-    <w:lsdException w:name="Medium Shading 1 Accent 1" w:semiHidden="0" w:uiPriority="63" w:unhideWhenUsed="0"/>
-    <w:lsdException w:name="Medium Shading 2 Accent 1" w:semiHidden="0" w:uiPriority="64" w:unhideWhenUsed="0"/>
-    <w:lsdException w:name="Medium List 1 Accent 1" w:semiHidden="0" w:uiPriority="65" w:unhideWhenUsed="0"/>
-    <w:lsdException w:name="Revision" w:unhideWhenUsed="0"/>
-    <w:lsdException w:name="List Paragraph" w:semiHidden="0" w:uiPriority="34" w:unhideWhenUsed="0" w:qFormat="1"/>
-    <w:lsdException w:name="Quote" w:semiHidden="0" w:uiPriority="29" w:unhideWhenUsed="0" w:qFormat="1"/>
-    <w:lsdException w:name="Intense Quote" w:semiHidden="0" w:uiPriority="30" w:unhideWhenUsed="0" w:qFormat="1"/>
-    <w:lsdException w:name="Medium List 2 Accent 1" w:semiHidden="0" w:uiPriority="66" w:unhideWhenUsed="0"/>
-    <w:lsdException w:name="Medium Grid 1 Accent 1" w:semiHidden="0" w:uiPriority="67" w:unhideWhenUsed="0"/>
-    <w:lsdException w:name="Medium Grid 2 Accent 1" w:semiHidden="0" w:uiPriority="68" w:unhideWhenUsed="0"/>
-    <w:lsdException w:name="Medium Grid 3 Accent 1" w:semiHidden="0" w:uiPriority="69" w:unhideWhenUsed="0"/>
-    <w:lsdException w:name="Dark List Accent 1" w:semiHidden="0" w:uiPriority="70" w:unhideWhenUsed="0"/>
-    <w:lsdException w:name="Colorful Shading Accent 1" w:semiHidden="0" w:uiPriority="71" w:unhideWhenUsed="0"/>
-    <w:lsdException w:name="Colorful List Accent 1" w:semiHidden="0" w:uiPriority="72" w:unhideWhenUsed="0"/>
-    <w:lsdException w:name="Colorful Grid Accent 1" w:semiHidden="0" w:uiPriority="73" w:unhideWhenUsed="0"/>
-    <w:lsdException w:name="Light Shading Accent 2" w:semiHidden="0" w:uiPriority="60" w:unhideWhenUsed="0"/>
-    <w:lsdException w:name="Light List Accent 2" w:semiHidden="0" w:uiPriority="61" w:unhideWhenUsed="0"/>
-    <w:lsdException w:name="Light Grid Accent 2" w:semiHidden="0" w:uiPriority="62" w:unhideWhenUsed="0"/>
-    <w:lsdException w:name="Medium Shading 1 Accent 2" w:semiHidden="0" w:uiPriority="63" w:unhideWhenUsed="0"/>
-    <w:lsdException w:name="Medium Shading 2 Accent 2" w:semiHidden="0" w:uiPriority="64" w:unhideWhenUsed="0"/>
-    <w:lsdException w:name="Medium List 1 Accent 2" w:semiHidden="0" w:uiPriority="65" w:unhideWhenUsed="0"/>
-    <w:lsdException w:name="Medium List 2 Accent 2" w:semiHidden="0" w:uiPriority="66" w:unhideWhenUsed="0"/>
-    <w:lsdException w:name="Medium Grid 1 Accent 2" w:semiHidden="0" w:uiPriority="67" w:unhideWhenUsed="0"/>
-    <w:lsdException w:name="Medium Grid 2 Accent 2" w:semiHidden="0" w:uiPriority="68" w:unhideWhenUsed="0"/>
-    <w:lsdException w:name="Medium Grid 3 Accent 2" w:semiHidden="0" w:uiPriority="69" w:unhideWhenUsed="0"/>
-    <w:lsdException w:name="Dark List Accent 2" w:semiHidden="0" w:uiPriority="70" w:unhideWhenUsed="0"/>
-    <w:lsdException w:name="Colorful Shading Accent 2" w:semiHidden="0" w:uiPriority="71" w:unhideWhenUsed="0"/>
-    <w:lsdException w:name="Colorful List Accent 2" w:semiHidden="0" w:uiPriority="72" w:unhideWhenUsed="0"/>
-    <w:lsdException w:name="Colorful Grid Accent 2" w:semiHidden="0" w:uiPriority="73" w:unhideWhenUsed="0"/>
-    <w:lsdException w:name="Light Shading Accent 3" w:semiHidden="0" w:uiPriority="60" w:unhideWhenUsed="0"/>
-    <w:lsdException w:name="Light List Accent 3" w:semiHidden="0" w:uiPriority="61" w:unhideWhenUsed="0"/>
-    <w:lsdException w:name="Light Grid Accent 3" w:semiHidden="0" w:uiPriority="62" w:unhideWhenUsed="0"/>
-    <w:lsdException w:name="Medium Shading 1 Accent 3" w:semiHidden="0" w:uiPriority="63" w:unhideWhenUsed="0"/>
-    <w:lsdException w:name="Medium Shading 2 Accent 3" w:semiHidden="0" w:uiPriority="64" w:unhideWhenUsed="0"/>
-    <w:lsdException w:name="Medium List 1 Accent 3" w:semiHidden="0" w:uiPriority="65" w:unhideWhenUsed="0"/>
-    <w:lsdException w:name="Medium List 2 Accent 3" w:semiHidden="0" w:uiPriority="66" w:unhideWhenUsed="0"/>
-    <w:lsdException w:name="Medium Grid 1 Accent 3" w:semiHidden="0" w:uiPriority="67" w:unhideWhenUsed="0"/>
-    <w:lsdException w:name="Medium Grid 2 Accent 3" w:semiHidden="0" w:uiPriority="68" w:unhideWhenUsed="0"/>
-    <w:lsdException w:name="Medium Grid 3 Accent 3" w:semiHidden="0" w:uiPriority="69" w:unhideWhenUsed="0"/>
-    <w:lsdException w:name="Dark List Accent 3" w:semiHidden="0" w:uiPriority="70" w:unhideWhenUsed="0"/>
-    <w:lsdException w:name="Colorful Shading Accent 3" w:semiHidden="0" w:uiPriority="71" w:unhideWhenUsed="0"/>
-    <w:lsdException w:name="Colorful List Accent 3" w:semiHidden="0" w:uiPriority="72" w:unhideWhenUsed="0"/>
-    <w:lsdException w:name="Colorful Grid Accent 3" w:semiHidden="0" w:uiPriority="73" w:unhideWhenUsed="0"/>
-    <w:lsdException w:name="Light Shading Accent 4" w:semiHidden="0" w:uiPriority="60" w:unhideWhenUsed="0"/>
-    <w:lsdException w:name="Light List Accent 4" w:semiHidden="0" w:uiPriority="61" w:unhideWhenUsed="0"/>
-    <w:lsdException w:name="Light Grid Accent 4" w:semiHidden="0" w:uiPriority="62" w:unhideWhenUsed="0"/>
-    <w:lsdException w:name="Medium Shading 1 Accent 4" w:semiHidden="0" w:uiPriority="63" w:unhideWhenUsed="0"/>
-    <w:lsdException w:name="Medium Shading 2 Accent 4" w:semiHidden="0" w:uiPriority="64" w:unhideWhenUsed="0"/>
-    <w:lsdException w:name="Medium List 1 Accent 4" w:semiHidden="0" w:uiPriority="65" w:unhideWhenUsed="0"/>
-    <w:lsdException w:name="Medium List 2 Accent 4" w:semiHidden="0" w:uiPriority="66" w:unhideWhenUsed="0"/>
-    <w:lsdException w:name="Medium Grid 1 Accent 4" w:semiHidden="0" w:uiPriority="67" w:unhideWhenUsed="0"/>
-    <w:lsdException w:name="Medium Grid 2 Accent 4" w:semiHidden="0" w:uiPriority="68" w:unhideWhenUsed="0"/>
-    <w:lsdException w:name="Medium Grid 3 Accent 4" w:semiHidden="0" w:uiPriority="69" w:unhideWhenUsed="0"/>
-    <w:lsdException w:name="Dark List Accent 4" w:semiHidden="0" w:uiPriority="70" w:unhideWhenUsed="0"/>
-    <w:lsdException w:name="Colorful Shading Accent 4" w:semiHidden="0" w:uiPriority="71" w:unhideWhenUsed="0"/>
-    <w:lsdException w:name="Colorful List Accent 4" w:semiHidden="0" w:uiPriority="72" w:unhideWhenUsed="0"/>
-    <w:lsdException w:name="Colorful Grid Accent 4" w:semiHidden="0" w:uiPriority="73" w:unhideWhenUsed="0"/>
-    <w:lsdException w:name="Light Shading Accent 5" w:semiHidden="0" w:uiPriority="60" w:unhideWhenUsed="0"/>
-    <w:lsdException w:name="Light List Accent 5" w:semiHidden="0" w:uiPriority="61" w:unhideWhenUsed="0"/>
-    <w:lsdException w:name="Light Grid Accent 5" w:semiHidden="0" w:uiPriority="62" w:unhideWhenUsed="0"/>
-    <w:lsdException w:name="Medium Shading 1 Accent 5" w:semiHidden="0" w:uiPriority="63" w:unhideWhenUsed="0"/>
-    <w:lsdException w:name="Medium Shading 2 Accent 5" w:semiHidden="0" w:uiPriority="64" w:unhideWhenUsed="0"/>
-    <w:lsdException w:name="Medium List 1 Accent 5" w:semiHidden="0" w:uiPriority="65" w:unhideWhenUsed="0"/>
-    <w:lsdException w:name="Medium List 2 Accent 5" w:semiHidden="0" w:uiPriority="66" w:unhideWhenUsed="0"/>
-    <w:lsdException w:name="Medium Grid 1 Accent 5" w:semiHidden="0" w:uiPriority="67" w:unhideWhenUsed="0"/>
-    <w:lsdException w:name="Medium Grid 2 Accent 5" w:semiHidden="0" w:uiPriority="68" w:unhideWhenUsed="0"/>
-    <w:lsdException w:name="Medium Grid 3 Accent 5" w:semiHidden="0" w:uiPriority="69" w:unhideWhenUsed="0"/>
-    <w:lsdException w:name="Dark List Accent 5" w:semiHidden="0" w:uiPriority="70" w:unhideWhenUsed="0"/>
-    <w:lsdException w:name="Colorful Shading Accent 5" w:semiHidden="0" w:uiPriority="71" w:unhideWhenUsed="0"/>
-    <w:lsdException w:name="Colorful List Accent 5" w:semiHidden="0" w:uiPriority="72" w:unhideWhenUsed="0"/>
-    <w:lsdException w:name="Colorful Grid Accent 5" w:semiHidden="0" w:uiPriority="73" w:unhideWhenUsed="0"/>
-    <w:lsdException w:name="Light Shading Accent 6" w:semiHidden="0" w:uiPriority="60" w:unhideWhenUsed="0"/>
-    <w:lsdException w:name="Light List Accent 6" w:semiHidden="0" w:uiPriority="61" w:unhideWhenUsed="0"/>
-    <w:lsdException w:name="Light Grid Accent 6" w:semiHidden="0" w:uiPriority="62" w:unhideWhenUsed="0"/>
-    <w:lsdException w:name="Medium Shading 1 Accent 6" w:semiHidden="0" w:uiPriority="63" w:unhideWhenUsed="0"/>
-    <w:lsdException w:name="Medium Shading 2 Accent 6" w:semiHidden="0" w:uiPriority="64" w:unhideWhenUsed="0"/>
-    <w:lsdException w:name="Medium List 1 Accent 6" w:semiHidden="0" w:uiPriority="65" w:unhideWhenUsed="0"/>
-    <w:lsdException w:name="Medium List 2 Accent 6" w:semiHidden="0" w:uiPriority="66" w:unhideWhenUsed="0"/>
-    <w:lsdException w:name="Medium Grid 1 Accent 6" w:semiHidden="0" w:uiPriority="67" w:unhideWhenUsed="0"/>
-    <w:lsdException w:name="Medium Grid 2 Accent 6" w:semiHidden="0" w:uiPriority="68" w:unhideWhenUsed="0"/>
-    <w:lsdException w:name="Medium Grid 3 Accent 6" w:semiHidden="0" w:uiPriority="69" w:unhideWhenUsed="0"/>
-    <w:lsdException w:name="Dark List Accent 6" w:semiHidden="0" w:uiPriority="70" w:unhideWhenUsed="0"/>
-    <w:lsdException w:name="Colorful Shading Accent 6" w:semiHidden="0" w:uiPriority="71" w:unhideWhenUsed="0"/>
-    <w:lsdException w:name="Colorful List Accent 6" w:semiHidden="0" w:uiPriority="72" w:unhideWhenUsed="0"/>
-    <w:lsdException w:name="Colorful Grid Accent 6" w:semiHidden="0" w:uiPriority="73" w:unhideWhenUsed="0"/>
-    <w:lsdException w:name="Subtle Emphasis" w:semiHidden="0" w:uiPriority="19" w:unhideWhenUsed="0" w:qFormat="1"/>
-    <w:lsdException w:name="Intense Emphasis" w:semiHidden="0" w:uiPriority="21" w:unhideWhenUsed="0" w:qFormat="1"/>
-    <w:lsdException w:name="Subtle Reference" w:semiHidden="0" w:uiPriority="31" w:unhideWhenUsed="0" w:qFormat="1"/>
-    <w:lsdException w:name="Intense Reference" w:semiHidden="0" w:uiPriority="32" w:unhideWhenUsed="0" w:qFormat="1"/>
-    <w:lsdException w:name="Book Title" w:semiHidden="0" w:uiPriority="33" w:unhideWhenUsed="0" w:qFormat="1"/>
-    <w:lsdException w:name="Bibliography" w:uiPriority="37"/>
-    <w:lsdException w:name="TOC Heading" w:uiPriority="39" w:qFormat="1"/>
+  <w:latentStyles w:defLockedState="0" w:defUIPriority="99" w:defSemiHidden="0" w:defUnhideWhenUsed="0" w:defQFormat="0" w:count="375">
+    <w:lsdException w:name="Normal" w:uiPriority="0" w:qFormat="1"/>
+    <w:lsdException w:name="heading 1" w:uiPriority="9" w:qFormat="1"/>
+    <w:lsdException w:name="heading 2" w:semiHidden="1" w:uiPriority="9" w:unhideWhenUsed="1" w:qFormat="1"/>
+    <w:lsdException w:name="heading 3" w:semiHidden="1" w:uiPriority="9" w:unhideWhenUsed="1" w:qFormat="1"/>
+    <w:lsdException w:name="heading 4" w:semiHidden="1" w:uiPriority="9" w:unhideWhenUsed="1" w:qFormat="1"/>
+    <w:lsdException w:name="heading 5" w:semiHidden="1" w:uiPriority="9" w:unhideWhenUsed="1" w:qFormat="1"/>
+    <w:lsdException w:name="heading 6" w:semiHidden="1" w:uiPriority="9" w:unhideWhenUsed="1" w:qFormat="1"/>
+    <w:lsdException w:name="heading 7" w:semiHidden="1" w:uiPriority="9" w:unhideWhenUsed="1" w:qFormat="1"/>
+    <w:lsdException w:name="heading 8" w:semiHidden="1" w:uiPriority="9" w:unhideWhenUsed="1" w:qFormat="1"/>
+    <w:lsdException w:name="heading 9" w:semiHidden="1" w:uiPriority="9" w:unhideWhenUsed="1" w:qFormat="1"/>
+    <w:lsdException w:name="index 1" w:semiHidden="1" w:unhideWhenUsed="1"/>
+    <w:lsdException w:name="index 2" w:semiHidden="1" w:unhideWhenUsed="1"/>
+    <w:lsdException w:name="index 3" w:semiHidden="1" w:unhideWhenUsed="1"/>
+    <w:lsdException w:name="index 4" w:semiHidden="1" w:unhideWhenUsed="1"/>
+    <w:lsdException w:name="index 5" w:semiHidden="1" w:unhideWhenUsed="1"/>
+    <w:lsdException w:name="index 6" w:semiHidden="1" w:unhideWhenUsed="1"/>
+    <w:lsdException w:name="index 7" w:semiHidden="1" w:unhideWhenUsed="1"/>
+    <w:lsdException w:name="index 8" w:semiHidden="1" w:unhideWhenUsed="1"/>
+    <w:lsdException w:name="index 9" w:semiHidden="1" w:unhideWhenUsed="1"/>
+    <w:lsdException w:name="toc 1" w:semiHidden="1" w:uiPriority="39" w:unhideWhenUsed="1"/>
+    <w:lsdException w:name="toc 2" w:semiHidden="1" w:uiPriority="39" w:unhideWhenUsed="1"/>
+    <w:lsdException w:name="toc 3" w:semiHidden="1" w:uiPriority="39" w:unhideWhenUsed="1"/>
+    <w:lsdException w:name="toc 4" w:semiHidden="1" w:uiPriority="39" w:unhideWhenUsed="1"/>
+    <w:lsdException w:name="toc 5" w:semiHidden="1" w:uiPriority="39" w:unhideWhenUsed="1"/>
+    <w:lsdException w:name="toc 6" w:semiHidden="1" w:uiPriority="39" w:unhideWhenUsed="1"/>
+    <w:lsdException w:name="toc 7" w:semiHidden="1" w:uiPriority="39" w:unhideWhenUsed="1"/>
+    <w:lsdException w:name="toc 8" w:semiHidden="1" w:uiPriority="39" w:unhideWhenUsed="1"/>
+    <w:lsdException w:name="toc 9" w:semiHidden="1" w:uiPriority="39" w:unhideWhenUsed="1"/>
+    <w:lsdException w:name="Normal Indent" w:semiHidden="1" w:unhideWhenUsed="1"/>
+    <w:lsdException w:name="footnote text" w:semiHidden="1" w:unhideWhenUsed="1"/>
+    <w:lsdException w:name="annotation text" w:semiHidden="1" w:unhideWhenUsed="1"/>
+    <w:lsdException w:name="header" w:semiHidden="1" w:unhideWhenUsed="1"/>
+    <w:lsdException w:name="footer" w:semiHidden="1" w:unhideWhenUsed="1"/>
+    <w:lsdException w:name="index heading" w:semiHidden="1" w:unhideWhenUsed="1"/>
+    <w:lsdException w:name="caption" w:semiHidden="1" w:uiPriority="35" w:unhideWhenUsed="1" w:qFormat="1"/>
+    <w:lsdException w:name="table of figures" w:semiHidden="1" w:unhideWhenUsed="1"/>
+    <w:lsdException w:name="envelope address" w:semiHidden="1" w:unhideWhenUsed="1"/>
+    <w:lsdException w:name="envelope return" w:semiHidden="1" w:unhideWhenUsed="1"/>
+    <w:lsdException w:name="footnote reference" w:semiHidden="1" w:unhideWhenUsed="1"/>
+    <w:lsdException w:name="annotation reference" w:semiHidden="1" w:unhideWhenUsed="1"/>
+    <w:lsdException w:name="line number" w:semiHidden="1" w:unhideWhenUsed="1"/>
+    <w:lsdException w:name="page number" w:semiHidden="1" w:unhideWhenUsed="1"/>
+    <w:lsdException w:name="endnote reference" w:semiHidden="1" w:unhideWhenUsed="1"/>
+    <w:lsdException w:name="endnote text" w:semiHidden="1" w:unhideWhenUsed="1"/>
+    <w:lsdException w:name="table of authorities" w:semiHidden="1" w:unhideWhenUsed="1"/>
+    <w:lsdException w:name="macro" w:semiHidden="1" w:unhideWhenUsed="1"/>
+    <w:lsdException w:name="toa heading" w:semiHidden="1" w:unhideWhenUsed="1"/>
+    <w:lsdException w:name="List" w:semiHidden="1" w:unhideWhenUsed="1"/>
+    <w:lsdException w:name="List Bullet" w:semiHidden="1" w:unhideWhenUsed="1"/>
+    <w:lsdException w:name="List Number" w:semiHidden="1" w:unhideWhenUsed="1"/>
+    <w:lsdException w:name="List 2" w:semiHidden="1" w:unhideWhenUsed="1"/>
+    <w:lsdException w:name="List 3" w:semiHidden="1" w:unhideWhenUsed="1"/>
+    <w:lsdException w:name="List 4" w:semiHidden="1" w:unhideWhenUsed="1"/>
+    <w:lsdException w:name="List 5" w:semiHidden="1" w:unhideWhenUsed="1"/>
+    <w:lsdException w:name="List Bullet 2" w:semiHidden="1" w:unhideWhenUsed="1"/>
+    <w:lsdException w:name="List Bullet 3" w:semiHidden="1" w:unhideWhenUsed="1"/>
+    <w:lsdException w:name="List Bullet 4" w:semiHidden="1" w:unhideWhenUsed="1"/>
+    <w:lsdException w:name="List Bullet 5" w:semiHidden="1" w:unhideWhenUsed="1"/>
+    <w:lsdException w:name="List Number 2" w:semiHidden="1" w:unhideWhenUsed="1"/>
+    <w:lsdException w:name="List Number 3" w:semiHidden="1" w:unhideWhenUsed="1"/>
+    <w:lsdException w:name="List Number 4" w:semiHidden="1" w:unhideWhenUsed="1"/>
+    <w:lsdException w:name="List Number 5" w:semiHidden="1" w:unhideWhenUsed="1"/>
+    <w:lsdException w:name="Title" w:uiPriority="10" w:qFormat="1"/>
+    <w:lsdException w:name="Closing" w:semiHidden="1" w:unhideWhenUsed="1"/>
+    <w:lsdException w:name="Signature" w:semiHidden="1" w:unhideWhenUsed="1"/>
+    <w:lsdException w:name="Default Paragraph Font" w:semiHidden="1" w:uiPriority="1" w:unhideWhenUsed="1"/>
+    <w:lsdException w:name="Body Text" w:semiHidden="1" w:unhideWhenUsed="1"/>
+    <w:lsdException w:name="Body Text Indent" w:semiHidden="1" w:unhideWhenUsed="1"/>
+    <w:lsdException w:name="List Continue" w:semiHidden="1" w:unhideWhenUsed="1"/>
+    <w:lsdException w:name="List Continue 2" w:semiHidden="1" w:unhideWhenUsed="1"/>
+    <w:lsdException w:name="List Continue 3" w:semiHidden="1" w:unhideWhenUsed="1"/>
+    <w:lsdException w:name="List Continue 4" w:semiHidden="1" w:unhideWhenUsed="1"/>
+    <w:lsdException w:name="List Continue 5" w:semiHidden="1" w:unhideWhenUsed="1"/>
+    <w:lsdException w:name="Message Header" w:semiHidden="1" w:unhideWhenUsed="1"/>
+    <w:lsdException w:name="Subtitle" w:uiPriority="11" w:qFormat="1"/>
+    <w:lsdException w:name="Salutation" w:semiHidden="1" w:unhideWhenUsed="1"/>
+    <w:lsdException w:name="Date" w:semiHidden="1" w:unhideWhenUsed="1"/>
+    <w:lsdException w:name="Body Text First Indent" w:semiHidden="1" w:unhideWhenUsed="1"/>
+    <w:lsdException w:name="Body Text First Indent 2" w:semiHidden="1" w:unhideWhenUsed="1"/>
+    <w:lsdException w:name="Note Heading" w:semiHidden="1" w:unhideWhenUsed="1"/>
+    <w:lsdException w:name="Body Text 2" w:semiHidden="1" w:unhideWhenUsed="1"/>
+    <w:lsdException w:name="Body Text 3" w:semiHidden="1" w:unhideWhenUsed="1"/>
+    <w:lsdException w:name="Body Text Indent 2" w:semiHidden="1" w:unhideWhenUsed="1"/>
+    <w:lsdException w:name="Body Text Indent 3" w:semiHidden="1" w:unhideWhenUsed="1"/>
+    <w:lsdException w:name="Block Text" w:semiHidden="1" w:unhideWhenUsed="1"/>
+    <w:lsdException w:name="Hyperlink" w:semiHidden="1" w:unhideWhenUsed="1"/>
+    <w:lsdException w:name="FollowedHyperlink" w:semiHidden="1" w:unhideWhenUsed="1"/>
+    <w:lsdException w:name="Strong" w:uiPriority="22" w:qFormat="1"/>
+    <w:lsdException w:name="Emphasis" w:uiPriority="20" w:qFormat="1"/>
+    <w:lsdException w:name="Document Map" w:semiHidden="1" w:unhideWhenUsed="1"/>
+    <w:lsdException w:name="Plain Text" w:semiHidden="1" w:unhideWhenUsed="1"/>
+    <w:lsdException w:name="E-mail Signature" w:semiHidden="1" w:unhideWhenUsed="1"/>
+    <w:lsdException w:name="HTML Top of Form" w:semiHidden="1" w:unhideWhenUsed="1"/>
+    <w:lsdException w:name="HTML Bottom of Form" w:semiHidden="1" w:unhideWhenUsed="1"/>
+    <w:lsdException w:name="Normal (Web)" w:semiHidden="1" w:unhideWhenUsed="1"/>
+    <w:lsdException w:name="HTML Acronym" w:semiHidden="1" w:unhideWhenUsed="1"/>
+    <w:lsdException w:name="HTML Address" w:semiHidden="1" w:unhideWhenUsed="1"/>
+    <w:lsdException w:name="HTML Cite" w:semiHidden="1" w:unhideWhenUsed="1"/>
+    <w:lsdException w:name="HTML Code" w:semiHidden="1" w:unhideWhenUsed="1"/>
+    <w:lsdException w:name="HTML Definition" w:semiHidden="1" w:unhideWhenUsed="1"/>
+    <w:lsdException w:name="HTML Keyboard" w:semiHidden="1" w:unhideWhenUsed="1"/>
+    <w:lsdException w:name="HTML Preformatted" w:semiHidden="1" w:unhideWhenUsed="1"/>
+    <w:lsdException w:name="HTML Sample" w:semiHidden="1" w:unhideWhenUsed="1"/>
+    <w:lsdException w:name="HTML Typewriter" w:semiHidden="1" w:unhideWhenUsed="1"/>
+    <w:lsdException w:name="HTML Variable" w:semiHidden="1" w:unhideWhenUsed="1"/>
+    <w:lsdException w:name="Normal Table" w:semiHidden="1" w:unhideWhenUsed="1"/>
+    <w:lsdException w:name="annotation subject" w:semiHidden="1" w:unhideWhenUsed="1"/>
+    <w:lsdException w:name="No List" w:semiHidden="1" w:unhideWhenUsed="1"/>
+    <w:lsdException w:name="Outline List 1" w:semiHidden="1" w:unhideWhenUsed="1"/>
+    <w:lsdException w:name="Outline List 2" w:semiHidden="1" w:unhideWhenUsed="1"/>
+    <w:lsdException w:name="Outline List 3" w:semiHidden="1" w:unhideWhenUsed="1"/>
+    <w:lsdException w:name="Table Simple 1" w:semiHidden="1" w:unhideWhenUsed="1"/>
+    <w:lsdException w:name="Table Simple 2" w:semiHidden="1" w:unhideWhenUsed="1"/>
+    <w:lsdException w:name="Table Simple 3" w:semiHidden="1" w:unhideWhenUsed="1"/>
+    <w:lsdException w:name="Table Classic 1" w:semiHidden="1" w:unhideWhenUsed="1"/>
+    <w:lsdException w:name="Table Classic 2" w:semiHidden="1" w:unhideWhenUsed="1"/>
+    <w:lsdException w:name="Table Classic 3" w:semiHidden="1" w:unhideWhenUsed="1"/>
+    <w:lsdException w:name="Table Classic 4" w:semiHidden="1" w:unhideWhenUsed="1"/>
+    <w:lsdException w:name="Table Colorful 1" w:semiHidden="1" w:unhideWhenUsed="1"/>
+    <w:lsdException w:name="Table Colorful 2" w:semiHidden="1" w:unhideWhenUsed="1"/>
+    <w:lsdException w:name="Table Colorful 3" w:semiHidden="1" w:unhideWhenUsed="1"/>
+    <w:lsdException w:name="Table Columns 1" w:semiHidden="1" w:unhideWhenUsed="1"/>
+    <w:lsdException w:name="Table Columns 2" w:semiHidden="1" w:unhideWhenUsed="1"/>
+    <w:lsdException w:name="Table Columns 3" w:semiHidden="1" w:unhideWhenUsed="1"/>
+    <w:lsdException w:name="Table Columns 4" w:semiHidden="1" w:unhideWhenUsed="1"/>
+    <w:lsdException w:name="Table Columns 5" w:semiHidden="1" w:unhideWhenUsed="1"/>
+    <w:lsdException w:name="Table Grid 1" w:semiHidden="1" w:unhideWhenUsed="1"/>
+    <w:lsdException w:name="Table Grid 2" w:semiHidden="1" w:unhideWhenUsed="1"/>
+    <w:lsdException w:name="Table Grid 3" w:semiHidden="1" w:unhideWhenUsed="1"/>
+    <w:lsdException w:name="Table Grid 4" w:semiHidden="1" w:unhideWhenUsed="1"/>
+    <w:lsdException w:name="Table Grid 5" w:semiHidden="1" w:unhideWhenUsed="1"/>
+    <w:lsdException w:name="Table Grid 6" w:semiHidden="1" w:unhideWhenUsed="1"/>
+    <w:lsdException w:name="Table Grid 7" w:semiHidden="1" w:unhideWhenUsed="1"/>
+    <w:lsdException w:name="Table Grid 8" w:semiHidden="1" w:unhideWhenUsed="1"/>
+    <w:lsdException w:name="Table List 1" w:semiHidden="1" w:unhideWhenUsed="1"/>
+    <w:lsdException w:name="Table List 2" w:semiHidden="1" w:unhideWhenUsed="1"/>
+    <w:lsdException w:name="Table List 3" w:semiHidden="1" w:unhideWhenUsed="1"/>
+    <w:lsdException w:name="Table List 4" w:semiHidden="1" w:unhideWhenUsed="1"/>
+    <w:lsdException w:name="Table List 5" w:semiHidden="1" w:unhideWhenUsed="1"/>
+    <w:lsdException w:name="Table List 6" w:semiHidden="1" w:unhideWhenUsed="1"/>
+    <w:lsdException w:name="Table List 7" w:semiHidden="1" w:unhideWhenUsed="1"/>
+    <w:lsdException w:name="Table List 8" w:semiHidden="1" w:unhideWhenUsed="1"/>
+    <w:lsdException w:name="Table 3D effects 1" w:semiHidden="1" w:unhideWhenUsed="1"/>
+    <w:lsdException w:name="Table 3D effects 2" w:semiHidden="1" w:unhideWhenUsed="1"/>
+    <w:lsdException w:name="Table 3D effects 3" w:semiHidden="1" w:unhideWhenUsed="1"/>
+    <w:lsdException w:name="Table Contemporary" w:semiHidden="1" w:unhideWhenUsed="1"/>
+    <w:lsdException w:name="Table Elegant" w:semiHidden="1" w:unhideWhenUsed="1"/>
+    <w:lsdException w:name="Table Professional" w:semiHidden="1" w:unhideWhenUsed="1"/>
+    <w:lsdException w:name="Table Subtle 1" w:semiHidden="1" w:unhideWhenUsed="1"/>
+    <w:lsdException w:name="Table Subtle 2" w:semiHidden="1" w:unhideWhenUsed="1"/>
+    <w:lsdException w:name="Table Web 1" w:semiHidden="1" w:unhideWhenUsed="1"/>
+    <w:lsdException w:name="Table Web 2" w:semiHidden="1" w:unhideWhenUsed="1"/>
+    <w:lsdException w:name="Table Web 3" w:semiHidden="1" w:unhideWhenUsed="1"/>
+    <w:lsdException w:name="Balloon Text" w:semiHidden="1" w:unhideWhenUsed="1"/>
+    <w:lsdException w:name="Table Grid" w:semiHidden="1" w:uiPriority="59" w:unhideWhenUsed="1"/>
+    <w:lsdException w:name="Table Theme" w:semiHidden="1" w:unhideWhenUsed="1"/>
+    <w:lsdException w:name="Placeholder Text" w:semiHidden="1"/>
+    <w:lsdException w:name="No Spacing" w:uiPriority="1" w:qFormat="1"/>
+    <w:lsdException w:name="Light Shading" w:uiPriority="60"/>
+    <w:lsdException w:name="Light List" w:uiPriority="61"/>
+    <w:lsdException w:name="Light Grid" w:uiPriority="62"/>
+    <w:lsdException w:name="Medium Shading 1" w:uiPriority="63"/>
+    <w:lsdException w:name="Medium Shading 2" w:uiPriority="64"/>
+    <w:lsdException w:name="Medium List 1" w:uiPriority="65"/>
+    <w:lsdException w:name="Medium List 2" w:uiPriority="66"/>
+    <w:lsdException w:name="Medium Grid 1" w:uiPriority="67"/>
+    <w:lsdException w:name="Medium Grid 2" w:uiPriority="68"/>
+    <w:lsdException w:name="Medium Grid 3" w:uiPriority="69"/>
+    <w:lsdException w:name="Dark List" w:uiPriority="70"/>
+    <w:lsdException w:name="Colorful Shading" w:uiPriority="71"/>
+    <w:lsdException w:name="Colorful List" w:uiPriority="72"/>
+    <w:lsdException w:name="Colorful Grid" w:uiPriority="73"/>
+    <w:lsdException w:name="Light Shading Accent 1" w:uiPriority="60"/>
+    <w:lsdException w:name="Light List Accent 1" w:uiPriority="61"/>
+    <w:lsdException w:name="Light Grid Accent 1" w:uiPriority="62"/>
+    <w:lsdException w:name="Medium Shading 1 Accent 1" w:uiPriority="63"/>
+    <w:lsdException w:name="Medium Shading 2 Accent 1" w:uiPriority="64"/>
+    <w:lsdException w:name="Medium List 1 Accent 1" w:uiPriority="65"/>
+    <w:lsdException w:name="Revision" w:semiHidden="1"/>
+    <w:lsdException w:name="List Paragraph" w:uiPriority="34" w:qFormat="1"/>
+    <w:lsdException w:name="Quote" w:uiPriority="29" w:qFormat="1"/>
+    <w:lsdException w:name="Intense Quote" w:uiPriority="30" w:qFormat="1"/>
+    <w:lsdException w:name="Medium List 2 Accent 1" w:uiPriority="66"/>
+    <w:lsdException w:name="Medium Grid 1 Accent 1" w:uiPriority="67"/>
+    <w:lsdException w:name="Medium Grid 2 Accent 1" w:uiPriority="68"/>
+    <w:lsdException w:name="Medium Grid 3 Accent 1" w:uiPriority="69"/>
+    <w:lsdException w:name="Dark List Accent 1" w:uiPriority="70"/>
+    <w:lsdException w:name="Colorful Shading Accent 1" w:uiPriority="71"/>
+    <w:lsdException w:name="Colorful List Accent 1" w:uiPriority="72"/>
+    <w:lsdException w:name="Colorful Grid Accent 1" w:uiPriority="73"/>
+    <w:lsdException w:name="Light Shading Accent 2" w:uiPriority="60"/>
+    <w:lsdException w:name="Light List Accent 2" w:uiPriority="61"/>
+    <w:lsdException w:name="Light Grid Accent 2" w:uiPriority="62"/>
+    <w:lsdException w:name="Medium Shading 1 Accent 2" w:uiPriority="63"/>
+    <w:lsdException w:name="Medium Shading 2 Accent 2" w:uiPriority="64"/>
+    <w:lsdException w:name="Medium List 1 Accent 2" w:uiPriority="65"/>
+    <w:lsdException w:name="Medium List 2 Accent 2" w:uiPriority="66"/>
+    <w:lsdException w:name="Medium Grid 1 Accent 2" w:uiPriority="67"/>
+    <w:lsdException w:name="Medium Grid 2 Accent 2" w:uiPriority="68"/>
+    <w:lsdException w:name="Medium Grid 3 Accent 2" w:uiPriority="69"/>
+    <w:lsdException w:name="Dark List Accent 2" w:uiPriority="70"/>
+    <w:lsdException w:name="Colorful Shading Accent 2" w:uiPriority="71"/>
+    <w:lsdException w:name="Colorful List Accent 2" w:uiPriority="72"/>
+    <w:lsdException w:name="Colorful Grid Accent 2" w:uiPriority="73"/>
+    <w:lsdException w:name="Light Shading Accent 3" w:uiPriority="60"/>
+    <w:lsdException w:name="Light List Accent 3" w:uiPriority="61"/>
+    <w:lsdException w:name="Light Grid Accent 3" w:uiPriority="62"/>
+    <w:lsdException w:name="Medium Shading 1 Accent 3" w:uiPriority="63"/>
+    <w:lsdException w:name="Medium Shading 2 Accent 3" w:uiPriority="64"/>
+    <w:lsdException w:name="Medium List 1 Accent 3" w:uiPriority="65"/>
+    <w:lsdException w:name="Medium List 2 Accent 3" w:uiPriority="66"/>
+    <w:lsdException w:name="Medium Grid 1 Accent 3" w:uiPriority="67"/>
+    <w:lsdException w:name="Medium Grid 2 Accent 3" w:uiPriority="68"/>
+    <w:lsdException w:name="Medium Grid 3 Accent 3" w:uiPriority="69"/>
+    <w:lsdException w:name="Dark List Accent 3" w:uiPriority="70"/>
+    <w:lsdException w:name="Colorful Shading Accent 3" w:uiPriority="71"/>
+    <w:lsdException w:name="Colorful List Accent 3" w:uiPriority="72"/>
+    <w:lsdException w:name="Colorful Grid Accent 3" w:uiPriority="73"/>
+    <w:lsdException w:name="Light Shading Accent 4" w:uiPriority="60"/>
+    <w:lsdException w:name="Light List Accent 4" w:uiPriority="61"/>
+    <w:lsdException w:name="Light Grid Accent 4" w:uiPriority="62"/>
+    <w:lsdException w:name="Medium Shading 1 Accent 4" w:uiPriority="63"/>
+    <w:lsdException w:name="Medium Shading 2 Accent 4" w:uiPriority="64"/>
+    <w:lsdException w:name="Medium List 1 Accent 4" w:uiPriority="65"/>
+    <w:lsdException w:name="Medium List 2 Accent 4" w:uiPriority="66"/>
+    <w:lsdException w:name="Medium Grid 1 Accent 4" w:uiPriority="67"/>
+    <w:lsdException w:name="Medium Grid 2 Accent 4" w:uiPriority="68"/>
+    <w:lsdException w:name="Medium Grid 3 Accent 4" w:uiPriority="69"/>
+    <w:lsdException w:name="Dark List Accent 4" w:uiPriority="70"/>
+    <w:lsdException w:name="Colorful Shading Accent 4" w:uiPriority="71"/>
+    <w:lsdException w:name="Colorful List Accent 4" w:uiPriority="72"/>
+    <w:lsdException w:name="Colorful Grid Accent 4" w:uiPriority="73"/>
+    <w:lsdException w:name="Light Shading Accent 5" w:uiPriority="60"/>
+    <w:lsdException w:name="Light List Accent 5" w:uiPriority="61"/>
+    <w:lsdException w:name="Light Grid Accent 5" w:uiPriority="62"/>
+    <w:lsdException w:name="Medium Shading 1 Accent 5" w:uiPriority="63"/>
+    <w:lsdException w:name="Medium Shading 2 Accent 5" w:uiPriority="64"/>
+    <w:lsdException w:name="Medium List 1 Accent 5" w:uiPriority="65"/>
+    <w:lsdException w:name="Medium List 2 Accent 5" w:uiPriority="66"/>
+    <w:lsdException w:name="Medium Grid 1 Accent 5" w:uiPriority="67"/>
+    <w:lsdException w:name="Medium Grid 2 Accent 5" w:uiPriority="68"/>
+    <w:lsdException w:name="Medium Grid 3 Accent 5" w:uiPriority="69"/>
+    <w:lsdException w:name="Dark List Accent 5" w:uiPriority="70"/>
+    <w:lsdException w:name="Colorful Shading Accent 5" w:uiPriority="71"/>
+    <w:lsdException w:name="Colorful List Accent 5" w:uiPriority="72"/>
+    <w:lsdException w:name="Colorful Grid Accent 5" w:uiPriority="73"/>
+    <w:lsdException w:name="Light Shading Accent 6" w:uiPriority="60"/>
+    <w:lsdException w:name="Light List Accent 6" w:uiPriority="61"/>
+    <w:lsdException w:name="Light Grid Accent 6" w:uiPriority="62"/>
+    <w:lsdException w:name="Medium Shading 1 Accent 6" w:uiPriority="63"/>
+    <w:lsdException w:name="Medium Shading 2 Accent 6" w:uiPriority="64"/>
+    <w:lsdException w:name="Medium List 1 Accent 6" w:uiPriority="65"/>
+    <w:lsdException w:name="Medium List 2 Accent 6" w:uiPriority="66"/>
+    <w:lsdException w:name="Medium Grid 1 Accent 6" w:uiPriority="67"/>
+    <w:lsdException w:name="Medium Grid 2 Accent 6" w:uiPriority="68"/>
+    <w:lsdException w:name="Medium Grid 3 Accent 6" w:uiPriority="69"/>
+    <w:lsdException w:name="Dark List Accent 6" w:uiPriority="70"/>
+    <w:lsdException w:name="Colorful Shading Accent 6" w:uiPriority="71"/>
+    <w:lsdException w:name="Colorful List Accent 6" w:uiPriority="72"/>
+    <w:lsdException w:name="Colorful Grid Accent 6" w:uiPriority="73"/>
+    <w:lsdException w:name="Subtle Emphasis" w:uiPriority="19" w:qFormat="1"/>
+    <w:lsdException w:name="Intense Emphasis" w:uiPriority="21" w:qFormat="1"/>
+    <w:lsdException w:name="Subtle Reference" w:uiPriority="31" w:qFormat="1"/>
+    <w:lsdException w:name="Intense Reference" w:uiPriority="32" w:qFormat="1"/>
+    <w:lsdException w:name="Book Title" w:uiPriority="33" w:qFormat="1"/>
+    <w:lsdException w:name="Bibliography" w:semiHidden="1" w:uiPriority="37" w:unhideWhenUsed="1"/>
+    <w:lsdException w:name="TOC Heading" w:semiHidden="1" w:uiPriority="39" w:unhideWhenUsed="1" w:qFormat="1"/>
+    <w:lsdException w:name="Plain Table 1" w:uiPriority="41"/>
+    <w:lsdException w:name="Plain Table 2" w:uiPriority="42"/>
+    <w:lsdException w:name="Plain Table 3" w:uiPriority="43"/>
+    <w:lsdException w:name="Plain Table 4" w:uiPriority="44"/>
+    <w:lsdException w:name="Plain Table 5" w:uiPriority="45"/>
+    <w:lsdException w:name="Grid Table Light" w:uiPriority="40"/>
+    <w:lsdException w:name="Grid Table 1 Light" w:uiPriority="46"/>
+    <w:lsdException w:name="Grid Table 2" w:uiPriority="47"/>
+    <w:lsdException w:name="Grid Table 3" w:uiPriority="48"/>
+    <w:lsdException w:name="Grid Table 4" w:uiPriority="49"/>
+    <w:lsdException w:name="Grid Table 5 Dark" w:uiPriority="50"/>
+    <w:lsdException w:name="Grid Table 6 Colorful" w:uiPriority="51"/>
+    <w:lsdException w:name="Grid Table 7 Colorful" w:uiPriority="52"/>
+    <w:lsdException w:name="Grid Table 1 Light Accent 1" w:uiPriority="46"/>
+    <w:lsdException w:name="Grid Table 2 Accent 1" w:uiPriority="47"/>
+    <w:lsdException w:name="Grid Table 3 Accent 1" w:uiPriority="48"/>
+    <w:lsdException w:name="Grid Table 4 Accent 1" w:uiPriority="49"/>
+    <w:lsdException w:name="Grid Table 5 Dark Accent 1" w:uiPriority="50"/>
+    <w:lsdException w:name="Grid Table 6 Colorful Accent 1" w:uiPriority="51"/>
+    <w:lsdException w:name="Grid Table 7 Colorful Accent 1" w:uiPriority="52"/>
+    <w:lsdException w:name="Grid Table 1 Light Accent 2" w:uiPriority="46"/>
+    <w:lsdException w:name="Grid Table 2 Accent 2" w:uiPriority="47"/>
+    <w:lsdException w:name="Grid Table 3 Accent 2" w:uiPriority="48"/>
+    <w:lsdException w:name="Grid Table 4 Accent 2" w:uiPriority="49"/>
+    <w:lsdException w:name="Grid Table 5 Dark Accent 2" w:uiPriority="50"/>
+    <w:lsdException w:name="Grid Table 6 Colorful Accent 2" w:uiPriority="51"/>
+    <w:lsdException w:name="Grid Table 7 Colorful Accent 2" w:uiPriority="52"/>
+    <w:lsdException w:name="Grid Table 1 Light Accent 3" w:uiPriority="46"/>
+    <w:lsdException w:name="Grid Table 2 Accent 3" w:uiPriority="47"/>
+    <w:lsdException w:name="Grid Table 3 Accent 3" w:uiPriority="48"/>
+    <w:lsdException w:name="Grid Table 4 Accent 3" w:uiPriority="49"/>
+    <w:lsdException w:name="Grid Table 5 Dark Accent 3" w:uiPriority="50"/>
+    <w:lsdException w:name="Grid Table 6 Colorful Accent 3" w:uiPriority="51"/>
+    <w:lsdException w:name="Grid Table 7 Colorful Accent 3" w:uiPriority="52"/>
+    <w:lsdException w:name="Grid Table 1 Light Accent 4" w:uiPriority="46"/>
+    <w:lsdException w:name="Grid Table 2 Accent 4" w:uiPriority="47"/>
+    <w:lsdException w:name="Grid Table 3 Accent 4" w:uiPriority="48"/>
+    <w:lsdException w:name="Grid Table 4 Accent 4" w:uiPriority="49"/>
+    <w:lsdException w:name="Grid Table 5 Dark Accent 4" w:uiPriority="50"/>
+    <w:lsdException w:name="Grid Table 6 Colorful Accent 4" w:uiPriority="51"/>
+    <w:lsdException w:name="Grid Table 7 Colorful Accent 4" w:uiPriority="52"/>
+    <w:lsdException w:name="Grid Table 1 Light Accent 5" w:uiPriority="46"/>
+    <w:lsdException w:name="Grid Table 2 Accent 5" w:uiPriority="47"/>
+    <w:lsdException w:name="Grid Table 3 Accent 5" w:uiPriority="48"/>
+    <w:lsdException w:name="Grid Table 4 Accent 5" w:uiPriority="49"/>
+    <w:lsdException w:name="Grid Table 5 Dark Accent 5" w:uiPriority="50"/>
+    <w:lsdException w:name="Grid Table 6 Colorful Accent 5" w:uiPriority="51"/>
+    <w:lsdException w:name="Grid Table 7 Colorful Accent 5" w:uiPriority="52"/>
+    <w:lsdException w:name="Grid Table 1 Light Accent 6" w:uiPriority="46"/>
+    <w:lsdException w:name="Grid Table 2 Accent 6" w:uiPriority="47"/>
+    <w:lsdException w:name="Grid Table 3 Accent 6" w:uiPriority="48"/>
+    <w:lsdException w:name="Grid Table 4 Accent 6" w:uiPriority="49"/>
+    <w:lsdException w:name="Grid Table 5 Dark Accent 6" w:uiPriority="50"/>
+    <w:lsdException w:name="Grid Table 6 Colorful Accent 6" w:uiPriority="51"/>
+    <w:lsdException w:name="Grid Table 7 Colorful Accent 6" w:uiPriority="52"/>
+    <w:lsdException w:name="List Table 1 Light" w:uiPriority="46"/>
+    <w:lsdException w:name="List Table 2" w:uiPriority="47"/>
+    <w:lsdException w:name="List Table 3" w:uiPriority="48"/>
+    <w:lsdException w:name="List Table 4" w:uiPriority="49"/>
+    <w:lsdException w:name="List Table 5 Dark" w:uiPriority="50"/>
+    <w:lsdException w:name="List Table 6 Colorful" w:uiPriority="51"/>
+    <w:lsdException w:name="List Table 7 Colorful" w:uiPriority="52"/>
+    <w:lsdException w:name="List Table 1 Light Accent 1" w:uiPriority="46"/>
+    <w:lsdException w:name="List Table 2 Accent 1" w:uiPriority="47"/>
+    <w:lsdException w:name="List Table 3 Accent 1" w:uiPriority="48"/>
+    <w:lsdException w:name="List Table 4 Accent 1" w:uiPriority="49"/>
+    <w:lsdException w:name="List Table 5 Dark Accent 1" w:uiPriority="50"/>
+    <w:lsdException w:name="List Table 6 Colorful Accent 1" w:uiPriority="51"/>
+    <w:lsdException w:name="List Table 7 Colorful Accent 1" w:uiPriority="52"/>
+    <w:lsdException w:name="List Table 1 Light Accent 2" w:uiPriority="46"/>
+    <w:lsdException w:name="List Table 2 Accent 2" w:uiPriority="47"/>
+    <w:lsdException w:name="List Table 3 Accent 2" w:uiPriority="48"/>
+    <w:lsdException w:name="List Table 4 Accent 2" w:uiPriority="49"/>
+    <w:lsdException w:name="List Table 5 Dark Accent 2" w:uiPriority="50"/>
+    <w:lsdException w:name="List Table 6 Colorful Accent 2" w:uiPriority="51"/>
+    <w:lsdException w:name="List Table 7 Colorful Accent 2" w:uiPriority="52"/>
+    <w:lsdException w:name="List Table 1 Light Accent 3" w:uiPriority="46"/>
+    <w:lsdException w:name="List Table 2 Accent 3" w:uiPriority="47"/>
+    <w:lsdException w:name="List Table 3 Accent 3" w:uiPriority="48"/>
+    <w:lsdException w:name="List Table 4 Accent 3" w:uiPriority="49"/>
+    <w:lsdException w:name="List Table 5 Dark Accent 3" w:uiPriority="50"/>
+    <w:lsdException w:name="List Table 6 Colorful Accent 3" w:uiPriority="51"/>
+    <w:lsdException w:name="List Table 7 Colorful Accent 3" w:uiPriority="52"/>
+    <w:lsdException w:name="List Table 1 Light Accent 4" w:uiPriority="46"/>
+    <w:lsdException w:name="List Table 2 Accent 4" w:uiPriority="47"/>
+    <w:lsdException w:name="List Table 3 Accent 4" w:uiPriority="48"/>
+    <w:lsdException w:name="List Table 4 Accent 4" w:uiPriority="49"/>
+    <w:lsdException w:name="List Table 5 Dark Accent 4" w:uiPriority="50"/>
+    <w:lsdException w:name="List Table 6 Colorful Accent 4" w:uiPriority="51"/>
+    <w:lsdException w:name="List Table 7 Colorful Accent 4" w:uiPriority="52"/>
+    <w:lsdException w:name="List Table 1 Light Accent 5" w:uiPriority="46"/>
+    <w:lsdException w:name="List Table 2 Accent 5" w:uiPriority="47"/>
+    <w:lsdException w:name="List Table 3 Accent 5" w:uiPriority="48"/>
+    <w:lsdException w:name="List Table 4 Accent 5" w:uiPriority="49"/>
+    <w:lsdException w:name="List Table 5 Dark Accent 5" w:uiPriority="50"/>
+    <w:lsdException w:name="List Table 6 Colorful Accent 5" w:uiPriority="51"/>
+    <w:lsdException w:name="List Table 7 Colorful Accent 5" w:uiPriority="52"/>
+    <w:lsdException w:name="List Table 1 Light Accent 6" w:uiPriority="46"/>
+    <w:lsdException w:name="List Table 2 Accent 6" w:uiPriority="47"/>
+    <w:lsdException w:name="List Table 3 Accent 6" w:uiPriority="48"/>
+    <w:lsdException w:name="List Table 4 Accent 6" w:uiPriority="49"/>
+    <w:lsdException w:name="List Table 5 Dark Accent 6" w:uiPriority="50"/>
+    <w:lsdException w:name="List Table 6 Colorful Accent 6" w:uiPriority="51"/>
+    <w:lsdException w:name="List Table 7 Colorful Accent 6" w:uiPriority="52"/>
+    <w:lsdException w:name="Mention" w:semiHidden="1" w:unhideWhenUsed="1"/>
+    <w:lsdException w:name="Smart Hyperlink" w:semiHidden="1" w:unhideWhenUsed="1"/>
+    <w:lsdException w:name="Hashtag" w:semiHidden="1" w:unhideWhenUsed="1"/>
+    <w:lsdException w:name="Unresolved Mention" w:semiHidden="1" w:unhideWhenUsed="1"/>
   </w:latentStyles>
   <w:style w:type="paragraph" w:default="1" w:styleId="Normal">
     <w:name w:val="Normal"/>
@@ -7017,7 +6602,7 @@
 </file>
 
 <file path=word/glossary/document.xml><?xml version="1.0" encoding="utf-8"?>
-<w:glossaryDocument xmlns:wpc="http://schemas.microsoft.com/office/word/2010/wordprocessingCanvas" xmlns:mc="http://schemas.openxmlformats.org/markup-compatibility/2006" xmlns:o="urn:schemas-microsoft-com:office:office" xmlns:r="http://schemas.openxmlformats.org/officeDocument/2006/relationships" xmlns:m="http://schemas.openxmlformats.org/officeDocument/2006/math" xmlns:v="urn:schemas-microsoft-com:vml" xmlns:wp14="http://schemas.microsoft.com/office/word/2010/wordprocessingDrawing" xmlns:wp="http://schemas.openxmlformats.org/drawingml/2006/wordprocessingDrawing" xmlns:w10="urn:schemas-microsoft-com:office:word" xmlns:w="http://schemas.openxmlformats.org/wordprocessingml/2006/main" xmlns:w14="http://schemas.microsoft.com/office/word/2010/wordml" xmlns:wpg="http://schemas.microsoft.com/office/word/2010/wordprocessingGroup" xmlns:wpi="http://schemas.microsoft.com/office/word/2010/wordprocessingInk" xmlns:wne="http://schemas.microsoft.com/office/word/2006/wordml" xmlns:wps="http://schemas.microsoft.com/office/word/2010/wordprocessingShape" mc:Ignorable="w14 wp14">
+<w:glossaryDocument xmlns:wpc="http://schemas.microsoft.com/office/word/2010/wordprocessingCanvas" xmlns:cx="http://schemas.microsoft.com/office/drawing/2014/chartex" xmlns:cx1="http://schemas.microsoft.com/office/drawing/2015/9/8/chartex" xmlns:cx2="http://schemas.microsoft.com/office/drawing/2015/10/21/chartex" xmlns:cx3="http://schemas.microsoft.com/office/drawing/2016/5/9/chartex" xmlns:cx4="http://schemas.microsoft.com/office/drawing/2016/5/10/chartex" xmlns:cx5="http://schemas.microsoft.com/office/drawing/2016/5/11/chartex" xmlns:cx6="http://schemas.microsoft.com/office/drawing/2016/5/12/chartex" xmlns:cx7="http://schemas.microsoft.com/office/drawing/2016/5/13/chartex" xmlns:cx8="http://schemas.microsoft.com/office/drawing/2016/5/14/chartex" xmlns:mc="http://schemas.openxmlformats.org/markup-compatibility/2006" xmlns:aink="http://schemas.microsoft.com/office/drawing/2016/ink" xmlns:am3d="http://schemas.microsoft.com/office/drawing/2017/model3d" xmlns:o="urn:schemas-microsoft-com:office:office" xmlns:r="http://schemas.openxmlformats.org/officeDocument/2006/relationships" xmlns:m="http://schemas.openxmlformats.org/officeDocument/2006/math" xmlns:v="urn:schemas-microsoft-com:vml" xmlns:wp14="http://schemas.microsoft.com/office/word/2010/wordprocessingDrawing" xmlns:wp="http://schemas.openxmlformats.org/drawingml/2006/wordprocessingDrawing" xmlns:w10="urn:schemas-microsoft-com:office:word" xmlns:w="http://schemas.openxmlformats.org/wordprocessingml/2006/main" xmlns:w14="http://schemas.microsoft.com/office/word/2010/wordml" xmlns:w15="http://schemas.microsoft.com/office/word/2012/wordml" xmlns:w16cid="http://schemas.microsoft.com/office/word/2016/wordml/cid" xmlns:w16se="http://schemas.microsoft.com/office/word/2015/wordml/symex" xmlns:wpg="http://schemas.microsoft.com/office/word/2010/wordprocessingGroup" xmlns:wpi="http://schemas.microsoft.com/office/word/2010/wordprocessingInk" xmlns:wne="http://schemas.microsoft.com/office/word/2006/wordml" xmlns:wps="http://schemas.microsoft.com/office/word/2010/wordprocessingShape" mc:Ignorable="w14 w15 w16se w16cid wp14">
   <w:docParts>
     <w:docPart>
       <w:docPartPr>
@@ -7102,7 +6687,7 @@
 </file>
 
 <file path=word/glossary/fontTable.xml><?xml version="1.0" encoding="utf-8"?>
-<w:fonts xmlns:mc="http://schemas.openxmlformats.org/markup-compatibility/2006" xmlns:r="http://schemas.openxmlformats.org/officeDocument/2006/relationships" xmlns:w="http://schemas.openxmlformats.org/wordprocessingml/2006/main" xmlns:w14="http://schemas.microsoft.com/office/word/2010/wordml" mc:Ignorable="w14">
+<w:fonts xmlns:mc="http://schemas.openxmlformats.org/markup-compatibility/2006" xmlns:r="http://schemas.openxmlformats.org/officeDocument/2006/relationships" xmlns:w="http://schemas.openxmlformats.org/wordprocessingml/2006/main" xmlns:w14="http://schemas.microsoft.com/office/word/2010/wordml" xmlns:w15="http://schemas.microsoft.com/office/word/2012/wordml" xmlns:w16cid="http://schemas.microsoft.com/office/word/2016/wordml/cid" xmlns:w16se="http://schemas.microsoft.com/office/word/2015/wordml/symex" mc:Ignorable="w14 w15 w16se w16cid">
   <w:font w:name="Symbol">
     <w:panose1 w:val="05050102010706020507"/>
     <w:charset w:val="02"/>
@@ -7115,14 +6700,14 @@
     <w:charset w:val="00"/>
     <w:family w:val="roman"/>
     <w:pitch w:val="variable"/>
-    <w:sig w:usb0="E0002EFF" w:usb1="C000785B" w:usb2="00000009" w:usb3="00000000" w:csb0="000001FF" w:csb1="00000000"/>
+    <w:sig w:usb0="E0002AFF" w:usb1="C0007841" w:usb2="00000009" w:usb3="00000000" w:csb0="000001FF" w:csb1="00000000"/>
   </w:font>
   <w:font w:name="Courier New">
     <w:panose1 w:val="02070309020205020404"/>
     <w:charset w:val="00"/>
     <w:family w:val="modern"/>
     <w:pitch w:val="fixed"/>
-    <w:sig w:usb0="E0002EFF" w:usb1="C0007843" w:usb2="00000009" w:usb3="00000000" w:csb0="000001FF" w:csb1="00000000"/>
+    <w:sig w:usb0="E0002AFF" w:usb1="C0007843" w:usb2="00000009" w:usb3="00000000" w:csb0="000001FF" w:csb1="00000000"/>
   </w:font>
   <w:font w:name="Wingdings">
     <w:panose1 w:val="05000000000000000000"/>
@@ -7136,23 +6721,22 @@
     <w:charset w:val="00"/>
     <w:family w:val="roman"/>
     <w:pitch w:val="variable"/>
-    <w:sig w:usb0="E00006FF" w:usb1="420024FF" w:usb2="02000000" w:usb3="00000000" w:csb0="0000019F" w:csb1="00000000"/>
+    <w:sig w:usb0="E00002FF" w:usb1="400004FF" w:usb2="00000000" w:usb3="00000000" w:csb0="0000019F" w:csb1="00000000"/>
   </w:font>
   <w:font w:name="MS Mincho">
-    <w:altName w:val="MS Gothic"/>
+    <w:altName w:val="ＭＳ 明朝"/>
     <w:panose1 w:val="02020609040205080304"/>
     <w:charset w:val="80"/>
-    <w:family w:val="roman"/>
-    <w:notTrueType/>
+    <w:family w:val="modern"/>
     <w:pitch w:val="fixed"/>
-    <w:sig w:usb0="00000000" w:usb1="08070000" w:usb2="00000010" w:usb3="00000000" w:csb0="00020000" w:csb1="00000000"/>
+    <w:sig w:usb0="E00002FF" w:usb1="6AC7FDFB" w:usb2="00000012" w:usb3="00000000" w:csb0="0002009F" w:csb1="00000000"/>
   </w:font>
   <w:font w:name="Calibri">
     <w:panose1 w:val="020F0502020204030204"/>
     <w:charset w:val="00"/>
     <w:family w:val="swiss"/>
     <w:pitch w:val="variable"/>
-    <w:sig w:usb0="E0002AFF" w:usb1="C000247B" w:usb2="00000009" w:usb3="00000000" w:csb0="000001FF" w:csb1="00000000"/>
+    <w:sig w:usb0="E00002FF" w:usb1="4000ACFF" w:usb2="00000001" w:usb3="00000000" w:csb0="0000019F" w:csb1="00000000"/>
   </w:font>
   <w:font w:name="MS Gothic">
     <w:altName w:val="ＭＳ ゴシック"/>
@@ -7160,7 +6744,7 @@
     <w:charset w:val="80"/>
     <w:family w:val="modern"/>
     <w:pitch w:val="fixed"/>
-    <w:sig w:usb0="E00002FF" w:usb1="6AC7FDFB" w:usb2="08000012" w:usb3="00000000" w:csb0="0002009F" w:csb1="00000000"/>
+    <w:sig w:usb0="E00002FF" w:usb1="6AC7FDFB" w:usb2="00000012" w:usb3="00000000" w:csb0="0002009F" w:csb1="00000000"/>
   </w:font>
   <w:font w:name="Lucida Grande">
     <w:charset w:val="00"/>
@@ -7176,17 +6760,40 @@
     <w:sig w:usb0="00000001" w:usb1="4000205B" w:usb2="00000028" w:usb3="00000000" w:csb0="0000019F" w:csb1="00000000"/>
   </w:font>
   <w:font w:name="Open Sans Extrabold">
-    <w:altName w:val="Segoe UI Black"/>
+    <w:altName w:val="Segoe UI"/>
     <w:charset w:val="00"/>
     <w:family w:val="auto"/>
     <w:pitch w:val="variable"/>
     <w:sig w:usb0="00000001" w:usb1="4000205B" w:usb2="00000028" w:usb3="00000000" w:csb0="0000019F" w:csb1="00000000"/>
   </w:font>
+  <w:font w:name="Yu Mincho">
+    <w:altName w:val="游明朝"/>
+    <w:panose1 w:val="00000000000000000000"/>
+    <w:charset w:val="80"/>
+    <w:family w:val="roman"/>
+    <w:notTrueType/>
+    <w:pitch w:val="default"/>
+  </w:font>
+  <w:font w:name="Yu Gothic Light">
+    <w:altName w:val="游ゴシック Light"/>
+    <w:panose1 w:val="00000000000000000000"/>
+    <w:charset w:val="80"/>
+    <w:family w:val="roman"/>
+    <w:notTrueType/>
+    <w:pitch w:val="default"/>
+  </w:font>
+  <w:font w:name="Calibri Light">
+    <w:panose1 w:val="020F0302020204030204"/>
+    <w:charset w:val="00"/>
+    <w:family w:val="swiss"/>
+    <w:pitch w:val="variable"/>
+    <w:sig w:usb0="A00002EF" w:usb1="4000207B" w:usb2="00000000" w:usb3="00000000" w:csb0="0000019F" w:csb1="00000000"/>
+  </w:font>
 </w:fonts>
 </file>
 
 <file path=word/glossary/settings.xml><?xml version="1.0" encoding="utf-8"?>
-<w:settings xmlns:mc="http://schemas.openxmlformats.org/markup-compatibility/2006" xmlns:o="urn:schemas-microsoft-com:office:office" xmlns:r="http://schemas.openxmlformats.org/officeDocument/2006/relationships" xmlns:m="http://schemas.openxmlformats.org/officeDocument/2006/math" xmlns:v="urn:schemas-microsoft-com:vml" xmlns:w10="urn:schemas-microsoft-com:office:word" xmlns:w="http://schemas.openxmlformats.org/wordprocessingml/2006/main" xmlns:w14="http://schemas.microsoft.com/office/word/2010/wordml" xmlns:sl="http://schemas.openxmlformats.org/schemaLibrary/2006/main" mc:Ignorable="w14">
+<w:settings xmlns:mc="http://schemas.openxmlformats.org/markup-compatibility/2006" xmlns:o="urn:schemas-microsoft-com:office:office" xmlns:r="http://schemas.openxmlformats.org/officeDocument/2006/relationships" xmlns:m="http://schemas.openxmlformats.org/officeDocument/2006/math" xmlns:v="urn:schemas-microsoft-com:vml" xmlns:w10="urn:schemas-microsoft-com:office:word" xmlns:w="http://schemas.openxmlformats.org/wordprocessingml/2006/main" xmlns:w14="http://schemas.microsoft.com/office/word/2010/wordml" xmlns:w15="http://schemas.microsoft.com/office/word/2012/wordml" xmlns:w16cid="http://schemas.microsoft.com/office/word/2016/wordml/cid" xmlns:w16se="http://schemas.microsoft.com/office/word/2015/wordml/symex" xmlns:sl="http://schemas.openxmlformats.org/schemaLibrary/2006/main" mc:Ignorable="w14 w15 w16se w16cid">
   <w:view w:val="normal"/>
   <w:defaultTabStop w:val="720"/>
   <w:characterSpacingControl w:val="doNotCompress"/>
@@ -7196,6 +6803,7 @@
     <w:compatSetting w:name="overrideTableStyleFontSizeAndJustification" w:uri="http://schemas.microsoft.com/office/word" w:val="1"/>
     <w:compatSetting w:name="enableOpenTypeFeatures" w:uri="http://schemas.microsoft.com/office/word" w:val="1"/>
     <w:compatSetting w:name="doNotFlipMirrorIndents" w:uri="http://schemas.microsoft.com/office/word" w:val="1"/>
+    <w:compatSetting w:name="useWord2013TrackBottomHyphenation" w:uri="http://schemas.microsoft.com/office/word" w:val="1"/>
   </w:compat>
   <w:rsids>
     <w:rsidRoot w:val="00CF672C"/>
@@ -7203,6 +6811,7 @@
     <w:rsid w:val="000B428D"/>
     <w:rsid w:val="00661824"/>
     <w:rsid w:val="007037B5"/>
+    <w:rsid w:val="00821783"/>
     <w:rsid w:val="00B047E3"/>
     <w:rsid w:val="00CF672C"/>
   </w:rsids>
@@ -7229,7 +6838,7 @@
 </file>
 
 <file path=word/glossary/styles.xml><?xml version="1.0" encoding="utf-8"?>
-<w:styles xmlns:mc="http://schemas.openxmlformats.org/markup-compatibility/2006" xmlns:r="http://schemas.openxmlformats.org/officeDocument/2006/relationships" xmlns:w="http://schemas.openxmlformats.org/wordprocessingml/2006/main" xmlns:w14="http://schemas.microsoft.com/office/word/2010/wordml" mc:Ignorable="w14">
+<w:styles xmlns:mc="http://schemas.openxmlformats.org/markup-compatibility/2006" xmlns:r="http://schemas.openxmlformats.org/officeDocument/2006/relationships" xmlns:w="http://schemas.openxmlformats.org/wordprocessingml/2006/main" xmlns:w14="http://schemas.microsoft.com/office/word/2010/wordml" xmlns:w15="http://schemas.microsoft.com/office/word/2012/wordml" xmlns:w16cid="http://schemas.microsoft.com/office/word/2016/wordml/cid" xmlns:w16se="http://schemas.microsoft.com/office/word/2015/wordml/symex" mc:Ignorable="w14 w15 w16se w16cid">
   <w:docDefaults>
     <w:rPrDefault>
       <w:rPr>
@@ -7241,354 +6850,382 @@
     </w:rPrDefault>
     <w:pPrDefault/>
   </w:docDefaults>
-  <w:latentStyles w:defLockedState="0" w:defUIPriority="99" w:defSemiHidden="1" w:defUnhideWhenUsed="1" w:defQFormat="0" w:count="267">
-    <w:lsdException w:name="Normal" w:semiHidden="0" w:uiPriority="0" w:unhideWhenUsed="0" w:qFormat="1"/>
-    <w:lsdException w:name="heading 1" w:semiHidden="0" w:uiPriority="9" w:unhideWhenUsed="0" w:qFormat="1"/>
-    <w:lsdException w:name="heading 2" w:uiPriority="9" w:qFormat="1"/>
-    <w:lsdException w:name="heading 3" w:uiPriority="9" w:qFormat="1"/>
-    <w:lsdException w:name="heading 4" w:uiPriority="9" w:qFormat="1"/>
-    <w:lsdException w:name="heading 5" w:uiPriority="9" w:qFormat="1"/>
-    <w:lsdException w:name="heading 6" w:uiPriority="9" w:qFormat="1"/>
-    <w:lsdException w:name="heading 7" w:uiPriority="9" w:qFormat="1"/>
-    <w:lsdException w:name="heading 8" w:uiPriority="9" w:qFormat="1"/>
-    <w:lsdException w:name="heading 9" w:uiPriority="9" w:qFormat="1"/>
-    <w:lsdException w:name="toc 1" w:uiPriority="39"/>
-    <w:lsdException w:name="toc 2" w:uiPriority="39"/>
-    <w:lsdException w:name="toc 3" w:uiPriority="39"/>
-    <w:lsdException w:name="toc 4" w:uiPriority="39"/>
-    <w:lsdException w:name="toc 5" w:uiPriority="39"/>
-    <w:lsdException w:name="toc 6" w:uiPriority="39"/>
-    <w:lsdException w:name="toc 7" w:uiPriority="39"/>
-    <w:lsdException w:name="toc 8" w:uiPriority="39"/>
-    <w:lsdException w:name="toc 9" w:uiPriority="39"/>
-    <w:lsdException w:name="caption" w:uiPriority="35" w:qFormat="1"/>
-    <w:lsdException w:name="Title" w:semiHidden="0" w:uiPriority="10" w:unhideWhenUsed="0" w:qFormat="1"/>
-    <w:lsdException w:name="Default Paragraph Font" w:uiPriority="1"/>
-    <w:lsdException w:name="Subtitle" w:semiHidden="0" w:uiPriority="11" w:unhideWhenUsed="0" w:qFormat="1"/>
-    <w:lsdException w:name="Strong" w:semiHidden="0" w:uiPriority="22" w:unhideWhenUsed="0" w:qFormat="1"/>
-    <w:lsdException w:name="Emphasis" w:semiHidden="0" w:uiPriority="20" w:unhideWhenUsed="0" w:qFormat="1"/>
-    <w:lsdException w:name="Table Grid" w:semiHidden="0" w:uiPriority="59" w:unhideWhenUsed="0"/>
-    <w:lsdException w:name="Placeholder Text" w:unhideWhenUsed="0"/>
-    <w:lsdException w:name="No Spacing" w:semiHidden="0" w:uiPriority="1" w:unhideWhenUsed="0" w:qFormat="1"/>
-    <w:lsdException w:name="Light Shading" w:semiHidden="0" w:uiPriority="60" w:unhideWhenUsed="0"/>
-    <w:lsdException w:name="Light List" w:semiHidden="0" w:uiPriority="61" w:unhideWhenUsed="0"/>
-    <w:lsdException w:name="Light Grid" w:semiHidden="0" w:uiPriority="62" w:unhideWhenUsed="0"/>
-    <w:lsdException w:name="Medium Shading 1" w:semiHidden="0" w:uiPriority="63" w:unhideWhenUsed="0"/>
-    <w:lsdException w:name="Medium Shading 2" w:semiHidden="0" w:uiPriority="64" w:unhideWhenUsed="0"/>
-    <w:lsdException w:name="Medium List 1" w:semiHidden="0" w:uiPriority="65" w:unhideWhenUsed="0"/>
-    <w:lsdException w:name="Medium List 2" w:semiHidden="0" w:uiPriority="66" w:unhideWhenUsed="0"/>
-    <w:lsdException w:name="Medium Grid 1" w:semiHidden="0" w:uiPriority="67" w:unhideWhenUsed="0"/>
-    <w:lsdException w:name="Medium Grid 2" w:semiHidden="0" w:uiPriority="68" w:unhideWhenUsed="0"/>
-    <w:lsdException w:name="Medium Grid 3" w:semiHidden="0" w:uiPriority="69" w:unhideWhenUsed="0"/>
-    <w:lsdException w:name="Dark List" w:semiHidden="0" w:uiPriority="70" w:unhideWhenUsed="0"/>
-    <w:lsdException w:name="Colorful Shading" w:semiHidden="0" w:uiPriority="71" w:unhideWhenUsed="0"/>
-    <w:lsdException w:name="Colorful List" w:semiHidden="0" w:uiPriority="72" w:unhideWhenUsed="0"/>
-    <w:lsdException w:name="Colorful Grid" w:semiHidden="0" w:uiPriority="73" w:unhideWhenUsed="0"/>
-    <w:lsdException w:name="Light Shading Accent 1" w:semiHidden="0" w:uiPriority="60" w:unhideWhenUsed="0"/>
-    <w:lsdException w:name="Light List Accent 1" w:semiHidden="0" w:uiPriority="61" w:unhideWhenUsed="0"/>
-    <w:lsdException w:name="Light Grid Accent 1" w:semiHidden="0" w:uiPriority="62" w:unhideWhenUsed="0"/>
-    <w:lsdException w:name="Medium Shading 1 Accent 1" w:semiHidden="0" w:uiPriority="63" w:unhideWhenUsed="0"/>
-    <w:lsdException w:name="Medium Shading 2 Accent 1" w:semiHidden="0" w:uiPriority="64" w:unhideWhenUsed="0"/>
-    <w:lsdException w:name="Medium List 1 Accent 1" w:semiHidden="0" w:uiPriority="65" w:unhideWhenUsed="0"/>
-    <w:lsdException w:name="Revision" w:unhideWhenUsed="0"/>
-    <w:lsdException w:name="List Paragraph" w:semiHidden="0" w:uiPriority="34" w:unhideWhenUsed="0" w:qFormat="1"/>
-    <w:lsdException w:name="Quote" w:semiHidden="0" w:uiPriority="29" w:unhideWhenUsed="0" w:qFormat="1"/>
-    <w:lsdException w:name="Intense Quote" w:semiHidden="0" w:uiPriority="30" w:unhideWhenUsed="0" w:qFormat="1"/>
-    <w:lsdException w:name="Medium List 2 Accent 1" w:semiHidden="0" w:uiPriority="66" w:unhideWhenUsed="0"/>
-    <w:lsdException w:name="Medium Grid 1 Accent 1" w:semiHidden="0" w:uiPriority="67" w:unhideWhenUsed="0"/>
-    <w:lsdException w:name="Medium Grid 2 Accent 1" w:semiHidden="0" w:uiPriority="68" w:unhideWhenUsed="0"/>
-    <w:lsdException w:name="Medium Grid 3 Accent 1" w:semiHidden="0" w:uiPriority="69" w:unhideWhenUsed="0"/>
-    <w:lsdException w:name="Dark List Accent 1" w:semiHidden="0" w:uiPriority="70" w:unhideWhenUsed="0"/>
-    <w:lsdException w:name="Colorful Shading Accent 1" w:semiHidden="0" w:uiPriority="71" w:unhideWhenUsed="0"/>
-    <w:lsdException w:name="Colorful List Accent 1" w:semiHidden="0" w:uiPriority="72" w:unhideWhenUsed="0"/>
-    <w:lsdException w:name="Colorful Grid Accent 1" w:semiHidden="0" w:uiPriority="73" w:unhideWhenUsed="0"/>
-    <w:lsdException w:name="Light Shading Accent 2" w:semiHidden="0" w:uiPriority="60" w:unhideWhenUsed="0"/>
-    <w:lsdException w:name="Light List Accent 2" w:semiHidden="0" w:uiPriority="61" w:unhideWhenUsed="0"/>
-    <w:lsdException w:name="Light Grid Accent 2" w:semiHidden="0" w:uiPriority="62" w:unhideWhenUsed="0"/>
-    <w:lsdException w:name="Medium Shading 1 Accent 2" w:semiHidden="0" w:uiPriority="63" w:unhideWhenUsed="0"/>
-    <w:lsdException w:name="Medium Shading 2 Accent 2" w:semiHidden="0" w:uiPriority="64" w:unhideWhenUsed="0"/>
-    <w:lsdException w:name="Medium List 1 Accent 2" w:semiHidden="0" w:uiPriority="65" w:unhideWhenUsed="0"/>
-    <w:lsdException w:name="Medium List 2 Accent 2" w:semiHidden="0" w:uiPriority="66" w:unhideWhenUsed="0"/>
-    <w:lsdException w:name="Medium Grid 1 Accent 2" w:semiHidden="0" w:uiPriority="67" w:unhideWhenUsed="0"/>
-    <w:lsdException w:name="Medium Grid 2 Accent 2" w:semiHidden="0" w:uiPriority="68" w:unhideWhenUsed="0"/>
-    <w:lsdException w:name="Medium Grid 3 Accent 2" w:semiHidden="0" w:uiPriority="69" w:unhideWhenUsed="0"/>
-    <w:lsdException w:name="Dark List Accent 2" w:semiHidden="0" w:uiPriority="70" w:unhideWhenUsed="0"/>
-    <w:lsdException w:name="Colorful Shading Accent 2" w:semiHidden="0" w:uiPriority="71" w:unhideWhenUsed="0"/>
-    <w:lsdException w:name="Colorful List Accent 2" w:semiHidden="0" w:uiPriority="72" w:unhideWhenUsed="0"/>
-    <w:lsdException w:name="Colorful Grid Accent 2" w:semiHidden="0" w:uiPriority="73" w:unhideWhenUsed="0"/>
-    <w:lsdException w:name="Light Shading Accent 3" w:semiHidden="0" w:uiPriority="60" w:unhideWhenUsed="0"/>
-    <w:lsdException w:name="Light List Accent 3" w:semiHidden="0" w:uiPriority="61" w:unhideWhenUsed="0"/>
-    <w:lsdException w:name="Light Grid Accent 3" w:semiHidden="0" w:uiPriority="62" w:unhideWhenUsed="0"/>
-    <w:lsdException w:name="Medium Shading 1 Accent 3" w:semiHidden="0" w:uiPriority="63" w:unhideWhenUsed="0"/>
-    <w:lsdException w:name="Medium Shading 2 Accent 3" w:semiHidden="0" w:uiPriority="64" w:unhideWhenUsed="0"/>
-    <w:lsdException w:name="Medium List 1 Accent 3" w:semiHidden="0" w:uiPriority="65" w:unhideWhenUsed="0"/>
-    <w:lsdException w:name="Medium List 2 Accent 3" w:semiHidden="0" w:uiPriority="66" w:unhideWhenUsed="0"/>
-    <w:lsdException w:name="Medium Grid 1 Accent 3" w:semiHidden="0" w:uiPriority="67" w:unhideWhenUsed="0"/>
-    <w:lsdException w:name="Medium Grid 2 Accent 3" w:semiHidden="0" w:uiPriority="68" w:unhideWhenUsed="0"/>
-    <w:lsdException w:name="Medium Grid 3 Accent 3" w:semiHidden="0" w:uiPriority="69" w:unhideWhenUsed="0"/>
-    <w:lsdException w:name="Dark List Accent 3" w:semiHidden="0" w:uiPriority="70" w:unhideWhenUsed="0"/>
-    <w:lsdException w:name="Colorful Shading Accent 3" w:semiHidden="0" w:uiPriority="71" w:unhideWhenUsed="0"/>
-    <w:lsdException w:name="Colorful List Accent 3" w:semiHidden="0" w:uiPriority="72" w:unhideWhenUsed="0"/>
-    <w:lsdException w:name="Colorful Grid Accent 3" w:semiHidden="0" w:uiPriority="73" w:unhideWhenUsed="0"/>
-    <w:lsdException w:name="Light Shading Accent 4" w:semiHidden="0" w:uiPriority="60" w:unhideWhenUsed="0"/>
-    <w:lsdException w:name="Light List Accent 4" w:semiHidden="0" w:uiPriority="61" w:unhideWhenUsed="0"/>
-    <w:lsdException w:name="Light Grid Accent 4" w:semiHidden="0" w:uiPriority="62" w:unhideWhenUsed="0"/>
-    <w:lsdException w:name="Medium Shading 1 Accent 4" w:semiHidden="0" w:uiPriority="63" w:unhideWhenUsed="0"/>
-    <w:lsdException w:name="Medium Shading 2 Accent 4" w:semiHidden="0" w:uiPriority="64" w:unhideWhenUsed="0"/>
-    <w:lsdException w:name="Medium List 1 Accent 4" w:semiHidden="0" w:uiPriority="65" w:unhideWhenUsed="0"/>
-    <w:lsdException w:name="Medium List 2 Accent 4" w:semiHidden="0" w:uiPriority="66" w:unhideWhenUsed="0"/>
-    <w:lsdException w:name="Medium Grid 1 Accent 4" w:semiHidden="0" w:uiPriority="67" w:unhideWhenUsed="0"/>
-    <w:lsdException w:name="Medium Grid 2 Accent 4" w:semiHidden="0" w:uiPriority="68" w:unhideWhenUsed="0"/>
-    <w:lsdException w:name="Medium Grid 3 Accent 4" w:semiHidden="0" w:uiPriority="69" w:unhideWhenUsed="0"/>
-    <w:lsdException w:name="Dark List Accent 4" w:semiHidden="0" w:uiPriority="70" w:unhideWhenUsed="0"/>
-    <w:lsdException w:name="Colorful Shading Accent 4" w:semiHidden="0" w:uiPriority="71" w:unhideWhenUsed="0"/>
-    <w:lsdException w:name="Colorful List Accent 4" w:semiHidden="0" w:uiPriority="72" w:unhideWhenUsed="0"/>
-    <w:lsdException w:name="Colorful Grid Accent 4" w:semiHidden="0" w:uiPriority="73" w:unhideWhenUsed="0"/>
-    <w:lsdException w:name="Light Shading Accent 5" w:semiHidden="0" w:uiPriority="60" w:unhideWhenUsed="0"/>
-    <w:lsdException w:name="Light List Accent 5" w:semiHidden="0" w:uiPriority="61" w:unhideWhenUsed="0"/>
-    <w:lsdException w:name="Light Grid Accent 5" w:semiHidden="0" w:uiPriority="62" w:unhideWhenUsed="0"/>
-    <w:lsdException w:name="Medium Shading 1 Accent 5" w:semiHidden="0" w:uiPriority="63" w:unhideWhenUsed="0"/>
-    <w:lsdException w:name="Medium Shading 2 Accent 5" w:semiHidden="0" w:uiPriority="64" w:unhideWhenUsed="0"/>
-    <w:lsdException w:name="Medium List 1 Accent 5" w:semiHidden="0" w:uiPriority="65" w:unhideWhenUsed="0"/>
-    <w:lsdException w:name="Medium List 2 Accent 5" w:semiHidden="0" w:uiPriority="66" w:unhideWhenUsed="0"/>
-    <w:lsdException w:name="Medium Grid 1 Accent 5" w:semiHidden="0" w:uiPriority="67" w:unhideWhenUsed="0"/>
-    <w:lsdException w:name="Medium Grid 2 Accent 5" w:semiHidden="0" w:uiPriority="68" w:unhideWhenUsed="0"/>
-    <w:lsdException w:name="Medium Grid 3 Accent 5" w:semiHidden="0" w:uiPriority="69" w:unhideWhenUsed="0"/>
-    <w:lsdException w:name="Dark List Accent 5" w:semiHidden="0" w:uiPriority="70" w:unhideWhenUsed="0"/>
-    <w:lsdException w:name="Colorful Shading Accent 5" w:semiHidden="0" w:uiPriority="71" w:unhideWhenUsed="0"/>
-    <w:lsdException w:name="Colorful List Accent 5" w:semiHidden="0" w:uiPriority="72" w:unhideWhenUsed="0"/>
-    <w:lsdException w:name="Colorful Grid Accent 5" w:semiHidden="0" w:uiPriority="73" w:unhideWhenUsed="0"/>
-    <w:lsdException w:name="Light Shading Accent 6" w:semiHidden="0" w:uiPriority="60" w:unhideWhenUsed="0"/>
-    <w:lsdException w:name="Light List Accent 6" w:semiHidden="0" w:uiPriority="61" w:unhideWhenUsed="0"/>
-    <w:lsdException w:name="Light Grid Accent 6" w:semiHidden="0" w:uiPriority="62" w:unhideWhenUsed="0"/>
-    <w:lsdException w:name="Medium Shading 1 Accent 6" w:semiHidden="0" w:uiPriority="63" w:unhideWhenUsed="0"/>
-    <w:lsdException w:name="Medium Shading 2 Accent 6" w:semiHidden="0" w:uiPriority="64" w:unhideWhenUsed="0"/>
-    <w:lsdException w:name="Medium List 1 Accent 6" w:semiHidden="0" w:uiPriority="65" w:unhideWhenUsed="0"/>
-    <w:lsdException w:name="Medium List 2 Accent 6" w:semiHidden="0" w:uiPriority="66" w:unhideWhenUsed="0"/>
-    <w:lsdException w:name="Medium Grid 1 Accent 6" w:semiHidden="0" w:uiPriority="67" w:unhideWhenUsed="0"/>
-    <w:lsdException w:name="Medium Grid 2 Accent 6" w:semiHidden="0" w:uiPriority="68" w:unhideWhenUsed="0"/>
-    <w:lsdException w:name="Medium Grid 3 Accent 6" w:semiHidden="0" w:uiPriority="69" w:unhideWhenUsed="0"/>
-    <w:lsdException w:name="Dark List Accent 6" w:semiHidden="0" w:uiPriority="70" w:unhideWhenUsed="0"/>
-    <w:lsdException w:name="Colorful Shading Accent 6" w:semiHidden="0" w:uiPriority="71" w:unhideWhenUsed="0"/>
-    <w:lsdException w:name="Colorful List Accent 6" w:semiHidden="0" w:uiPriority="72" w:unhideWhenUsed="0"/>
-    <w:lsdException w:name="Colorful Grid Accent 6" w:semiHidden="0" w:uiPriority="73" w:unhideWhenUsed="0"/>
-    <w:lsdException w:name="Subtle Emphasis" w:semiHidden="0" w:uiPriority="19" w:unhideWhenUsed="0" w:qFormat="1"/>
-    <w:lsdException w:name="Intense Emphasis" w:semiHidden="0" w:uiPriority="21" w:unhideWhenUsed="0" w:qFormat="1"/>
-    <w:lsdException w:name="Subtle Reference" w:semiHidden="0" w:uiPriority="31" w:unhideWhenUsed="0" w:qFormat="1"/>
-    <w:lsdException w:name="Intense Reference" w:semiHidden="0" w:uiPriority="32" w:unhideWhenUsed="0" w:qFormat="1"/>
-    <w:lsdException w:name="Book Title" w:semiHidden="0" w:uiPriority="33" w:unhideWhenUsed="0" w:qFormat="1"/>
-    <w:lsdException w:name="Bibliography" w:uiPriority="37"/>
-    <w:lsdException w:name="TOC Heading" w:uiPriority="39" w:qFormat="1"/>
-  </w:latentStyles>
-  <w:style w:type="paragraph" w:default="1" w:styleId="Normal">
-    <w:name w:val="Normal"/>
-    <w:qFormat/>
-  </w:style>
-  <w:style w:type="character" w:default="1" w:styleId="DefaultParagraphFont">
-    <w:name w:val="Default Paragraph Font"/>
-    <w:uiPriority w:val="1"/>
-    <w:semiHidden/>
-    <w:unhideWhenUsed/>
-  </w:style>
-  <w:style w:type="table" w:default="1" w:styleId="TableNormal">
-    <w:name w:val="Normal Table"/>
-    <w:uiPriority w:val="99"/>
-    <w:semiHidden/>
-    <w:unhideWhenUsed/>
-    <w:tblPr>
-      <w:tblInd w:w="0" w:type="dxa"/>
-      <w:tblCellMar>
-        <w:top w:w="0" w:type="dxa"/>
-        <w:left w:w="108" w:type="dxa"/>
-        <w:bottom w:w="0" w:type="dxa"/>
-        <w:right w:w="108" w:type="dxa"/>
-      </w:tblCellMar>
-    </w:tblPr>
-  </w:style>
-  <w:style w:type="numbering" w:default="1" w:styleId="NoList">
-    <w:name w:val="No List"/>
-    <w:uiPriority w:val="99"/>
-    <w:semiHidden/>
-    <w:unhideWhenUsed/>
-  </w:style>
-  <w:style w:type="paragraph" w:customStyle="1" w:styleId="3D79A6163B4853468CAA57E497E5E4C6">
-    <w:name w:val="3D79A6163B4853468CAA57E497E5E4C6"/>
-    <w:rsid w:val="00CF672C"/>
-  </w:style>
-  <w:style w:type="paragraph" w:customStyle="1" w:styleId="E92A840DA3CB554EB2AF0D564E456D7F">
-    <w:name w:val="E92A840DA3CB554EB2AF0D564E456D7F"/>
-    <w:rsid w:val="00CF672C"/>
-  </w:style>
-  <w:style w:type="paragraph" w:customStyle="1" w:styleId="4D1B980BBFF4304A9A5514E32C16F7CD">
-    <w:name w:val="4D1B980BBFF4304A9A5514E32C16F7CD"/>
-    <w:rsid w:val="00CF672C"/>
-  </w:style>
-  <w:style w:type="paragraph" w:customStyle="1" w:styleId="7094D5A4EAECEE458F1840635131CD77">
-    <w:name w:val="7094D5A4EAECEE458F1840635131CD77"/>
-    <w:rsid w:val="00CF672C"/>
-  </w:style>
-  <w:style w:type="paragraph" w:customStyle="1" w:styleId="D90FAAFA7FF5E942949FBD71F95CE659">
-    <w:name w:val="D90FAAFA7FF5E942949FBD71F95CE659"/>
-    <w:rsid w:val="00CF672C"/>
-  </w:style>
-  <w:style w:type="paragraph" w:customStyle="1" w:styleId="198E964716822A49A559AC3F81499D00">
-    <w:name w:val="198E964716822A49A559AC3F81499D00"/>
-    <w:rsid w:val="00CF672C"/>
-  </w:style>
-</w:styles>
-</file>
-
-<file path=word/glossary/stylesWithEffects.xml><?xml version="1.0" encoding="utf-8"?>
-<w:styles xmlns:wpc="http://schemas.microsoft.com/office/word/2010/wordprocessingCanvas" xmlns:mc="http://schemas.openxmlformats.org/markup-compatibility/2006" xmlns:o="urn:schemas-microsoft-com:office:office" xmlns:r="http://schemas.openxmlformats.org/officeDocument/2006/relationships" xmlns:m="http://schemas.openxmlformats.org/officeDocument/2006/math" xmlns:v="urn:schemas-microsoft-com:vml" xmlns:wp14="http://schemas.microsoft.com/office/word/2010/wordprocessingDrawing" xmlns:wp="http://schemas.openxmlformats.org/drawingml/2006/wordprocessingDrawing" xmlns:w10="urn:schemas-microsoft-com:office:word" xmlns:w="http://schemas.openxmlformats.org/wordprocessingml/2006/main" xmlns:w14="http://schemas.microsoft.com/office/word/2010/wordml" xmlns:wpg="http://schemas.microsoft.com/office/word/2010/wordprocessingGroup" xmlns:wpi="http://schemas.microsoft.com/office/word/2010/wordprocessingInk" xmlns:wne="http://schemas.microsoft.com/office/word/2006/wordml" xmlns:wps="http://schemas.microsoft.com/office/word/2010/wordprocessingShape" mc:Ignorable="w14 wp14">
-  <w:docDefaults>
-    <w:rPrDefault>
-      <w:rPr>
-        <w:rFonts w:asciiTheme="minorHAnsi" w:eastAsiaTheme="minorEastAsia" w:hAnsiTheme="minorHAnsi" w:cstheme="minorBidi"/>
-        <w:sz w:val="24"/>
-        <w:szCs w:val="24"/>
-        <w:lang w:val="en-US" w:eastAsia="ja-JP" w:bidi="ar-SA"/>
-      </w:rPr>
-    </w:rPrDefault>
-    <w:pPrDefault/>
-  </w:docDefaults>
-  <w:latentStyles w:defLockedState="0" w:defUIPriority="99" w:defSemiHidden="1" w:defUnhideWhenUsed="1" w:defQFormat="0" w:count="267">
-    <w:lsdException w:name="Normal" w:semiHidden="0" w:uiPriority="0" w:unhideWhenUsed="0" w:qFormat="1"/>
-    <w:lsdException w:name="heading 1" w:semiHidden="0" w:uiPriority="9" w:unhideWhenUsed="0" w:qFormat="1"/>
-    <w:lsdException w:name="heading 2" w:uiPriority="9" w:qFormat="1"/>
-    <w:lsdException w:name="heading 3" w:uiPriority="9" w:qFormat="1"/>
-    <w:lsdException w:name="heading 4" w:uiPriority="9" w:qFormat="1"/>
-    <w:lsdException w:name="heading 5" w:uiPriority="9" w:qFormat="1"/>
-    <w:lsdException w:name="heading 6" w:uiPriority="9" w:qFormat="1"/>
-    <w:lsdException w:name="heading 7" w:uiPriority="9" w:qFormat="1"/>
-    <w:lsdException w:name="heading 8" w:uiPriority="9" w:qFormat="1"/>
-    <w:lsdException w:name="heading 9" w:uiPriority="9" w:qFormat="1"/>
-    <w:lsdException w:name="toc 1" w:uiPriority="39"/>
-    <w:lsdException w:name="toc 2" w:uiPriority="39"/>
-    <w:lsdException w:name="toc 3" w:uiPriority="39"/>
-    <w:lsdException w:name="toc 4" w:uiPriority="39"/>
-    <w:lsdException w:name="toc 5" w:uiPriority="39"/>
-    <w:lsdException w:name="toc 6" w:uiPriority="39"/>
-    <w:lsdException w:name="toc 7" w:uiPriority="39"/>
-    <w:lsdException w:name="toc 8" w:uiPriority="39"/>
-    <w:lsdException w:name="toc 9" w:uiPriority="39"/>
-    <w:lsdException w:name="caption" w:uiPriority="35" w:qFormat="1"/>
-    <w:lsdException w:name="Title" w:semiHidden="0" w:uiPriority="10" w:unhideWhenUsed="0" w:qFormat="1"/>
-    <w:lsdException w:name="Default Paragraph Font" w:uiPriority="1"/>
-    <w:lsdException w:name="Subtitle" w:semiHidden="0" w:uiPriority="11" w:unhideWhenUsed="0" w:qFormat="1"/>
-    <w:lsdException w:name="Strong" w:semiHidden="0" w:uiPriority="22" w:unhideWhenUsed="0" w:qFormat="1"/>
-    <w:lsdException w:name="Emphasis" w:semiHidden="0" w:uiPriority="20" w:unhideWhenUsed="0" w:qFormat="1"/>
-    <w:lsdException w:name="Table Grid" w:semiHidden="0" w:uiPriority="59" w:unhideWhenUsed="0"/>
-    <w:lsdException w:name="Placeholder Text" w:unhideWhenUsed="0"/>
-    <w:lsdException w:name="No Spacing" w:semiHidden="0" w:uiPriority="1" w:unhideWhenUsed="0" w:qFormat="1"/>
-    <w:lsdException w:name="Light Shading" w:semiHidden="0" w:uiPriority="60" w:unhideWhenUsed="0"/>
-    <w:lsdException w:name="Light List" w:semiHidden="0" w:uiPriority="61" w:unhideWhenUsed="0"/>
-    <w:lsdException w:name="Light Grid" w:semiHidden="0" w:uiPriority="62" w:unhideWhenUsed="0"/>
-    <w:lsdException w:name="Medium Shading 1" w:semiHidden="0" w:uiPriority="63" w:unhideWhenUsed="0"/>
-    <w:lsdException w:name="Medium Shading 2" w:semiHidden="0" w:uiPriority="64" w:unhideWhenUsed="0"/>
-    <w:lsdException w:name="Medium List 1" w:semiHidden="0" w:uiPriority="65" w:unhideWhenUsed="0"/>
-    <w:lsdException w:name="Medium List 2" w:semiHidden="0" w:uiPriority="66" w:unhideWhenUsed="0"/>
-    <w:lsdException w:name="Medium Grid 1" w:semiHidden="0" w:uiPriority="67" w:unhideWhenUsed="0"/>
-    <w:lsdException w:name="Medium Grid 2" w:semiHidden="0" w:uiPriority="68" w:unhideWhenUsed="0"/>
-    <w:lsdException w:name="Medium Grid 3" w:semiHidden="0" w:uiPriority="69" w:unhideWhenUsed="0"/>
-    <w:lsdException w:name="Dark List" w:semiHidden="0" w:uiPriority="70" w:unhideWhenUsed="0"/>
-    <w:lsdException w:name="Colorful Shading" w:semiHidden="0" w:uiPriority="71" w:unhideWhenUsed="0"/>
-    <w:lsdException w:name="Colorful List" w:semiHidden="0" w:uiPriority="72" w:unhideWhenUsed="0"/>
-    <w:lsdException w:name="Colorful Grid" w:semiHidden="0" w:uiPriority="73" w:unhideWhenUsed="0"/>
-    <w:lsdException w:name="Light Shading Accent 1" w:semiHidden="0" w:uiPriority="60" w:unhideWhenUsed="0"/>
-    <w:lsdException w:name="Light List Accent 1" w:semiHidden="0" w:uiPriority="61" w:unhideWhenUsed="0"/>
-    <w:lsdException w:name="Light Grid Accent 1" w:semiHidden="0" w:uiPriority="62" w:unhideWhenUsed="0"/>
-    <w:lsdException w:name="Medium Shading 1 Accent 1" w:semiHidden="0" w:uiPriority="63" w:unhideWhenUsed="0"/>
-    <w:lsdException w:name="Medium Shading 2 Accent 1" w:semiHidden="0" w:uiPriority="64" w:unhideWhenUsed="0"/>
-    <w:lsdException w:name="Medium List 1 Accent 1" w:semiHidden="0" w:uiPriority="65" w:unhideWhenUsed="0"/>
-    <w:lsdException w:name="Revision" w:unhideWhenUsed="0"/>
-    <w:lsdException w:name="List Paragraph" w:semiHidden="0" w:uiPriority="34" w:unhideWhenUsed="0" w:qFormat="1"/>
-    <w:lsdException w:name="Quote" w:semiHidden="0" w:uiPriority="29" w:unhideWhenUsed="0" w:qFormat="1"/>
-    <w:lsdException w:name="Intense Quote" w:semiHidden="0" w:uiPriority="30" w:unhideWhenUsed="0" w:qFormat="1"/>
-    <w:lsdException w:name="Medium List 2 Accent 1" w:semiHidden="0" w:uiPriority="66" w:unhideWhenUsed="0"/>
-    <w:lsdException w:name="Medium Grid 1 Accent 1" w:semiHidden="0" w:uiPriority="67" w:unhideWhenUsed="0"/>
-    <w:lsdException w:name="Medium Grid 2 Accent 1" w:semiHidden="0" w:uiPriority="68" w:unhideWhenUsed="0"/>
-    <w:lsdException w:name="Medium Grid 3 Accent 1" w:semiHidden="0" w:uiPriority="69" w:unhideWhenUsed="0"/>
-    <w:lsdException w:name="Dark List Accent 1" w:semiHidden="0" w:uiPriority="70" w:unhideWhenUsed="0"/>
-    <w:lsdException w:name="Colorful Shading Accent 1" w:semiHidden="0" w:uiPriority="71" w:unhideWhenUsed="0"/>
-    <w:lsdException w:name="Colorful List Accent 1" w:semiHidden="0" w:uiPriority="72" w:unhideWhenUsed="0"/>
-    <w:lsdException w:name="Colorful Grid Accent 1" w:semiHidden="0" w:uiPriority="73" w:unhideWhenUsed="0"/>
-    <w:lsdException w:name="Light Shading Accent 2" w:semiHidden="0" w:uiPriority="60" w:unhideWhenUsed="0"/>
-    <w:lsdException w:name="Light List Accent 2" w:semiHidden="0" w:uiPriority="61" w:unhideWhenUsed="0"/>
-    <w:lsdException w:name="Light Grid Accent 2" w:semiHidden="0" w:uiPriority="62" w:unhideWhenUsed="0"/>
-    <w:lsdException w:name="Medium Shading 1 Accent 2" w:semiHidden="0" w:uiPriority="63" w:unhideWhenUsed="0"/>
-    <w:lsdException w:name="Medium Shading 2 Accent 2" w:semiHidden="0" w:uiPriority="64" w:unhideWhenUsed="0"/>
-    <w:lsdException w:name="Medium List 1 Accent 2" w:semiHidden="0" w:uiPriority="65" w:unhideWhenUsed="0"/>
-    <w:lsdException w:name="Medium List 2 Accent 2" w:semiHidden="0" w:uiPriority="66" w:unhideWhenUsed="0"/>
-    <w:lsdException w:name="Medium Grid 1 Accent 2" w:semiHidden="0" w:uiPriority="67" w:unhideWhenUsed="0"/>
-    <w:lsdException w:name="Medium Grid 2 Accent 2" w:semiHidden="0" w:uiPriority="68" w:unhideWhenUsed="0"/>
-    <w:lsdException w:name="Medium Grid 3 Accent 2" w:semiHidden="0" w:uiPriority="69" w:unhideWhenUsed="0"/>
-    <w:lsdException w:name="Dark List Accent 2" w:semiHidden="0" w:uiPriority="70" w:unhideWhenUsed="0"/>
-    <w:lsdException w:name="Colorful Shading Accent 2" w:semiHidden="0" w:uiPriority="71" w:unhideWhenUsed="0"/>
-    <w:lsdException w:name="Colorful List Accent 2" w:semiHidden="0" w:uiPriority="72" w:unhideWhenUsed="0"/>
-    <w:lsdException w:name="Colorful Grid Accent 2" w:semiHidden="0" w:uiPriority="73" w:unhideWhenUsed="0"/>
-    <w:lsdException w:name="Light Shading Accent 3" w:semiHidden="0" w:uiPriority="60" w:unhideWhenUsed="0"/>
-    <w:lsdException w:name="Light List Accent 3" w:semiHidden="0" w:uiPriority="61" w:unhideWhenUsed="0"/>
-    <w:lsdException w:name="Light Grid Accent 3" w:semiHidden="0" w:uiPriority="62" w:unhideWhenUsed="0"/>
-    <w:lsdException w:name="Medium Shading 1 Accent 3" w:semiHidden="0" w:uiPriority="63" w:unhideWhenUsed="0"/>
-    <w:lsdException w:name="Medium Shading 2 Accent 3" w:semiHidden="0" w:uiPriority="64" w:unhideWhenUsed="0"/>
-    <w:lsdException w:name="Medium List 1 Accent 3" w:semiHidden="0" w:uiPriority="65" w:unhideWhenUsed="0"/>
-    <w:lsdException w:name="Medium List 2 Accent 3" w:semiHidden="0" w:uiPriority="66" w:unhideWhenUsed="0"/>
-    <w:lsdException w:name="Medium Grid 1 Accent 3" w:semiHidden="0" w:uiPriority="67" w:unhideWhenUsed="0"/>
-    <w:lsdException w:name="Medium Grid 2 Accent 3" w:semiHidden="0" w:uiPriority="68" w:unhideWhenUsed="0"/>
-    <w:lsdException w:name="Medium Grid 3 Accent 3" w:semiHidden="0" w:uiPriority="69" w:unhideWhenUsed="0"/>
-    <w:lsdException w:name="Dark List Accent 3" w:semiHidden="0" w:uiPriority="70" w:unhideWhenUsed="0"/>
-    <w:lsdException w:name="Colorful Shading Accent 3" w:semiHidden="0" w:uiPriority="71" w:unhideWhenUsed="0"/>
-    <w:lsdException w:name="Colorful List Accent 3" w:semiHidden="0" w:uiPriority="72" w:unhideWhenUsed="0"/>
-    <w:lsdException w:name="Colorful Grid Accent 3" w:semiHidden="0" w:uiPriority="73" w:unhideWhenUsed="0"/>
-    <w:lsdException w:name="Light Shading Accent 4" w:semiHidden="0" w:uiPriority="60" w:unhideWhenUsed="0"/>
-    <w:lsdException w:name="Light List Accent 4" w:semiHidden="0" w:uiPriority="61" w:unhideWhenUsed="0"/>
-    <w:lsdException w:name="Light Grid Accent 4" w:semiHidden="0" w:uiPriority="62" w:unhideWhenUsed="0"/>
-    <w:lsdException w:name="Medium Shading 1 Accent 4" w:semiHidden="0" w:uiPriority="63" w:unhideWhenUsed="0"/>
-    <w:lsdException w:name="Medium Shading 2 Accent 4" w:semiHidden="0" w:uiPriority="64" w:unhideWhenUsed="0"/>
-    <w:lsdException w:name="Medium List 1 Accent 4" w:semiHidden="0" w:uiPriority="65" w:unhideWhenUsed="0"/>
-    <w:lsdException w:name="Medium List 2 Accent 4" w:semiHidden="0" w:uiPriority="66" w:unhideWhenUsed="0"/>
-    <w:lsdException w:name="Medium Grid 1 Accent 4" w:semiHidden="0" w:uiPriority="67" w:unhideWhenUsed="0"/>
-    <w:lsdException w:name="Medium Grid 2 Accent 4" w:semiHidden="0" w:uiPriority="68" w:unhideWhenUsed="0"/>
-    <w:lsdException w:name="Medium Grid 3 Accent 4" w:semiHidden="0" w:uiPriority="69" w:unhideWhenUsed="0"/>
-    <w:lsdException w:name="Dark List Accent 4" w:semiHidden="0" w:uiPriority="70" w:unhideWhenUsed="0"/>
-    <w:lsdException w:name="Colorful Shading Accent 4" w:semiHidden="0" w:uiPriority="71" w:unhideWhenUsed="0"/>
-    <w:lsdException w:name="Colorful List Accent 4" w:semiHidden="0" w:uiPriority="72" w:unhideWhenUsed="0"/>
-    <w:lsdException w:name="Colorful Grid Accent 4" w:semiHidden="0" w:uiPriority="73" w:unhideWhenUsed="0"/>
-    <w:lsdException w:name="Light Shading Accent 5" w:semiHidden="0" w:uiPriority="60" w:unhideWhenUsed="0"/>
-    <w:lsdException w:name="Light List Accent 5" w:semiHidden="0" w:uiPriority="61" w:unhideWhenUsed="0"/>
-    <w:lsdException w:name="Light Grid Accent 5" w:semiHidden="0" w:uiPriority="62" w:unhideWhenUsed="0"/>
-    <w:lsdException w:name="Medium Shading 1 Accent 5" w:semiHidden="0" w:uiPriority="63" w:unhideWhenUsed="0"/>
-    <w:lsdException w:name="Medium Shading 2 Accent 5" w:semiHidden="0" w:uiPriority="64" w:unhideWhenUsed="0"/>
-    <w:lsdException w:name="Medium List 1 Accent 5" w:semiHidden="0" w:uiPriority="65" w:unhideWhenUsed="0"/>
-    <w:lsdException w:name="Medium List 2 Accent 5" w:semiHidden="0" w:uiPriority="66" w:unhideWhenUsed="0"/>
-    <w:lsdException w:name="Medium Grid 1 Accent 5" w:semiHidden="0" w:uiPriority="67" w:unhideWhenUsed="0"/>
-    <w:lsdException w:name="Medium Grid 2 Accent 5" w:semiHidden="0" w:uiPriority="68" w:unhideWhenUsed="0"/>
-    <w:lsdException w:name="Medium Grid 3 Accent 5" w:semiHidden="0" w:uiPriority="69" w:unhideWhenUsed="0"/>
-    <w:lsdException w:name="Dark List Accent 5" w:semiHidden="0" w:uiPriority="70" w:unhideWhenUsed="0"/>
-    <w:lsdException w:name="Colorful Shading Accent 5" w:semiHidden="0" w:uiPriority="71" w:unhideWhenUsed="0"/>
-    <w:lsdException w:name="Colorful List Accent 5" w:semiHidden="0" w:uiPriority="72" w:unhideWhenUsed="0"/>
-    <w:lsdException w:name="Colorful Grid Accent 5" w:semiHidden="0" w:uiPriority="73" w:unhideWhenUsed="0"/>
-    <w:lsdException w:name="Light Shading Accent 6" w:semiHidden="0" w:uiPriority="60" w:unhideWhenUsed="0"/>
-    <w:lsdException w:name="Light List Accent 6" w:semiHidden="0" w:uiPriority="61" w:unhideWhenUsed="0"/>
-    <w:lsdException w:name="Light Grid Accent 6" w:semiHidden="0" w:uiPriority="62" w:unhideWhenUsed="0"/>
-    <w:lsdException w:name="Medium Shading 1 Accent 6" w:semiHidden="0" w:uiPriority="63" w:unhideWhenUsed="0"/>
-    <w:lsdException w:name="Medium Shading 2 Accent 6" w:semiHidden="0" w:uiPriority="64" w:unhideWhenUsed="0"/>
-    <w:lsdException w:name="Medium List 1 Accent 6" w:semiHidden="0" w:uiPriority="65" w:unhideWhenUsed="0"/>
-    <w:lsdException w:name="Medium List 2 Accent 6" w:semiHidden="0" w:uiPriority="66" w:unhideWhenUsed="0"/>
-    <w:lsdException w:name="Medium Grid 1 Accent 6" w:semiHidden="0" w:uiPriority="67" w:unhideWhenUsed="0"/>
-    <w:lsdException w:name="Medium Grid 2 Accent 6" w:semiHidden="0" w:uiPriority="68" w:unhideWhenUsed="0"/>
-    <w:lsdException w:name="Medium Grid 3 Accent 6" w:semiHidden="0" w:uiPriority="69" w:unhideWhenUsed="0"/>
-    <w:lsdException w:name="Dark List Accent 6" w:semiHidden="0" w:uiPriority="70" w:unhideWhenUsed="0"/>
-    <w:lsdException w:name="Colorful Shading Accent 6" w:semiHidden="0" w:uiPriority="71" w:unhideWhenUsed="0"/>
-    <w:lsdException w:name="Colorful List Accent 6" w:semiHidden="0" w:uiPriority="72" w:unhideWhenUsed="0"/>
-    <w:lsdException w:name="Colorful Grid Accent 6" w:semiHidden="0" w:uiPriority="73" w:unhideWhenUsed="0"/>
-    <w:lsdException w:name="Subtle Emphasis" w:semiHidden="0" w:uiPriority="19" w:unhideWhenUsed="0" w:qFormat="1"/>
-    <w:lsdException w:name="Intense Emphasis" w:semiHidden="0" w:uiPriority="21" w:unhideWhenUsed="0" w:qFormat="1"/>
-    <w:lsdException w:name="Subtle Reference" w:semiHidden="0" w:uiPriority="31" w:unhideWhenUsed="0" w:qFormat="1"/>
-    <w:lsdException w:name="Intense Reference" w:semiHidden="0" w:uiPriority="32" w:unhideWhenUsed="0" w:qFormat="1"/>
-    <w:lsdException w:name="Book Title" w:semiHidden="0" w:uiPriority="33" w:unhideWhenUsed="0" w:qFormat="1"/>
-    <w:lsdException w:name="Bibliography" w:uiPriority="37"/>
-    <w:lsdException w:name="TOC Heading" w:uiPriority="39" w:qFormat="1"/>
+  <w:latentStyles w:defLockedState="0" w:defUIPriority="99" w:defSemiHidden="0" w:defUnhideWhenUsed="0" w:defQFormat="0" w:count="375">
+    <w:lsdException w:name="Normal" w:uiPriority="0" w:qFormat="1"/>
+    <w:lsdException w:name="heading 1" w:uiPriority="9" w:qFormat="1"/>
+    <w:lsdException w:name="heading 2" w:semiHidden="1" w:uiPriority="9" w:unhideWhenUsed="1" w:qFormat="1"/>
+    <w:lsdException w:name="heading 3" w:semiHidden="1" w:uiPriority="9" w:unhideWhenUsed="1" w:qFormat="1"/>
+    <w:lsdException w:name="heading 4" w:semiHidden="1" w:uiPriority="9" w:unhideWhenUsed="1" w:qFormat="1"/>
+    <w:lsdException w:name="heading 5" w:semiHidden="1" w:uiPriority="9" w:unhideWhenUsed="1" w:qFormat="1"/>
+    <w:lsdException w:name="heading 6" w:semiHidden="1" w:uiPriority="9" w:unhideWhenUsed="1" w:qFormat="1"/>
+    <w:lsdException w:name="heading 7" w:semiHidden="1" w:uiPriority="9" w:unhideWhenUsed="1" w:qFormat="1"/>
+    <w:lsdException w:name="heading 8" w:semiHidden="1" w:uiPriority="9" w:unhideWhenUsed="1" w:qFormat="1"/>
+    <w:lsdException w:name="heading 9" w:semiHidden="1" w:uiPriority="9" w:unhideWhenUsed="1" w:qFormat="1"/>
+    <w:lsdException w:name="index 1" w:semiHidden="1" w:unhideWhenUsed="1"/>
+    <w:lsdException w:name="index 2" w:semiHidden="1" w:unhideWhenUsed="1"/>
+    <w:lsdException w:name="index 3" w:semiHidden="1" w:unhideWhenUsed="1"/>
+    <w:lsdException w:name="index 4" w:semiHidden="1" w:unhideWhenUsed="1"/>
+    <w:lsdException w:name="index 5" w:semiHidden="1" w:unhideWhenUsed="1"/>
+    <w:lsdException w:name="index 6" w:semiHidden="1" w:unhideWhenUsed="1"/>
+    <w:lsdException w:name="index 7" w:semiHidden="1" w:unhideWhenUsed="1"/>
+    <w:lsdException w:name="index 8" w:semiHidden="1" w:unhideWhenUsed="1"/>
+    <w:lsdException w:name="index 9" w:semiHidden="1" w:unhideWhenUsed="1"/>
+    <w:lsdException w:name="toc 1" w:semiHidden="1" w:uiPriority="39" w:unhideWhenUsed="1"/>
+    <w:lsdException w:name="toc 2" w:semiHidden="1" w:uiPriority="39" w:unhideWhenUsed="1"/>
+    <w:lsdException w:name="toc 3" w:semiHidden="1" w:uiPriority="39" w:unhideWhenUsed="1"/>
+    <w:lsdException w:name="toc 4" w:semiHidden="1" w:uiPriority="39" w:unhideWhenUsed="1"/>
+    <w:lsdException w:name="toc 5" w:semiHidden="1" w:uiPriority="39" w:unhideWhenUsed="1"/>
+    <w:lsdException w:name="toc 6" w:semiHidden="1" w:uiPriority="39" w:unhideWhenUsed="1"/>
+    <w:lsdException w:name="toc 7" w:semiHidden="1" w:uiPriority="39" w:unhideWhenUsed="1"/>
+    <w:lsdException w:name="toc 8" w:semiHidden="1" w:uiPriority="39" w:unhideWhenUsed="1"/>
+    <w:lsdException w:name="toc 9" w:semiHidden="1" w:uiPriority="39" w:unhideWhenUsed="1"/>
+    <w:lsdException w:name="Normal Indent" w:semiHidden="1" w:unhideWhenUsed="1"/>
+    <w:lsdException w:name="footnote text" w:semiHidden="1" w:unhideWhenUsed="1"/>
+    <w:lsdException w:name="annotation text" w:semiHidden="1" w:unhideWhenUsed="1"/>
+    <w:lsdException w:name="header" w:semiHidden="1" w:unhideWhenUsed="1"/>
+    <w:lsdException w:name="footer" w:semiHidden="1" w:unhideWhenUsed="1"/>
+    <w:lsdException w:name="index heading" w:semiHidden="1" w:unhideWhenUsed="1"/>
+    <w:lsdException w:name="caption" w:semiHidden="1" w:uiPriority="35" w:unhideWhenUsed="1" w:qFormat="1"/>
+    <w:lsdException w:name="table of figures" w:semiHidden="1" w:unhideWhenUsed="1"/>
+    <w:lsdException w:name="envelope address" w:semiHidden="1" w:unhideWhenUsed="1"/>
+    <w:lsdException w:name="envelope return" w:semiHidden="1" w:unhideWhenUsed="1"/>
+    <w:lsdException w:name="footnote reference" w:semiHidden="1" w:unhideWhenUsed="1"/>
+    <w:lsdException w:name="annotation reference" w:semiHidden="1" w:unhideWhenUsed="1"/>
+    <w:lsdException w:name="line number" w:semiHidden="1" w:unhideWhenUsed="1"/>
+    <w:lsdException w:name="page number" w:semiHidden="1" w:unhideWhenUsed="1"/>
+    <w:lsdException w:name="endnote reference" w:semiHidden="1" w:unhideWhenUsed="1"/>
+    <w:lsdException w:name="endnote text" w:semiHidden="1" w:unhideWhenUsed="1"/>
+    <w:lsdException w:name="table of authorities" w:semiHidden="1" w:unhideWhenUsed="1"/>
+    <w:lsdException w:name="macro" w:semiHidden="1" w:unhideWhenUsed="1"/>
+    <w:lsdException w:name="toa heading" w:semiHidden="1" w:unhideWhenUsed="1"/>
+    <w:lsdException w:name="List" w:semiHidden="1" w:unhideWhenUsed="1"/>
+    <w:lsdException w:name="List Bullet" w:semiHidden="1" w:unhideWhenUsed="1"/>
+    <w:lsdException w:name="List Number" w:semiHidden="1" w:unhideWhenUsed="1"/>
+    <w:lsdException w:name="List 2" w:semiHidden="1" w:unhideWhenUsed="1"/>
+    <w:lsdException w:name="List 3" w:semiHidden="1" w:unhideWhenUsed="1"/>
+    <w:lsdException w:name="List 4" w:semiHidden="1" w:unhideWhenUsed="1"/>
+    <w:lsdException w:name="List 5" w:semiHidden="1" w:unhideWhenUsed="1"/>
+    <w:lsdException w:name="List Bullet 2" w:semiHidden="1" w:unhideWhenUsed="1"/>
+    <w:lsdException w:name="List Bullet 3" w:semiHidden="1" w:unhideWhenUsed="1"/>
+    <w:lsdException w:name="List Bullet 4" w:semiHidden="1" w:unhideWhenUsed="1"/>
+    <w:lsdException w:name="List Bullet 5" w:semiHidden="1" w:unhideWhenUsed="1"/>
+    <w:lsdException w:name="List Number 2" w:semiHidden="1" w:unhideWhenUsed="1"/>
+    <w:lsdException w:name="List Number 3" w:semiHidden="1" w:unhideWhenUsed="1"/>
+    <w:lsdException w:name="List Number 4" w:semiHidden="1" w:unhideWhenUsed="1"/>
+    <w:lsdException w:name="List Number 5" w:semiHidden="1" w:unhideWhenUsed="1"/>
+    <w:lsdException w:name="Title" w:uiPriority="10" w:qFormat="1"/>
+    <w:lsdException w:name="Closing" w:semiHidden="1" w:unhideWhenUsed="1"/>
+    <w:lsdException w:name="Signature" w:semiHidden="1" w:unhideWhenUsed="1"/>
+    <w:lsdException w:name="Default Paragraph Font" w:semiHidden="1" w:uiPriority="1" w:unhideWhenUsed="1"/>
+    <w:lsdException w:name="Body Text" w:semiHidden="1" w:unhideWhenUsed="1"/>
+    <w:lsdException w:name="Body Text Indent" w:semiHidden="1" w:unhideWhenUsed="1"/>
+    <w:lsdException w:name="List Continue" w:semiHidden="1" w:unhideWhenUsed="1"/>
+    <w:lsdException w:name="List Continue 2" w:semiHidden="1" w:unhideWhenUsed="1"/>
+    <w:lsdException w:name="List Continue 3" w:semiHidden="1" w:unhideWhenUsed="1"/>
+    <w:lsdException w:name="List Continue 4" w:semiHidden="1" w:unhideWhenUsed="1"/>
+    <w:lsdException w:name="List Continue 5" w:semiHidden="1" w:unhideWhenUsed="1"/>
+    <w:lsdException w:name="Message Header" w:semiHidden="1" w:unhideWhenUsed="1"/>
+    <w:lsdException w:name="Subtitle" w:uiPriority="11" w:qFormat="1"/>
+    <w:lsdException w:name="Salutation" w:semiHidden="1" w:unhideWhenUsed="1"/>
+    <w:lsdException w:name="Date" w:semiHidden="1" w:unhideWhenUsed="1"/>
+    <w:lsdException w:name="Body Text First Indent" w:semiHidden="1" w:unhideWhenUsed="1"/>
+    <w:lsdException w:name="Body Text First Indent 2" w:semiHidden="1" w:unhideWhenUsed="1"/>
+    <w:lsdException w:name="Note Heading" w:semiHidden="1" w:unhideWhenUsed="1"/>
+    <w:lsdException w:name="Body Text 2" w:semiHidden="1" w:unhideWhenUsed="1"/>
+    <w:lsdException w:name="Body Text 3" w:semiHidden="1" w:unhideWhenUsed="1"/>
+    <w:lsdException w:name="Body Text Indent 2" w:semiHidden="1" w:unhideWhenUsed="1"/>
+    <w:lsdException w:name="Body Text Indent 3" w:semiHidden="1" w:unhideWhenUsed="1"/>
+    <w:lsdException w:name="Block Text" w:semiHidden="1" w:unhideWhenUsed="1"/>
+    <w:lsdException w:name="Hyperlink" w:semiHidden="1" w:unhideWhenUsed="1"/>
+    <w:lsdException w:name="FollowedHyperlink" w:semiHidden="1" w:unhideWhenUsed="1"/>
+    <w:lsdException w:name="Strong" w:uiPriority="22" w:qFormat="1"/>
+    <w:lsdException w:name="Emphasis" w:uiPriority="20" w:qFormat="1"/>
+    <w:lsdException w:name="Document Map" w:semiHidden="1" w:unhideWhenUsed="1"/>
+    <w:lsdException w:name="Plain Text" w:semiHidden="1" w:unhideWhenUsed="1"/>
+    <w:lsdException w:name="E-mail Signature" w:semiHidden="1" w:unhideWhenUsed="1"/>
+    <w:lsdException w:name="HTML Top of Form" w:semiHidden="1" w:unhideWhenUsed="1"/>
+    <w:lsdException w:name="HTML Bottom of Form" w:semiHidden="1" w:unhideWhenUsed="1"/>
+    <w:lsdException w:name="Normal (Web)" w:semiHidden="1" w:unhideWhenUsed="1"/>
+    <w:lsdException w:name="HTML Acronym" w:semiHidden="1" w:unhideWhenUsed="1"/>
+    <w:lsdException w:name="HTML Address" w:semiHidden="1" w:unhideWhenUsed="1"/>
+    <w:lsdException w:name="HTML Cite" w:semiHidden="1" w:unhideWhenUsed="1"/>
+    <w:lsdException w:name="HTML Code" w:semiHidden="1" w:unhideWhenUsed="1"/>
+    <w:lsdException w:name="HTML Definition" w:semiHidden="1" w:unhideWhenUsed="1"/>
+    <w:lsdException w:name="HTML Keyboard" w:semiHidden="1" w:unhideWhenUsed="1"/>
+    <w:lsdException w:name="HTML Preformatted" w:semiHidden="1" w:unhideWhenUsed="1"/>
+    <w:lsdException w:name="HTML Sample" w:semiHidden="1" w:unhideWhenUsed="1"/>
+    <w:lsdException w:name="HTML Typewriter" w:semiHidden="1" w:unhideWhenUsed="1"/>
+    <w:lsdException w:name="HTML Variable" w:semiHidden="1" w:unhideWhenUsed="1"/>
+    <w:lsdException w:name="Normal Table" w:semiHidden="1" w:unhideWhenUsed="1"/>
+    <w:lsdException w:name="annotation subject" w:semiHidden="1" w:unhideWhenUsed="1"/>
+    <w:lsdException w:name="No List" w:semiHidden="1" w:unhideWhenUsed="1"/>
+    <w:lsdException w:name="Outline List 1" w:semiHidden="1" w:unhideWhenUsed="1"/>
+    <w:lsdException w:name="Outline List 2" w:semiHidden="1" w:unhideWhenUsed="1"/>
+    <w:lsdException w:name="Outline List 3" w:semiHidden="1" w:unhideWhenUsed="1"/>
+    <w:lsdException w:name="Table Simple 1" w:semiHidden="1" w:unhideWhenUsed="1"/>
+    <w:lsdException w:name="Table Simple 2" w:semiHidden="1" w:unhideWhenUsed="1"/>
+    <w:lsdException w:name="Table Simple 3" w:semiHidden="1" w:unhideWhenUsed="1"/>
+    <w:lsdException w:name="Table Classic 1" w:semiHidden="1" w:unhideWhenUsed="1"/>
+    <w:lsdException w:name="Table Classic 2" w:semiHidden="1" w:unhideWhenUsed="1"/>
+    <w:lsdException w:name="Table Classic 3" w:semiHidden="1" w:unhideWhenUsed="1"/>
+    <w:lsdException w:name="Table Classic 4" w:semiHidden="1" w:unhideWhenUsed="1"/>
+    <w:lsdException w:name="Table Colorful 1" w:semiHidden="1" w:unhideWhenUsed="1"/>
+    <w:lsdException w:name="Table Colorful 2" w:semiHidden="1" w:unhideWhenUsed="1"/>
+    <w:lsdException w:name="Table Colorful 3" w:semiHidden="1" w:unhideWhenUsed="1"/>
+    <w:lsdException w:name="Table Columns 1" w:semiHidden="1" w:unhideWhenUsed="1"/>
+    <w:lsdException w:name="Table Columns 2" w:semiHidden="1" w:unhideWhenUsed="1"/>
+    <w:lsdException w:name="Table Columns 3" w:semiHidden="1" w:unhideWhenUsed="1"/>
+    <w:lsdException w:name="Table Columns 4" w:semiHidden="1" w:unhideWhenUsed="1"/>
+    <w:lsdException w:name="Table Columns 5" w:semiHidden="1" w:unhideWhenUsed="1"/>
+    <w:lsdException w:name="Table Grid 1" w:semiHidden="1" w:unhideWhenUsed="1"/>
+    <w:lsdException w:name="Table Grid 2" w:semiHidden="1" w:unhideWhenUsed="1"/>
+    <w:lsdException w:name="Table Grid 3" w:semiHidden="1" w:unhideWhenUsed="1"/>
+    <w:lsdException w:name="Table Grid 4" w:semiHidden="1" w:unhideWhenUsed="1"/>
+    <w:lsdException w:name="Table Grid 5" w:semiHidden="1" w:unhideWhenUsed="1"/>
+    <w:lsdException w:name="Table Grid 6" w:semiHidden="1" w:unhideWhenUsed="1"/>
+    <w:lsdException w:name="Table Grid 7" w:semiHidden="1" w:unhideWhenUsed="1"/>
+    <w:lsdException w:name="Table Grid 8" w:semiHidden="1" w:unhideWhenUsed="1"/>
+    <w:lsdException w:name="Table List 1" w:semiHidden="1" w:unhideWhenUsed="1"/>
+    <w:lsdException w:name="Table List 2" w:semiHidden="1" w:unhideWhenUsed="1"/>
+    <w:lsdException w:name="Table List 3" w:semiHidden="1" w:unhideWhenUsed="1"/>
+    <w:lsdException w:name="Table List 4" w:semiHidden="1" w:unhideWhenUsed="1"/>
+    <w:lsdException w:name="Table List 5" w:semiHidden="1" w:unhideWhenUsed="1"/>
+    <w:lsdException w:name="Table List 6" w:semiHidden="1" w:unhideWhenUsed="1"/>
+    <w:lsdException w:name="Table List 7" w:semiHidden="1" w:unhideWhenUsed="1"/>
+    <w:lsdException w:name="Table List 8" w:semiHidden="1" w:unhideWhenUsed="1"/>
+    <w:lsdException w:name="Table 3D effects 1" w:semiHidden="1" w:unhideWhenUsed="1"/>
+    <w:lsdException w:name="Table 3D effects 2" w:semiHidden="1" w:unhideWhenUsed="1"/>
+    <w:lsdException w:name="Table 3D effects 3" w:semiHidden="1" w:unhideWhenUsed="1"/>
+    <w:lsdException w:name="Table Contemporary" w:semiHidden="1" w:unhideWhenUsed="1"/>
+    <w:lsdException w:name="Table Elegant" w:semiHidden="1" w:unhideWhenUsed="1"/>
+    <w:lsdException w:name="Table Professional" w:semiHidden="1" w:unhideWhenUsed="1"/>
+    <w:lsdException w:name="Table Subtle 1" w:semiHidden="1" w:unhideWhenUsed="1"/>
+    <w:lsdException w:name="Table Subtle 2" w:semiHidden="1" w:unhideWhenUsed="1"/>
+    <w:lsdException w:name="Table Web 1" w:semiHidden="1" w:unhideWhenUsed="1"/>
+    <w:lsdException w:name="Table Web 2" w:semiHidden="1" w:unhideWhenUsed="1"/>
+    <w:lsdException w:name="Table Web 3" w:semiHidden="1" w:unhideWhenUsed="1"/>
+    <w:lsdException w:name="Balloon Text" w:semiHidden="1" w:unhideWhenUsed="1"/>
+    <w:lsdException w:name="Table Grid" w:semiHidden="1" w:uiPriority="59" w:unhideWhenUsed="1"/>
+    <w:lsdException w:name="Table Theme" w:semiHidden="1" w:unhideWhenUsed="1"/>
+    <w:lsdException w:name="Placeholder Text" w:semiHidden="1"/>
+    <w:lsdException w:name="No Spacing" w:uiPriority="1" w:qFormat="1"/>
+    <w:lsdException w:name="Light Shading" w:uiPriority="60"/>
+    <w:lsdException w:name="Light List" w:uiPriority="61"/>
+    <w:lsdException w:name="Light Grid" w:uiPriority="62"/>
+    <w:lsdException w:name="Medium Shading 1" w:uiPriority="63"/>
+    <w:lsdException w:name="Medium Shading 2" w:uiPriority="64"/>
+    <w:lsdException w:name="Medium List 1" w:uiPriority="65"/>
+    <w:lsdException w:name="Medium List 2" w:uiPriority="66"/>
+    <w:lsdException w:name="Medium Grid 1" w:uiPriority="67"/>
+    <w:lsdException w:name="Medium Grid 2" w:uiPriority="68"/>
+    <w:lsdException w:name="Medium Grid 3" w:uiPriority="69"/>
+    <w:lsdException w:name="Dark List" w:uiPriority="70"/>
+    <w:lsdException w:name="Colorful Shading" w:uiPriority="71"/>
+    <w:lsdException w:name="Colorful List" w:uiPriority="72"/>
+    <w:lsdException w:name="Colorful Grid" w:uiPriority="73"/>
+    <w:lsdException w:name="Light Shading Accent 1" w:uiPriority="60"/>
+    <w:lsdException w:name="Light List Accent 1" w:uiPriority="61"/>
+    <w:lsdException w:name="Light Grid Accent 1" w:uiPriority="62"/>
+    <w:lsdException w:name="Medium Shading 1 Accent 1" w:uiPriority="63"/>
+    <w:lsdException w:name="Medium Shading 2 Accent 1" w:uiPriority="64"/>
+    <w:lsdException w:name="Medium List 1 Accent 1" w:uiPriority="65"/>
+    <w:lsdException w:name="Revision" w:semiHidden="1"/>
+    <w:lsdException w:name="List Paragraph" w:uiPriority="34" w:qFormat="1"/>
+    <w:lsdException w:name="Quote" w:uiPriority="29" w:qFormat="1"/>
+    <w:lsdException w:name="Intense Quote" w:uiPriority="30" w:qFormat="1"/>
+    <w:lsdException w:name="Medium List 2 Accent 1" w:uiPriority="66"/>
+    <w:lsdException w:name="Medium Grid 1 Accent 1" w:uiPriority="67"/>
+    <w:lsdException w:name="Medium Grid 2 Accent 1" w:uiPriority="68"/>
+    <w:lsdException w:name="Medium Grid 3 Accent 1" w:uiPriority="69"/>
+    <w:lsdException w:name="Dark List Accent 1" w:uiPriority="70"/>
+    <w:lsdException w:name="Colorful Shading Accent 1" w:uiPriority="71"/>
+    <w:lsdException w:name="Colorful List Accent 1" w:uiPriority="72"/>
+    <w:lsdException w:name="Colorful Grid Accent 1" w:uiPriority="73"/>
+    <w:lsdException w:name="Light Shading Accent 2" w:uiPriority="60"/>
+    <w:lsdException w:name="Light List Accent 2" w:uiPriority="61"/>
+    <w:lsdException w:name="Light Grid Accent 2" w:uiPriority="62"/>
+    <w:lsdException w:name="Medium Shading 1 Accent 2" w:uiPriority="63"/>
+    <w:lsdException w:name="Medium Shading 2 Accent 2" w:uiPriority="64"/>
+    <w:lsdException w:name="Medium List 1 Accent 2" w:uiPriority="65"/>
+    <w:lsdException w:name="Medium List 2 Accent 2" w:uiPriority="66"/>
+    <w:lsdException w:name="Medium Grid 1 Accent 2" w:uiPriority="67"/>
+    <w:lsdException w:name="Medium Grid 2 Accent 2" w:uiPriority="68"/>
+    <w:lsdException w:name="Medium Grid 3 Accent 2" w:uiPriority="69"/>
+    <w:lsdException w:name="Dark List Accent 2" w:uiPriority="70"/>
+    <w:lsdException w:name="Colorful Shading Accent 2" w:uiPriority="71"/>
+    <w:lsdException w:name="Colorful List Accent 2" w:uiPriority="72"/>
+    <w:lsdException w:name="Colorful Grid Accent 2" w:uiPriority="73"/>
+    <w:lsdException w:name="Light Shading Accent 3" w:uiPriority="60"/>
+    <w:lsdException w:name="Light List Accent 3" w:uiPriority="61"/>
+    <w:lsdException w:name="Light Grid Accent 3" w:uiPriority="62"/>
+    <w:lsdException w:name="Medium Shading 1 Accent 3" w:uiPriority="63"/>
+    <w:lsdException w:name="Medium Shading 2 Accent 3" w:uiPriority="64"/>
+    <w:lsdException w:name="Medium List 1 Accent 3" w:uiPriority="65"/>
+    <w:lsdException w:name="Medium List 2 Accent 3" w:uiPriority="66"/>
+    <w:lsdException w:name="Medium Grid 1 Accent 3" w:uiPriority="67"/>
+    <w:lsdException w:name="Medium Grid 2 Accent 3" w:uiPriority="68"/>
+    <w:lsdException w:name="Medium Grid 3 Accent 3" w:uiPriority="69"/>
+    <w:lsdException w:name="Dark List Accent 3" w:uiPriority="70"/>
+    <w:lsdException w:name="Colorful Shading Accent 3" w:uiPriority="71"/>
+    <w:lsdException w:name="Colorful List Accent 3" w:uiPriority="72"/>
+    <w:lsdException w:name="Colorful Grid Accent 3" w:uiPriority="73"/>
+    <w:lsdException w:name="Light Shading Accent 4" w:uiPriority="60"/>
+    <w:lsdException w:name="Light List Accent 4" w:uiPriority="61"/>
+    <w:lsdException w:name="Light Grid Accent 4" w:uiPriority="62"/>
+    <w:lsdException w:name="Medium Shading 1 Accent 4" w:uiPriority="63"/>
+    <w:lsdException w:name="Medium Shading 2 Accent 4" w:uiPriority="64"/>
+    <w:lsdException w:name="Medium List 1 Accent 4" w:uiPriority="65"/>
+    <w:lsdException w:name="Medium List 2 Accent 4" w:uiPriority="66"/>
+    <w:lsdException w:name="Medium Grid 1 Accent 4" w:uiPriority="67"/>
+    <w:lsdException w:name="Medium Grid 2 Accent 4" w:uiPriority="68"/>
+    <w:lsdException w:name="Medium Grid 3 Accent 4" w:uiPriority="69"/>
+    <w:lsdException w:name="Dark List Accent 4" w:uiPriority="70"/>
+    <w:lsdException w:name="Colorful Shading Accent 4" w:uiPriority="71"/>
+    <w:lsdException w:name="Colorful List Accent 4" w:uiPriority="72"/>
+    <w:lsdException w:name="Colorful Grid Accent 4" w:uiPriority="73"/>
+    <w:lsdException w:name="Light Shading Accent 5" w:uiPriority="60"/>
+    <w:lsdException w:name="Light List Accent 5" w:uiPriority="61"/>
+    <w:lsdException w:name="Light Grid Accent 5" w:uiPriority="62"/>
+    <w:lsdException w:name="Medium Shading 1 Accent 5" w:uiPriority="63"/>
+    <w:lsdException w:name="Medium Shading 2 Accent 5" w:uiPriority="64"/>
+    <w:lsdException w:name="Medium List 1 Accent 5" w:uiPriority="65"/>
+    <w:lsdException w:name="Medium List 2 Accent 5" w:uiPriority="66"/>
+    <w:lsdException w:name="Medium Grid 1 Accent 5" w:uiPriority="67"/>
+    <w:lsdException w:name="Medium Grid 2 Accent 5" w:uiPriority="68"/>
+    <w:lsdException w:name="Medium Grid 3 Accent 5" w:uiPriority="69"/>
+    <w:lsdException w:name="Dark List Accent 5" w:uiPriority="70"/>
+    <w:lsdException w:name="Colorful Shading Accent 5" w:uiPriority="71"/>
+    <w:lsdException w:name="Colorful List Accent 5" w:uiPriority="72"/>
+    <w:lsdException w:name="Colorful Grid Accent 5" w:uiPriority="73"/>
+    <w:lsdException w:name="Light Shading Accent 6" w:uiPriority="60"/>
+    <w:lsdException w:name="Light List Accent 6" w:uiPriority="61"/>
+    <w:lsdException w:name="Light Grid Accent 6" w:uiPriority="62"/>
+    <w:lsdException w:name="Medium Shading 1 Accent 6" w:uiPriority="63"/>
+    <w:lsdException w:name="Medium Shading 2 Accent 6" w:uiPriority="64"/>
+    <w:lsdException w:name="Medium List 1 Accent 6" w:uiPriority="65"/>
+    <w:lsdException w:name="Medium List 2 Accent 6" w:uiPriority="66"/>
+    <w:lsdException w:name="Medium Grid 1 Accent 6" w:uiPriority="67"/>
+    <w:lsdException w:name="Medium Grid 2 Accent 6" w:uiPriority="68"/>
+    <w:lsdException w:name="Medium Grid 3 Accent 6" w:uiPriority="69"/>
+    <w:lsdException w:name="Dark List Accent 6" w:uiPriority="70"/>
+    <w:lsdException w:name="Colorful Shading Accent 6" w:uiPriority="71"/>
+    <w:lsdException w:name="Colorful List Accent 6" w:uiPriority="72"/>
+    <w:lsdException w:name="Colorful Grid Accent 6" w:uiPriority="73"/>
+    <w:lsdException w:name="Subtle Emphasis" w:uiPriority="19" w:qFormat="1"/>
+    <w:lsdException w:name="Intense Emphasis" w:uiPriority="21" w:qFormat="1"/>
+    <w:lsdException w:name="Subtle Reference" w:uiPriority="31" w:qFormat="1"/>
+    <w:lsdException w:name="Intense Reference" w:uiPriority="32" w:qFormat="1"/>
+    <w:lsdException w:name="Book Title" w:uiPriority="33" w:qFormat="1"/>
+    <w:lsdException w:name="Bibliography" w:semiHidden="1" w:uiPriority="37" w:unhideWhenUsed="1"/>
+    <w:lsdException w:name="TOC Heading" w:semiHidden="1" w:uiPriority="39" w:unhideWhenUsed="1" w:qFormat="1"/>
+    <w:lsdException w:name="Plain Table 1" w:uiPriority="41"/>
+    <w:lsdException w:name="Plain Table 2" w:uiPriority="42"/>
+    <w:lsdException w:name="Plain Table 3" w:uiPriority="43"/>
+    <w:lsdException w:name="Plain Table 4" w:uiPriority="44"/>
+    <w:lsdException w:name="Plain Table 5" w:uiPriority="45"/>
+    <w:lsdException w:name="Grid Table Light" w:uiPriority="40"/>
+    <w:lsdException w:name="Grid Table 1 Light" w:uiPriority="46"/>
+    <w:lsdException w:name="Grid Table 2" w:uiPriority="47"/>
+    <w:lsdException w:name="Grid Table 3" w:uiPriority="48"/>
+    <w:lsdException w:name="Grid Table 4" w:uiPriority="49"/>
+    <w:lsdException w:name="Grid Table 5 Dark" w:uiPriority="50"/>
+    <w:lsdException w:name="Grid Table 6 Colorful" w:uiPriority="51"/>
+    <w:lsdException w:name="Grid Table 7 Colorful" w:uiPriority="52"/>
+    <w:lsdException w:name="Grid Table 1 Light Accent 1" w:uiPriority="46"/>
+    <w:lsdException w:name="Grid Table 2 Accent 1" w:uiPriority="47"/>
+    <w:lsdException w:name="Grid Table 3 Accent 1" w:uiPriority="48"/>
+    <w:lsdException w:name="Grid Table 4 Accent 1" w:uiPriority="49"/>
+    <w:lsdException w:name="Grid Table 5 Dark Accent 1" w:uiPriority="50"/>
+    <w:lsdException w:name="Grid Table 6 Colorful Accent 1" w:uiPriority="51"/>
+    <w:lsdException w:name="Grid Table 7 Colorful Accent 1" w:uiPriority="52"/>
+    <w:lsdException w:name="Grid Table 1 Light Accent 2" w:uiPriority="46"/>
+    <w:lsdException w:name="Grid Table 2 Accent 2" w:uiPriority="47"/>
+    <w:lsdException w:name="Grid Table 3 Accent 2" w:uiPriority="48"/>
+    <w:lsdException w:name="Grid Table 4 Accent 2" w:uiPriority="49"/>
+    <w:lsdException w:name="Grid Table 5 Dark Accent 2" w:uiPriority="50"/>
+    <w:lsdException w:name="Grid Table 6 Colorful Accent 2" w:uiPriority="51"/>
+    <w:lsdException w:name="Grid Table 7 Colorful Accent 2" w:uiPriority="52"/>
+    <w:lsdException w:name="Grid Table 1 Light Accent 3" w:uiPriority="46"/>
+    <w:lsdException w:name="Grid Table 2 Accent 3" w:uiPriority="47"/>
+    <w:lsdException w:name="Grid Table 3 Accent 3" w:uiPriority="48"/>
+    <w:lsdException w:name="Grid Table 4 Accent 3" w:uiPriority="49"/>
+    <w:lsdException w:name="Grid Table 5 Dark Accent 3" w:uiPriority="50"/>
+    <w:lsdException w:name="Grid Table 6 Colorful Accent 3" w:uiPriority="51"/>
+    <w:lsdException w:name="Grid Table 7 Colorful Accent 3" w:uiPriority="52"/>
+    <w:lsdException w:name="Grid Table 1 Light Accent 4" w:uiPriority="46"/>
+    <w:lsdException w:name="Grid Table 2 Accent 4" w:uiPriority="47"/>
+    <w:lsdException w:name="Grid Table 3 Accent 4" w:uiPriority="48"/>
+    <w:lsdException w:name="Grid Table 4 Accent 4" w:uiPriority="49"/>
+    <w:lsdException w:name="Grid Table 5 Dark Accent 4" w:uiPriority="50"/>
+    <w:lsdException w:name="Grid Table 6 Colorful Accent 4" w:uiPriority="51"/>
+    <w:lsdException w:name="Grid Table 7 Colorful Accent 4" w:uiPriority="52"/>
+    <w:lsdException w:name="Grid Table 1 Light Accent 5" w:uiPriority="46"/>
+    <w:lsdException w:name="Grid Table 2 Accent 5" w:uiPriority="47"/>
+    <w:lsdException w:name="Grid Table 3 Accent 5" w:uiPriority="48"/>
+    <w:lsdException w:name="Grid Table 4 Accent 5" w:uiPriority="49"/>
+    <w:lsdException w:name="Grid Table 5 Dark Accent 5" w:uiPriority="50"/>
+    <w:lsdException w:name="Grid Table 6 Colorful Accent 5" w:uiPriority="51"/>
+    <w:lsdException w:name="Grid Table 7 Colorful Accent 5" w:uiPriority="52"/>
+    <w:lsdException w:name="Grid Table 1 Light Accent 6" w:uiPriority="46"/>
+    <w:lsdException w:name="Grid Table 2 Accent 6" w:uiPriority="47"/>
+    <w:lsdException w:name="Grid Table 3 Accent 6" w:uiPriority="48"/>
+    <w:lsdException w:name="Grid Table 4 Accent 6" w:uiPriority="49"/>
+    <w:lsdException w:name="Grid Table 5 Dark Accent 6" w:uiPriority="50"/>
+    <w:lsdException w:name="Grid Table 6 Colorful Accent 6" w:uiPriority="51"/>
+    <w:lsdException w:name="Grid Table 7 Colorful Accent 6" w:uiPriority="52"/>
+    <w:lsdException w:name="List Table 1 Light" w:uiPriority="46"/>
+    <w:lsdException w:name="List Table 2" w:uiPriority="47"/>
+    <w:lsdException w:name="List Table 3" w:uiPriority="48"/>
+    <w:lsdException w:name="List Table 4" w:uiPriority="49"/>
+    <w:lsdException w:name="List Table 5 Dark" w:uiPriority="50"/>
+    <w:lsdException w:name="List Table 6 Colorful" w:uiPriority="51"/>
+    <w:lsdException w:name="List Table 7 Colorful" w:uiPriority="52"/>
+    <w:lsdException w:name="List Table 1 Light Accent 1" w:uiPriority="46"/>
+    <w:lsdException w:name="List Table 2 Accent 1" w:uiPriority="47"/>
+    <w:lsdException w:name="List Table 3 Accent 1" w:uiPriority="48"/>
+    <w:lsdException w:name="List Table 4 Accent 1" w:uiPriority="49"/>
+    <w:lsdException w:name="List Table 5 Dark Accent 1" w:uiPriority="50"/>
+    <w:lsdException w:name="List Table 6 Colorful Accent 1" w:uiPriority="51"/>
+    <w:lsdException w:name="List Table 7 Colorful Accent 1" w:uiPriority="52"/>
+    <w:lsdException w:name="List Table 1 Light Accent 2" w:uiPriority="46"/>
+    <w:lsdException w:name="List Table 2 Accent 2" w:uiPriority="47"/>
+    <w:lsdException w:name="List Table 3 Accent 2" w:uiPriority="48"/>
+    <w:lsdException w:name="List Table 4 Accent 2" w:uiPriority="49"/>
+    <w:lsdException w:name="List Table 5 Dark Accent 2" w:uiPriority="50"/>
+    <w:lsdException w:name="List Table 6 Colorful Accent 2" w:uiPriority="51"/>
+    <w:lsdException w:name="List Table 7 Colorful Accent 2" w:uiPriority="52"/>
+    <w:lsdException w:name="List Table 1 Light Accent 3" w:uiPriority="46"/>
+    <w:lsdException w:name="List Table 2 Accent 3" w:uiPriority="47"/>
+    <w:lsdException w:name="List Table 3 Accent 3" w:uiPriority="48"/>
+    <w:lsdException w:name="List Table 4 Accent 3" w:uiPriority="49"/>
+    <w:lsdException w:name="List Table 5 Dark Accent 3" w:uiPriority="50"/>
+    <w:lsdException w:name="List Table 6 Colorful Accent 3" w:uiPriority="51"/>
+    <w:lsdException w:name="List Table 7 Colorful Accent 3" w:uiPriority="52"/>
+    <w:lsdException w:name="List Table 1 Light Accent 4" w:uiPriority="46"/>
+    <w:lsdException w:name="List Table 2 Accent 4" w:uiPriority="47"/>
+    <w:lsdException w:name="List Table 3 Accent 4" w:uiPriority="48"/>
+    <w:lsdException w:name="List Table 4 Accent 4" w:uiPriority="49"/>
+    <w:lsdException w:name="List Table 5 Dark Accent 4" w:uiPriority="50"/>
+    <w:lsdException w:name="List Table 6 Colorful Accent 4" w:uiPriority="51"/>
+    <w:lsdException w:name="List Table 7 Colorful Accent 4" w:uiPriority="52"/>
+    <w:lsdException w:name="List Table 1 Light Accent 5" w:uiPriority="46"/>
+    <w:lsdException w:name="List Table 2 Accent 5" w:uiPriority="47"/>
+    <w:lsdException w:name="List Table 3 Accent 5" w:uiPriority="48"/>
+    <w:lsdException w:name="List Table 4 Accent 5" w:uiPriority="49"/>
+    <w:lsdException w:name="List Table 5 Dark Accent 5" w:uiPriority="50"/>
+    <w:lsdException w:name="List Table 6 Colorful Accent 5" w:uiPriority="51"/>
+    <w:lsdException w:name="List Table 7 Colorful Accent 5" w:uiPriority="52"/>
+    <w:lsdException w:name="List Table 1 Light Accent 6" w:uiPriority="46"/>
+    <w:lsdException w:name="List Table 2 Accent 6" w:uiPriority="47"/>
+    <w:lsdException w:name="List Table 3 Accent 6" w:uiPriority="48"/>
+    <w:lsdException w:name="List Table 4 Accent 6" w:uiPriority="49"/>
+    <w:lsdException w:name="List Table 5 Dark Accent 6" w:uiPriority="50"/>
+    <w:lsdException w:name="List Table 6 Colorful Accent 6" w:uiPriority="51"/>
+    <w:lsdException w:name="List Table 7 Colorful Accent 6" w:uiPriority="52"/>
+    <w:lsdException w:name="Mention" w:semiHidden="1" w:unhideWhenUsed="1"/>
+    <w:lsdException w:name="Smart Hyperlink" w:semiHidden="1" w:unhideWhenUsed="1"/>
+    <w:lsdException w:name="Hashtag" w:semiHidden="1" w:unhideWhenUsed="1"/>
+    <w:lsdException w:name="Unresolved Mention" w:semiHidden="1" w:unhideWhenUsed="1"/>
   </w:latentStyles>
   <w:style w:type="paragraph" w:default="1" w:styleId="Normal">
     <w:name w:val="Normal"/>
@@ -7649,7 +7286,7 @@
 </file>
 
 <file path=word/glossary/webSettings.xml><?xml version="1.0" encoding="utf-8"?>
-<w:webSettings xmlns:mc="http://schemas.openxmlformats.org/markup-compatibility/2006" xmlns:r="http://schemas.openxmlformats.org/officeDocument/2006/relationships" xmlns:w="http://schemas.openxmlformats.org/wordprocessingml/2006/main" xmlns:w14="http://schemas.microsoft.com/office/word/2010/wordml" mc:Ignorable="w14">
+<w:webSettings xmlns:mc="http://schemas.openxmlformats.org/markup-compatibility/2006" xmlns:r="http://schemas.openxmlformats.org/officeDocument/2006/relationships" xmlns:w="http://schemas.openxmlformats.org/wordprocessingml/2006/main" xmlns:w14="http://schemas.microsoft.com/office/word/2010/wordml" xmlns:w15="http://schemas.microsoft.com/office/word/2012/wordml" xmlns:w16cid="http://schemas.microsoft.com/office/word/2016/wordml/cid" xmlns:w16se="http://schemas.microsoft.com/office/word/2015/wordml/symex" mc:Ignorable="w14 w15 w16se w16cid">
   <w:allowPNG/>
 </w:webSettings>
 </file>
@@ -7979,7 +7616,7 @@
 </file>
 
 <file path=customXml/itemProps1.xml><?xml version="1.0" encoding="utf-8"?>
-<ds:datastoreItem xmlns:ds="http://schemas.openxmlformats.org/officeDocument/2006/customXml" ds:itemID="{9F60928B-D85F-4873-9996-620EAF939942}">
+<ds:datastoreItem xmlns:ds="http://schemas.openxmlformats.org/officeDocument/2006/customXml" ds:itemID="{D89A8B43-9C84-49BA-B614-6C283DDBC01A}">
   <ds:schemaRefs>
     <ds:schemaRef ds:uri="http://schemas.openxmlformats.org/officeDocument/2006/bibliography"/>
   </ds:schemaRefs>

</xml_diff>

<commit_message>
- Updated design brief
</commit_message>
<xml_diff>
--- a/TowerDefence/Documentation/Proj_Lockdown - design brief.docx
+++ b/TowerDefence/Documentation/Proj_Lockdown - design brief.docx
@@ -42,7 +42,7 @@
                         <a:effectLst/>
                         <a:extLst>
                           <a:ext uri="{C572A759-6A51-4108-AA02-DFA0A04FC94B}">
-                            <ma14:wrappingTextBoxFlag xmlns:ma14="http://schemas.microsoft.com/office/mac/drawingml/2011/main" xmlns:w="http://schemas.openxmlformats.org/wordprocessingml/2006/main" xmlns:w10="urn:schemas-microsoft-com:office:word" xmlns:v="urn:schemas-microsoft-com:vml" xmlns:o="urn:schemas-microsoft-com:office:office" xmlns:mv="urn:schemas-microsoft-com:mac:vml" xmlns:mo="http://schemas.microsoft.com/office/mac/office/2008/main" xmlns=""/>
+                            <ma14:wrappingTextBoxFlag xmlns="" xmlns:mo="http://schemas.microsoft.com/office/mac/office/2008/main" xmlns:mv="urn:schemas-microsoft-com:mac:vml" xmlns:o="urn:schemas-microsoft-com:office:office" xmlns:v="urn:schemas-microsoft-com:vml" xmlns:w10="urn:schemas-microsoft-com:office:word" xmlns:w="http://schemas.openxmlformats.org/wordprocessingml/2006/main" xmlns:ma14="http://schemas.microsoft.com/office/mac/drawingml/2011/main"/>
                           </a:ext>
                         </a:extLst>
                       </wps:spPr>
@@ -298,7 +298,7 @@
                         <a:effectLst/>
                         <a:extLst>
                           <a:ext uri="{C572A759-6A51-4108-AA02-DFA0A04FC94B}">
-                            <ma14:wrappingTextBoxFlag xmlns:ma14="http://schemas.microsoft.com/office/mac/drawingml/2011/main" xmlns:w="http://schemas.openxmlformats.org/wordprocessingml/2006/main" xmlns:w10="urn:schemas-microsoft-com:office:word" xmlns:v="urn:schemas-microsoft-com:vml" xmlns:o="urn:schemas-microsoft-com:office:office" xmlns:mv="urn:schemas-microsoft-com:mac:vml" xmlns:mo="http://schemas.microsoft.com/office/mac/office/2008/main" xmlns=""/>
+                            <ma14:wrappingTextBoxFlag xmlns="" xmlns:mo="http://schemas.microsoft.com/office/mac/office/2008/main" xmlns:mv="urn:schemas-microsoft-com:mac:vml" xmlns:o="urn:schemas-microsoft-com:office:office" xmlns:v="urn:schemas-microsoft-com:vml" xmlns:w10="urn:schemas-microsoft-com:office:word" xmlns:w="http://schemas.openxmlformats.org/wordprocessingml/2006/main" xmlns:ma14="http://schemas.microsoft.com/office/mac/drawingml/2011/main"/>
                           </a:ext>
                         </a:extLst>
                       </wps:spPr>
@@ -451,7 +451,7 @@
                         </a:ln>
                         <a:extLst>
                           <a:ext uri="{C572A759-6A51-4108-AA02-DFA0A04FC94B}">
-                            <ma14:wrappingTextBoxFlag xmlns:ma14="http://schemas.microsoft.com/office/mac/drawingml/2011/main" xmlns:w="http://schemas.openxmlformats.org/wordprocessingml/2006/main" xmlns:w10="urn:schemas-microsoft-com:office:word" xmlns:v="urn:schemas-microsoft-com:vml" xmlns:o="urn:schemas-microsoft-com:office:office" xmlns:mv="urn:schemas-microsoft-com:mac:vml" xmlns:mo="http://schemas.microsoft.com/office/mac/office/2008/main" xmlns=""/>
+                            <ma14:wrappingTextBoxFlag xmlns="" xmlns:mo="http://schemas.microsoft.com/office/mac/office/2008/main" xmlns:mv="urn:schemas-microsoft-com:mac:vml" xmlns:o="urn:schemas-microsoft-com:office:office" xmlns:v="urn:schemas-microsoft-com:vml" xmlns:w10="urn:schemas-microsoft-com:office:word" xmlns:w="http://schemas.openxmlformats.org/wordprocessingml/2006/main" xmlns:ma14="http://schemas.microsoft.com/office/mac/drawingml/2011/main"/>
                           </a:ext>
                         </a:extLst>
                       </wps:spPr>
@@ -546,7 +546,7 @@
                         <a:effectLst/>
                         <a:extLst>
                           <a:ext uri="{C572A759-6A51-4108-AA02-DFA0A04FC94B}">
-                            <ma14:wrappingTextBoxFlag xmlns:ma14="http://schemas.microsoft.com/office/mac/drawingml/2011/main" xmlns:w="http://schemas.openxmlformats.org/wordprocessingml/2006/main" xmlns:w10="urn:schemas-microsoft-com:office:word" xmlns:v="urn:schemas-microsoft-com:vml" xmlns:o="urn:schemas-microsoft-com:office:office" xmlns:mv="urn:schemas-microsoft-com:mac:vml" xmlns:mo="http://schemas.microsoft.com/office/mac/office/2008/main" xmlns=""/>
+                            <ma14:wrappingTextBoxFlag xmlns="" xmlns:mo="http://schemas.microsoft.com/office/mac/office/2008/main" xmlns:mv="urn:schemas-microsoft-com:mac:vml" xmlns:o="urn:schemas-microsoft-com:office:office" xmlns:v="urn:schemas-microsoft-com:vml" xmlns:w10="urn:schemas-microsoft-com:office:word" xmlns:w="http://schemas.openxmlformats.org/wordprocessingml/2006/main" xmlns:ma14="http://schemas.microsoft.com/office/mac/drawingml/2011/main"/>
                           </a:ext>
                         </a:extLst>
                       </wps:spPr>
@@ -751,7 +751,7 @@
                         <a:effectLst/>
                         <a:extLst>
                           <a:ext uri="{C572A759-6A51-4108-AA02-DFA0A04FC94B}">
-                            <ma14:wrappingTextBoxFlag xmlns:ma14="http://schemas.microsoft.com/office/mac/drawingml/2011/main" xmlns:w="http://schemas.openxmlformats.org/wordprocessingml/2006/main" xmlns:w10="urn:schemas-microsoft-com:office:word" xmlns:v="urn:schemas-microsoft-com:vml" xmlns:o="urn:schemas-microsoft-com:office:office" xmlns:mv="urn:schemas-microsoft-com:mac:vml" xmlns:mo="http://schemas.microsoft.com/office/mac/office/2008/main" xmlns=""/>
+                            <ma14:wrappingTextBoxFlag xmlns="" xmlns:mo="http://schemas.microsoft.com/office/mac/office/2008/main" xmlns:mv="urn:schemas-microsoft-com:mac:vml" xmlns:o="urn:schemas-microsoft-com:office:office" xmlns:v="urn:schemas-microsoft-com:vml" xmlns:w10="urn:schemas-microsoft-com:office:word" xmlns:w="http://schemas.openxmlformats.org/wordprocessingml/2006/main" xmlns:ma14="http://schemas.microsoft.com/office/mac/drawingml/2011/main"/>
                           </a:ext>
                         </a:extLst>
                       </wps:spPr>
@@ -970,7 +970,7 @@
                         <a:effectLst/>
                         <a:extLst>
                           <a:ext uri="{C572A759-6A51-4108-AA02-DFA0A04FC94B}">
-                            <ma14:wrappingTextBoxFlag xmlns:ma14="http://schemas.microsoft.com/office/mac/drawingml/2011/main" xmlns:w="http://schemas.openxmlformats.org/wordprocessingml/2006/main" xmlns:w10="urn:schemas-microsoft-com:office:word" xmlns:v="urn:schemas-microsoft-com:vml" xmlns:o="urn:schemas-microsoft-com:office:office" xmlns:mv="urn:schemas-microsoft-com:mac:vml" xmlns:mo="http://schemas.microsoft.com/office/mac/office/2008/main" xmlns=""/>
+                            <ma14:wrappingTextBoxFlag xmlns="" xmlns:mo="http://schemas.microsoft.com/office/mac/office/2008/main" xmlns:mv="urn:schemas-microsoft-com:mac:vml" xmlns:o="urn:schemas-microsoft-com:office:office" xmlns:v="urn:schemas-microsoft-com:vml" xmlns:w10="urn:schemas-microsoft-com:office:word" xmlns:w="http://schemas.openxmlformats.org/wordprocessingml/2006/main" xmlns:ma14="http://schemas.microsoft.com/office/mac/drawingml/2011/main"/>
                           </a:ext>
                         </a:extLst>
                       </wps:spPr>
@@ -1472,270 +1472,6 @@
     </w:p>
     <w:p>
       <w:pPr>
-        <w:pStyle w:val="TOC2"/>
-        <w:tabs>
-          <w:tab w:val="right" w:pos="9350"/>
-        </w:tabs>
-        <w:rPr>
-          <w:rFonts w:asciiTheme="minorHAnsi" w:hAnsiTheme="minorHAnsi"/>
-          <w:b w:val="0"/>
-          <w:smallCaps w:val="0"/>
-          <w:noProof/>
-          <w:szCs w:val="24"/>
-          <w:lang w:eastAsia="ja-JP"/>
-        </w:rPr>
-      </w:pPr>
-      <w:r>
-        <w:rPr>
-          <w:noProof/>
-        </w:rPr>
-        <w:t>Overview of Gameplay</w:t>
-      </w:r>
-      <w:r>
-        <w:rPr>
-          <w:noProof/>
-        </w:rPr>
-        <w:tab/>
-      </w:r>
-      <w:r>
-        <w:rPr>
-          <w:noProof/>
-        </w:rPr>
-        <w:t>4</w:t>
-      </w:r>
-    </w:p>
-    <w:p>
-      <w:pPr>
-        <w:pStyle w:val="TOC2"/>
-        <w:tabs>
-          <w:tab w:val="right" w:pos="9350"/>
-        </w:tabs>
-        <w:rPr>
-          <w:rFonts w:asciiTheme="minorHAnsi" w:hAnsiTheme="minorHAnsi"/>
-          <w:b w:val="0"/>
-          <w:smallCaps w:val="0"/>
-          <w:noProof/>
-          <w:szCs w:val="24"/>
-          <w:lang w:eastAsia="ja-JP"/>
-        </w:rPr>
-      </w:pPr>
-      <w:r>
-        <w:rPr>
-          <w:noProof/>
-        </w:rPr>
-        <w:t>Player Experience</w:t>
-      </w:r>
-      <w:r>
-        <w:rPr>
-          <w:noProof/>
-        </w:rPr>
-        <w:tab/>
-      </w:r>
-      <w:r>
-        <w:rPr>
-          <w:noProof/>
-        </w:rPr>
-        <w:t>4</w:t>
-      </w:r>
-    </w:p>
-    <w:p>
-      <w:pPr>
-        <w:pStyle w:val="TOC2"/>
-        <w:tabs>
-          <w:tab w:val="right" w:pos="9350"/>
-        </w:tabs>
-        <w:rPr>
-          <w:rFonts w:asciiTheme="minorHAnsi" w:hAnsiTheme="minorHAnsi"/>
-          <w:b w:val="0"/>
-          <w:smallCaps w:val="0"/>
-          <w:noProof/>
-          <w:szCs w:val="24"/>
-          <w:lang w:eastAsia="ja-JP"/>
-        </w:rPr>
-      </w:pPr>
-      <w:r>
-        <w:rPr>
-          <w:noProof/>
-        </w:rPr>
-        <w:t>Gameplay Guidelines</w:t>
-      </w:r>
-      <w:r>
-        <w:rPr>
-          <w:noProof/>
-        </w:rPr>
-        <w:tab/>
-      </w:r>
-      <w:r>
-        <w:rPr>
-          <w:noProof/>
-        </w:rPr>
-        <w:t>4</w:t>
-      </w:r>
-    </w:p>
-    <w:p>
-      <w:pPr>
-        <w:pStyle w:val="TOC2"/>
-        <w:tabs>
-          <w:tab w:val="right" w:pos="9350"/>
-        </w:tabs>
-        <w:rPr>
-          <w:rFonts w:asciiTheme="minorHAnsi" w:hAnsiTheme="minorHAnsi"/>
-          <w:b w:val="0"/>
-          <w:smallCaps w:val="0"/>
-          <w:noProof/>
-          <w:szCs w:val="24"/>
-          <w:lang w:eastAsia="ja-JP"/>
-        </w:rPr>
-      </w:pPr>
-      <w:r>
-        <w:rPr>
-          <w:noProof/>
-        </w:rPr>
-        <w:t>Game Objectives &amp; Rewards</w:t>
-      </w:r>
-      <w:r>
-        <w:rPr>
-          <w:noProof/>
-        </w:rPr>
-        <w:tab/>
-      </w:r>
-      <w:r>
-        <w:rPr>
-          <w:noProof/>
-        </w:rPr>
-        <w:t>4</w:t>
-      </w:r>
-      <w:bookmarkStart w:id="0" w:name="_GoBack"/>
-      <w:bookmarkEnd w:id="0"/>
-    </w:p>
-    <w:p>
-      <w:pPr>
-        <w:pStyle w:val="TOC2"/>
-        <w:tabs>
-          <w:tab w:val="right" w:pos="9350"/>
-        </w:tabs>
-        <w:rPr>
-          <w:rFonts w:asciiTheme="minorHAnsi" w:hAnsiTheme="minorHAnsi"/>
-          <w:b w:val="0"/>
-          <w:smallCaps w:val="0"/>
-          <w:noProof/>
-          <w:szCs w:val="24"/>
-          <w:lang w:eastAsia="ja-JP"/>
-        </w:rPr>
-      </w:pPr>
-      <w:r>
-        <w:rPr>
-          <w:noProof/>
-        </w:rPr>
-        <w:t>Gameplay Mechanics</w:t>
-      </w:r>
-      <w:r>
-        <w:rPr>
-          <w:noProof/>
-        </w:rPr>
-        <w:tab/>
-      </w:r>
-      <w:r>
-        <w:rPr>
-          <w:noProof/>
-        </w:rPr>
-        <w:fldChar w:fldCharType="begin"/>
-      </w:r>
-      <w:r>
-        <w:rPr>
-          <w:noProof/>
-        </w:rPr>
-        <w:instrText xml:space="preserve"> PAGEREF _Toc297479388 \h </w:instrText>
-      </w:r>
-      <w:r>
-        <w:rPr>
-          <w:noProof/>
-        </w:rPr>
-      </w:r>
-      <w:r>
-        <w:rPr>
-          <w:noProof/>
-        </w:rPr>
-        <w:fldChar w:fldCharType="separate"/>
-      </w:r>
-      <w:r>
-        <w:rPr>
-          <w:noProof/>
-        </w:rPr>
-        <w:t>5</w:t>
-      </w:r>
-      <w:r>
-        <w:rPr>
-          <w:noProof/>
-        </w:rPr>
-        <w:fldChar w:fldCharType="end"/>
-      </w:r>
-    </w:p>
-    <w:p>
-      <w:pPr>
-        <w:pStyle w:val="TOC2"/>
-        <w:tabs>
-          <w:tab w:val="right" w:pos="9350"/>
-        </w:tabs>
-        <w:rPr>
-          <w:rFonts w:asciiTheme="minorHAnsi" w:hAnsiTheme="minorHAnsi"/>
-          <w:b w:val="0"/>
-          <w:smallCaps w:val="0"/>
-          <w:noProof/>
-          <w:szCs w:val="24"/>
-          <w:lang w:eastAsia="ja-JP"/>
-        </w:rPr>
-      </w:pPr>
-      <w:r>
-        <w:rPr>
-          <w:noProof/>
-        </w:rPr>
-        <w:t>Level Design</w:t>
-      </w:r>
-      <w:r>
-        <w:rPr>
-          <w:noProof/>
-        </w:rPr>
-        <w:tab/>
-      </w:r>
-      <w:r>
-        <w:rPr>
-          <w:noProof/>
-        </w:rPr>
-        <w:fldChar w:fldCharType="begin"/>
-      </w:r>
-      <w:r>
-        <w:rPr>
-          <w:noProof/>
-        </w:rPr>
-        <w:instrText xml:space="preserve"> PAGEREF _Toc297479389 \h </w:instrText>
-      </w:r>
-      <w:r>
-        <w:rPr>
-          <w:noProof/>
-        </w:rPr>
-      </w:r>
-      <w:r>
-        <w:rPr>
-          <w:noProof/>
-        </w:rPr>
-        <w:fldChar w:fldCharType="separate"/>
-      </w:r>
-      <w:r>
-        <w:rPr>
-          <w:noProof/>
-        </w:rPr>
-        <w:t>6</w:t>
-      </w:r>
-      <w:r>
-        <w:rPr>
-          <w:noProof/>
-        </w:rPr>
-        <w:fldChar w:fldCharType="end"/>
-      </w:r>
-    </w:p>
-    <w:p>
-      <w:pPr>
         <w:pStyle w:val="TOC1"/>
         <w:tabs>
           <w:tab w:val="right" w:pos="9350"/>
@@ -1766,36 +1502,7 @@
         <w:rPr>
           <w:noProof/>
         </w:rPr>
-        <w:fldChar w:fldCharType="begin"/>
-      </w:r>
-      <w:r>
-        <w:rPr>
-          <w:noProof/>
-        </w:rPr>
-        <w:instrText xml:space="preserve"> PAGEREF _Toc297479390 \h </w:instrText>
-      </w:r>
-      <w:r>
-        <w:rPr>
-          <w:noProof/>
-        </w:rPr>
-      </w:r>
-      <w:r>
-        <w:rPr>
-          <w:noProof/>
-        </w:rPr>
-        <w:fldChar w:fldCharType="separate"/>
-      </w:r>
-      <w:r>
-        <w:rPr>
-          <w:noProof/>
-        </w:rPr>
-        <w:t>7</w:t>
-      </w:r>
-      <w:r>
-        <w:rPr>
-          <w:noProof/>
-        </w:rPr>
-        <w:fldChar w:fldCharType="end"/>
+        <w:t>5</w:t>
       </w:r>
     </w:p>
     <w:p>
@@ -1830,13 +1537,13 @@
       <w:pPr>
         <w:pStyle w:val="Heading1"/>
       </w:pPr>
-      <w:bookmarkStart w:id="1" w:name="_Toc297393428"/>
-      <w:bookmarkStart w:id="2" w:name="_Toc297479377"/>
+      <w:bookmarkStart w:id="0" w:name="_Toc297393428"/>
+      <w:bookmarkStart w:id="1" w:name="_Toc297479377"/>
       <w:r>
         <w:t>Game Analysis</w:t>
       </w:r>
+      <w:bookmarkEnd w:id="0"/>
       <w:bookmarkEnd w:id="1"/>
-      <w:bookmarkEnd w:id="2"/>
     </w:p>
     <w:p>
       <w:pPr>
@@ -2028,13 +1735,13 @@
       <w:pPr>
         <w:pStyle w:val="Heading1"/>
       </w:pPr>
-      <w:bookmarkStart w:id="3" w:name="_Toc297393429"/>
-      <w:bookmarkStart w:id="4" w:name="_Toc297479378"/>
+      <w:bookmarkStart w:id="2" w:name="_Toc297393429"/>
+      <w:bookmarkStart w:id="3" w:name="_Toc297479378"/>
       <w:r>
         <w:t>Mission Statement</w:t>
       </w:r>
+      <w:bookmarkEnd w:id="2"/>
       <w:bookmarkEnd w:id="3"/>
-      <w:bookmarkEnd w:id="4"/>
     </w:p>
     <w:p>
       <w:pPr>
@@ -2052,16 +1759,31 @@
       <w:pPr>
         <w:pStyle w:val="Heading1"/>
       </w:pPr>
-      <w:bookmarkStart w:id="5" w:name="_Toc297479379"/>
+      <w:bookmarkStart w:id="4" w:name="_Toc297479379"/>
       <w:r>
         <w:t>Genre</w:t>
       </w:r>
-      <w:bookmarkEnd w:id="5"/>
+      <w:bookmarkEnd w:id="4"/>
       <w:r>
         <w:t>/Theme</w:t>
       </w:r>
       <w:r>
         <w:t>s</w:t>
+      </w:r>
+    </w:p>
+    <w:p>
+      <w:pPr>
+        <w:pStyle w:val="ListParagraph"/>
+        <w:numPr>
+          <w:ilvl w:val="0"/>
+          <w:numId w:val="6"/>
+        </w:numPr>
+      </w:pPr>
+      <w:r>
+        <w:rPr>
+          <w:rFonts w:asciiTheme="majorHAnsi" w:hAnsiTheme="majorHAnsi"/>
+        </w:rPr>
+        <w:t>Real-time strategy</w:t>
       </w:r>
     </w:p>
     <w:p>
@@ -2073,7 +1795,7 @@
         </w:numPr>
       </w:pPr>
       <w:r>
-        <w:t>Real-time strategy</w:t>
+        <w:t>Horde wave survival</w:t>
       </w:r>
     </w:p>
     <w:p>
@@ -2085,7 +1807,7 @@
         </w:numPr>
       </w:pPr>
       <w:r>
-        <w:t>Horde wave survival</w:t>
+        <w:t>Mix of fantasy &amp; steampunk</w:t>
       </w:r>
     </w:p>
     <w:p/>
@@ -2093,9 +1815,34 @@
       <w:pPr>
         <w:pStyle w:val="Heading1"/>
       </w:pPr>
-      <w:bookmarkStart w:id="6" w:name="_Toc297479380"/>
+      <w:bookmarkStart w:id="5" w:name="_Toc297479380"/>
       <w:r>
         <w:t>Platforms</w:t>
+      </w:r>
+      <w:bookmarkEnd w:id="5"/>
+    </w:p>
+    <w:p>
+      <w:pPr>
+        <w:pStyle w:val="Style1n"/>
+      </w:pPr>
+      <w:r>
+        <w:t xml:space="preserve">Primarily the game is </w:t>
+      </w:r>
+      <w:r>
+        <w:t>targeting</w:t>
+      </w:r>
+      <w:r>
+        <w:t xml:space="preserve"> for a PC platform, however we intend to feature gamepad controller support as a secondary controller feature as to minimize reproduction of features if we decide to ship the game on a console platform.</w:t>
+      </w:r>
+    </w:p>
+    <w:p/>
+    <w:p>
+      <w:pPr>
+        <w:pStyle w:val="Heading1"/>
+      </w:pPr>
+      <w:bookmarkStart w:id="6" w:name="_Toc297479381"/>
+      <w:r>
+        <w:t>Target Audience</w:t>
       </w:r>
       <w:bookmarkEnd w:id="6"/>
     </w:p>
@@ -2104,452 +1851,107 @@
         <w:pStyle w:val="Style1n"/>
       </w:pPr>
       <w:r>
-        <w:t xml:space="preserve">Primarily the game is </w:t>
-      </w:r>
-      <w:r>
-        <w:t>targeting</w:t>
-      </w:r>
-      <w:r>
-        <w:t xml:space="preserve"> for a PC platform, however we intend to feature gamepad controller support as a secondary controller feature as to minimize reproduction of features if we decide to ship the game on a console platform.</w:t>
+        <w:t>Those who enjoy more logistical &amp; command tactics in approaching a situation are the ones who will really get a kick out of this game as micro-managing economy resources &amp; squad assignments are what really will set apart a good player from the rest.</w:t>
+      </w:r>
+      <w:r>
+        <w:br/>
+        <w:t>People that tend to improvise/think on the fly will also enjoy this game as the diverse enemy troops that continue to swarm the player will leave very little response time &amp; will force player’s to be able create counter units &amp; rely on anticipating what “specialization” of troops will emerge from the next wave.</w:t>
+      </w:r>
+    </w:p>
+    <w:p>
+      <w:pPr>
+        <w:pStyle w:val="Heading1"/>
+      </w:pPr>
+      <w:bookmarkStart w:id="7" w:name="_Toc297479383"/>
+      <w:r>
+        <w:lastRenderedPageBreak/>
+        <w:br/>
+      </w:r>
+      <w:r>
+        <w:t>Story</w:t>
       </w:r>
     </w:p>
     <w:p/>
     <w:p>
       <w:pPr>
-        <w:pStyle w:val="Heading1"/>
-      </w:pPr>
-      <w:bookmarkStart w:id="7" w:name="_Toc297479381"/>
-      <w:r>
-        <w:t>Target Audience</w:t>
-      </w:r>
-      <w:bookmarkEnd w:id="7"/>
+        <w:pStyle w:val="Heading2"/>
+      </w:pPr>
+      <w:r>
+        <w:t xml:space="preserve">Overview of </w:t>
+      </w:r>
+      <w:r>
+        <w:t>Story</w:t>
+      </w:r>
     </w:p>
     <w:p>
       <w:pPr>
         <w:pStyle w:val="Style1n"/>
       </w:pPr>
       <w:r>
-        <w:t>Those who enjoy more logistical &amp; command tactics in approaching a situation are the ones who will really get a kick out of this game as micro-managing economy resources &amp; squad assignments are what really will set apart a good player from the rest.</w:t>
+        <w:t>The general story line follows a privatized industrial faction that strip local areas that are rich in resources.</w:t>
       </w:r>
       <w:r>
         <w:br/>
-        <w:t>People that tend to improvise/think on the fly will also enjoy this game as the diverse enemy troops that continue to swarm the player will leave very little response time &amp; will force player’s to be able create counter units &amp; rely on anticipating what “specialization” of troops will emerge from the next wave.</w:t>
-      </w:r>
-    </w:p>
-    <w:p/>
-    <w:p/>
-    <w:p>
-      <w:pPr>
-        <w:pageBreakBefore/>
-      </w:pPr>
+        <w:t xml:space="preserve">The central core that the player is defending </w:t>
+      </w:r>
+      <w:r>
+        <w:t>specializes in extracting a rare resource that other countries &amp; corporations are in desperate search of. The events that the player take on attract a lot of rival attention &amp; as a result, rival factions make a desperate attempt on stealing the riches for themselves.</w:t>
+      </w:r>
     </w:p>
     <w:p>
       <w:pPr>
         <w:pStyle w:val="Heading1"/>
       </w:pPr>
-      <w:bookmarkStart w:id="8" w:name="_Toc297479383"/>
     </w:p>
     <w:p>
       <w:pPr>
         <w:pStyle w:val="Heading1"/>
       </w:pPr>
       <w:r>
-        <w:t>Story</w:t>
-      </w:r>
+        <w:t>Gamep</w:t>
+      </w:r>
+      <w:r>
+        <w:t>lay</w:t>
+      </w:r>
+      <w:bookmarkEnd w:id="7"/>
     </w:p>
     <w:p/>
     <w:p>
       <w:pPr>
         <w:pStyle w:val="Heading2"/>
       </w:pPr>
-      <w:r>
-        <w:t xml:space="preserve">Overview of </w:t>
-      </w:r>
-      <w:r>
-        <w:t>Story</w:t>
-      </w:r>
+      <w:bookmarkStart w:id="8" w:name="_Toc297479384"/>
+      <w:r>
+        <w:t>Overview of Gameplay</w:t>
+      </w:r>
+      <w:bookmarkEnd w:id="8"/>
     </w:p>
     <w:p>
-      <w:pPr>
-        <w:pStyle w:val="Style1n"/>
-      </w:pPr>
-      <w:r>
-        <w:t>The general story line follows a privatized industrial faction that strip local areas that are rich in resources.</w:t>
-      </w:r>
-      <w:r>
-        <w:br/>
-        <w:t xml:space="preserve">The central core that the player is defending </w:t>
-      </w:r>
-      <w:r>
-        <w:t>specializes in extracting a rare resource that other countries &amp; corporations are in desperate search of. The events that the player take on attract a lot of rival attention &amp; as a result, rival factions make a desperate attempt on stealing the riches for themselves.</w:t>
-      </w:r>
-    </w:p>
-    <w:p>
-      <w:pPr>
-        <w:pStyle w:val="Heading1"/>
-      </w:pPr>
-    </w:p>
-    <w:p>
-      <w:pPr>
-        <w:pStyle w:val="Heading1"/>
-      </w:pPr>
-      <w:r>
-        <w:t>Gamep</w:t>
-      </w:r>
-      <w:r>
-        <w:t>lay</w:t>
-      </w:r>
-      <w:bookmarkEnd w:id="8"/>
-    </w:p>
-    <w:p/>
-    <w:p>
-      <w:pPr>
-        <w:pStyle w:val="Heading2"/>
-      </w:pPr>
-      <w:bookmarkStart w:id="9" w:name="_Toc297479384"/>
-      <w:r>
-        <w:t>Overview of Gameplay</w:t>
-      </w:r>
+      <w:r>
+        <w:tab/>
+      </w:r>
+      <w:bookmarkStart w:id="9" w:name="_GoBack"/>
       <w:bookmarkEnd w:id="9"/>
     </w:p>
     <w:p>
-      <w:pPr>
-        <w:pStyle w:val="Style1n"/>
-      </w:pPr>
-      <w:r>
-        <w:t>I</w:t>
-      </w:r>
-      <w:r>
-        <w:t>nclude information on the game genre and how it is different, similar, or a hybrid of existing genres. Discuss what platform the game will be on, if it is going to be on multiple platforms discuss ways the game will be modified for each platform. Also, provide a general overview of the game modes avai</w:t>
-      </w:r>
-      <w:r>
-        <w:t>lable in single player and multi</w:t>
-      </w:r>
-      <w:r>
-        <w:t xml:space="preserve">player. </w:t>
-      </w:r>
-      <w:r>
-        <w:t>Also, list the Key Gameplay Features</w:t>
-      </w:r>
-      <w:r>
-        <w:t xml:space="preserve"> (selling features)</w:t>
-      </w:r>
-      <w:r>
-        <w:t xml:space="preserve"> of the game.</w:t>
-      </w:r>
-    </w:p>
-    <w:p/>
-    <w:p>
-      <w:pPr>
-        <w:pStyle w:val="Heading2"/>
-      </w:pPr>
-      <w:bookmarkStart w:id="10" w:name="_Toc297479385"/>
-      <w:r>
-        <w:t>Player Experience</w:t>
-      </w:r>
-      <w:bookmarkEnd w:id="10"/>
+      <w:r>
+        <w:tab/>
+      </w:r>
     </w:p>
     <w:p>
       <w:pPr>
-        <w:pStyle w:val="Style1n"/>
-      </w:pPr>
-      <w:r>
-        <w:t>P</w:t>
-      </w:r>
-      <w:r>
-        <w:t xml:space="preserve">rovide a general overview of </w:t>
-      </w:r>
-      <w:r>
-        <w:t>how the player experiences the game. Walk them through the screens they will see, what the level looks like and what their character can do. Give them a brief idea of objectives &amp; hazards they will face.</w:t>
-      </w:r>
-      <w:r>
-        <w:t xml:space="preserve"> </w:t>
-      </w:r>
-      <w:r>
-        <w:t xml:space="preserve"> This should be in a second-person point of view using the word “you” to tell a story to the audience (players).</w:t>
-      </w:r>
-    </w:p>
-    <w:p/>
-    <w:p>
-      <w:pPr>
-        <w:pStyle w:val="Heading2"/>
-      </w:pPr>
-      <w:bookmarkStart w:id="11" w:name="_Toc297479386"/>
-      <w:r>
-        <w:t>Gameplay Guidelines</w:t>
-      </w:r>
-      <w:bookmarkEnd w:id="11"/>
+        <w:pageBreakBefore/>
+      </w:pPr>
     </w:p>
     <w:p>
       <w:pPr>
-        <w:pStyle w:val="Style1n"/>
-      </w:pPr>
-      <w:r>
-        <w:t>This is</w:t>
-      </w:r>
-      <w:r>
-        <w:t xml:space="preserve"> a set of guidelines that </w:t>
-      </w:r>
-      <w:r>
-        <w:t>the game must adhere</w:t>
-      </w:r>
-      <w:r>
-        <w:t xml:space="preserve"> to throughout the development process. These include rules for what is allowed and not allowed in </w:t>
-      </w:r>
-      <w:r>
-        <w:t>the game</w:t>
-      </w:r>
-      <w:r>
-        <w:t xml:space="preserve">. For </w:t>
-      </w:r>
-      <w:r>
-        <w:t>instance</w:t>
-      </w:r>
-      <w:r>
-        <w:t xml:space="preserve">, if you are </w:t>
-      </w:r>
-      <w:r>
-        <w:t>creating</w:t>
-      </w:r>
-      <w:r>
-        <w:t xml:space="preserve"> a game</w:t>
-      </w:r>
-      <w:r>
-        <w:t xml:space="preserve"> for children</w:t>
-      </w:r>
-      <w:r>
-        <w:t xml:space="preserve">, you will want to define guidelines for the level of violence presented in the game, what language can be used, and so on. </w:t>
-      </w:r>
-    </w:p>
-    <w:p/>
-    <w:p>
-      <w:pPr>
-        <w:pStyle w:val="Heading2"/>
-      </w:pPr>
-      <w:bookmarkStart w:id="12" w:name="_Toc297479387"/>
-      <w:r>
-        <w:lastRenderedPageBreak/>
-        <w:t>Game Objectives &amp; Rewards</w:t>
-      </w:r>
-      <w:bookmarkEnd w:id="12"/>
-    </w:p>
-    <w:p>
-      <w:pPr>
-        <w:pStyle w:val="Style1n"/>
-        <w:keepNext/>
-      </w:pPr>
-      <w:r>
-        <w:t xml:space="preserve">This </w:t>
-      </w:r>
-      <w:r>
-        <w:t xml:space="preserve">is where you present more details on how the gameplay will motivate the player to progress through the game. </w:t>
-      </w:r>
-      <w:r>
-        <w:t>Discuss</w:t>
-      </w:r>
-      <w:r>
-        <w:t xml:space="preserve"> rewards and penalties and the difficulty level.</w:t>
-      </w:r>
-      <w:r>
-        <w:t xml:space="preserve"> You can use the table below to help break down objectives and rewards.</w:t>
-      </w:r>
-    </w:p>
-    <w:p>
-      <w:pPr>
-        <w:keepNext/>
-      </w:pPr>
-    </w:p>
-    <w:tbl>
-      <w:tblPr>
-        <w:tblStyle w:val="TableGrid"/>
-        <w:tblW w:w="9627" w:type="dxa"/>
-        <w:tblLook w:val="04A0" w:firstRow="1" w:lastRow="0" w:firstColumn="1" w:lastColumn="0" w:noHBand="0" w:noVBand="1"/>
-      </w:tblPr>
-      <w:tblGrid>
-        <w:gridCol w:w="3209"/>
-        <w:gridCol w:w="3209"/>
-        <w:gridCol w:w="3209"/>
-      </w:tblGrid>
-      <w:tr>
-        <w:trPr>
-          <w:trHeight w:val="323"/>
-        </w:trPr>
-        <w:tc>
-          <w:tcPr>
-            <w:tcW w:w="3209" w:type="dxa"/>
-            <w:shd w:val="clear" w:color="auto" w:fill="262626" w:themeFill="text1" w:themeFillTint="D9"/>
-            <w:vAlign w:val="center"/>
-          </w:tcPr>
-          <w:p>
-            <w:pPr>
-              <w:keepNext/>
-              <w:jc w:val="center"/>
-              <w:rPr>
-                <w:rFonts w:asciiTheme="majorHAnsi" w:hAnsiTheme="majorHAnsi"/>
-              </w:rPr>
-            </w:pPr>
-            <w:r>
-              <w:rPr>
-                <w:rFonts w:asciiTheme="majorHAnsi" w:hAnsiTheme="majorHAnsi"/>
-              </w:rPr>
-              <w:t>Rewards</w:t>
-            </w:r>
-          </w:p>
-        </w:tc>
-        <w:tc>
-          <w:tcPr>
-            <w:tcW w:w="3209" w:type="dxa"/>
-            <w:shd w:val="clear" w:color="auto" w:fill="262626" w:themeFill="text1" w:themeFillTint="D9"/>
-            <w:vAlign w:val="center"/>
-          </w:tcPr>
-          <w:p>
-            <w:pPr>
-              <w:keepNext/>
-              <w:jc w:val="center"/>
-              <w:rPr>
-                <w:rFonts w:asciiTheme="majorHAnsi" w:hAnsiTheme="majorHAnsi"/>
-              </w:rPr>
-            </w:pPr>
-            <w:r>
-              <w:rPr>
-                <w:rFonts w:asciiTheme="majorHAnsi" w:hAnsiTheme="majorHAnsi"/>
-              </w:rPr>
-              <w:t>Penalties</w:t>
-            </w:r>
-          </w:p>
-        </w:tc>
-        <w:tc>
-          <w:tcPr>
-            <w:tcW w:w="3209" w:type="dxa"/>
-            <w:shd w:val="clear" w:color="auto" w:fill="262626" w:themeFill="text1" w:themeFillTint="D9"/>
-            <w:vAlign w:val="center"/>
-          </w:tcPr>
-          <w:p>
-            <w:pPr>
-              <w:keepNext/>
-              <w:jc w:val="center"/>
-              <w:rPr>
-                <w:rFonts w:asciiTheme="majorHAnsi" w:hAnsiTheme="majorHAnsi"/>
-              </w:rPr>
-            </w:pPr>
-            <w:r>
-              <w:rPr>
-                <w:rFonts w:asciiTheme="majorHAnsi" w:hAnsiTheme="majorHAnsi"/>
-              </w:rPr>
-              <w:t>Difficulty Levels</w:t>
-            </w:r>
-          </w:p>
-        </w:tc>
-      </w:tr>
-      <w:tr>
-        <w:trPr>
-          <w:trHeight w:val="1115"/>
-        </w:trPr>
-        <w:tc>
-          <w:tcPr>
-            <w:tcW w:w="3209" w:type="dxa"/>
-          </w:tcPr>
-          <w:p>
-            <w:pPr>
-              <w:keepNext/>
-              <w:rPr>
-                <w:rFonts w:asciiTheme="majorHAnsi" w:hAnsiTheme="majorHAnsi"/>
-              </w:rPr>
-            </w:pPr>
-            <w:r>
-              <w:rPr>
-                <w:rFonts w:asciiTheme="majorHAnsi" w:hAnsiTheme="majorHAnsi"/>
-              </w:rPr>
-              <w:t>List ways of how the player is rewarded and when.</w:t>
-            </w:r>
-          </w:p>
-        </w:tc>
-        <w:tc>
-          <w:tcPr>
-            <w:tcW w:w="3209" w:type="dxa"/>
-          </w:tcPr>
-          <w:p>
-            <w:pPr>
-              <w:keepNext/>
-              <w:rPr>
-                <w:rFonts w:asciiTheme="majorHAnsi" w:hAnsiTheme="majorHAnsi"/>
-              </w:rPr>
-            </w:pPr>
-            <w:r>
-              <w:rPr>
-                <w:rFonts w:asciiTheme="majorHAnsi" w:hAnsiTheme="majorHAnsi"/>
-              </w:rPr>
-              <w:t>Discuss things that hinder the player on progressing</w:t>
-            </w:r>
-          </w:p>
-        </w:tc>
-        <w:tc>
-          <w:tcPr>
-            <w:tcW w:w="3209" w:type="dxa"/>
-          </w:tcPr>
-          <w:p>
-            <w:pPr>
-              <w:keepNext/>
-              <w:rPr>
-                <w:rFonts w:asciiTheme="majorHAnsi" w:hAnsiTheme="majorHAnsi"/>
-              </w:rPr>
-            </w:pPr>
-            <w:r>
-              <w:rPr>
-                <w:rFonts w:asciiTheme="majorHAnsi" w:hAnsiTheme="majorHAnsi"/>
-              </w:rPr>
-              <w:t>Discuss the difficulty levels within the game</w:t>
-            </w:r>
-          </w:p>
-        </w:tc>
-      </w:tr>
-    </w:tbl>
-    <w:p>
-      <w:pPr>
-        <w:pStyle w:val="Heading2"/>
-      </w:pPr>
-    </w:p>
-    <w:p>
-      <w:pPr>
-        <w:pStyle w:val="Heading2"/>
-      </w:pPr>
-      <w:bookmarkStart w:id="13" w:name="_Toc297479388"/>
-      <w:r>
-        <w:t>Gameplay Mechanics</w:t>
-      </w:r>
-      <w:bookmarkEnd w:id="13"/>
-    </w:p>
-    <w:p>
-      <w:pPr>
-        <w:pStyle w:val="Style1n"/>
-      </w:pPr>
-      <w:r>
-        <w:t xml:space="preserve">This </w:t>
-      </w:r>
-      <w:r>
-        <w:t>is the where you start getting more specific on how some of the systems in the game will work. This includes how characters move in the game, what gameplay actions are available, item inventory and attribute</w:t>
-      </w:r>
-      <w:r>
-        <w:t>s</w:t>
-      </w:r>
-      <w:r>
-        <w:t>, and how the game progresses from level to level.</w:t>
-      </w:r>
-    </w:p>
-    <w:p>
-      <w:pPr>
-        <w:pageBreakBefore/>
-      </w:pPr>
-    </w:p>
-    <w:p>
-      <w:pPr>
         <w:pStyle w:val="Heading1"/>
       </w:pPr>
-      <w:bookmarkStart w:id="14" w:name="_Toc297479390"/>
+      <w:bookmarkStart w:id="10" w:name="_Toc297479390"/>
       <w:r>
         <w:t>Control Scheme</w:t>
       </w:r>
-      <w:bookmarkEnd w:id="14"/>
+      <w:bookmarkEnd w:id="10"/>
     </w:p>
     <w:p>
       <w:pPr>
@@ -3502,7 +2904,7 @@
                       <a:effectLst/>
                       <a:extLst>
                         <a:ext uri="{C572A759-6A51-4108-AA02-DFA0A04FC94B}">
-                          <ma14:wrappingTextBoxFlag xmlns:ma14="http://schemas.microsoft.com/office/mac/drawingml/2011/main" xmlns:w="http://schemas.openxmlformats.org/wordprocessingml/2006/main" xmlns:w10="urn:schemas-microsoft-com:office:word" xmlns:v="urn:schemas-microsoft-com:vml" xmlns:o="urn:schemas-microsoft-com:office:office" xmlns:mv="urn:schemas-microsoft-com:mac:vml" xmlns:mo="http://schemas.microsoft.com/office/mac/office/2008/main" xmlns=""/>
+                          <ma14:wrappingTextBoxFlag xmlns="" xmlns:mo="http://schemas.microsoft.com/office/mac/office/2008/main" xmlns:mv="urn:schemas-microsoft-com:mac:vml" xmlns:o="urn:schemas-microsoft-com:office:office" xmlns:v="urn:schemas-microsoft-com:vml" xmlns:w10="urn:schemas-microsoft-com:office:word" xmlns:w="http://schemas.openxmlformats.org/wordprocessingml/2006/main" xmlns:ma14="http://schemas.microsoft.com/office/mac/drawingml/2011/main"/>
                         </a:ext>
                       </a:extLst>
                     </wps:spPr>
@@ -3966,7 +3368,7 @@
                       <a:effectLst/>
                       <a:extLst>
                         <a:ext uri="{C572A759-6A51-4108-AA02-DFA0A04FC94B}">
-                          <ma14:wrappingTextBoxFlag xmlns:ma14="http://schemas.microsoft.com/office/mac/drawingml/2011/main" xmlns:w="http://schemas.openxmlformats.org/wordprocessingml/2006/main" xmlns:w10="urn:schemas-microsoft-com:office:word" xmlns:v="urn:schemas-microsoft-com:vml" xmlns:o="urn:schemas-microsoft-com:office:office" xmlns:mv="urn:schemas-microsoft-com:mac:vml" xmlns:mo="http://schemas.microsoft.com/office/mac/office/2008/main" xmlns=""/>
+                          <ma14:wrappingTextBoxFlag xmlns="" xmlns:mo="http://schemas.microsoft.com/office/mac/office/2008/main" xmlns:mv="urn:schemas-microsoft-com:mac:vml" xmlns:o="urn:schemas-microsoft-com:office:office" xmlns:v="urn:schemas-microsoft-com:vml" xmlns:w10="urn:schemas-microsoft-com:office:word" xmlns:w="http://schemas.openxmlformats.org/wordprocessingml/2006/main" xmlns:ma14="http://schemas.microsoft.com/office/mac/drawingml/2011/main"/>
                         </a:ext>
                       </a:extLst>
                     </wps:spPr>
@@ -4157,7 +3559,7 @@
                       <a:effectLst/>
                       <a:extLst>
                         <a:ext uri="{C572A759-6A51-4108-AA02-DFA0A04FC94B}">
-                          <ma14:wrappingTextBoxFlag xmlns:ma14="http://schemas.microsoft.com/office/mac/drawingml/2011/main" xmlns:w="http://schemas.openxmlformats.org/wordprocessingml/2006/main" xmlns:w10="urn:schemas-microsoft-com:office:word" xmlns:v="urn:schemas-microsoft-com:vml" xmlns:o="urn:schemas-microsoft-com:office:office" xmlns:mv="urn:schemas-microsoft-com:mac:vml" xmlns:mo="http://schemas.microsoft.com/office/mac/office/2008/main" xmlns=""/>
+                          <ma14:wrappingTextBoxFlag xmlns="" xmlns:mo="http://schemas.microsoft.com/office/mac/office/2008/main" xmlns:mv="urn:schemas-microsoft-com:mac:vml" xmlns:o="urn:schemas-microsoft-com:office:office" xmlns:v="urn:schemas-microsoft-com:vml" xmlns:w10="urn:schemas-microsoft-com:office:word" xmlns:w="http://schemas.openxmlformats.org/wordprocessingml/2006/main" xmlns:ma14="http://schemas.microsoft.com/office/mac/drawingml/2011/main"/>
                         </a:ext>
                       </a:extLst>
                     </wps:spPr>
@@ -4280,7 +3682,7 @@
                       <a:effectLst/>
                       <a:extLst>
                         <a:ext uri="{C572A759-6A51-4108-AA02-DFA0A04FC94B}">
-                          <ma14:wrappingTextBoxFlag xmlns:ma14="http://schemas.microsoft.com/office/mac/drawingml/2011/main" xmlns:w="http://schemas.openxmlformats.org/wordprocessingml/2006/main" xmlns:w10="urn:schemas-microsoft-com:office:word" xmlns:v="urn:schemas-microsoft-com:vml" xmlns:o="urn:schemas-microsoft-com:office:office" xmlns:mv="urn:schemas-microsoft-com:mac:vml" xmlns:mo="http://schemas.microsoft.com/office/mac/office/2008/main" xmlns=""/>
+                          <ma14:wrappingTextBoxFlag xmlns="" xmlns:mo="http://schemas.microsoft.com/office/mac/office/2008/main" xmlns:mv="urn:schemas-microsoft-com:mac:vml" xmlns:o="urn:schemas-microsoft-com:office:office" xmlns:v="urn:schemas-microsoft-com:vml" xmlns:w10="urn:schemas-microsoft-com:office:word" xmlns:w="http://schemas.openxmlformats.org/wordprocessingml/2006/main" xmlns:ma14="http://schemas.microsoft.com/office/mac/drawingml/2011/main"/>
                         </a:ext>
                       </a:extLst>
                     </wps:spPr>
@@ -4406,7 +3808,7 @@
                       <a:effectLst/>
                       <a:extLst>
                         <a:ext uri="{C572A759-6A51-4108-AA02-DFA0A04FC94B}">
-                          <ma14:wrappingTextBoxFlag xmlns:ma14="http://schemas.microsoft.com/office/mac/drawingml/2011/main" xmlns:w="http://schemas.openxmlformats.org/wordprocessingml/2006/main" xmlns:w10="urn:schemas-microsoft-com:office:word" xmlns:v="urn:schemas-microsoft-com:vml" xmlns:o="urn:schemas-microsoft-com:office:office" xmlns:mv="urn:schemas-microsoft-com:mac:vml" xmlns:mo="http://schemas.microsoft.com/office/mac/office/2008/main" xmlns=""/>
+                          <ma14:wrappingTextBoxFlag xmlns="" xmlns:mo="http://schemas.microsoft.com/office/mac/office/2008/main" xmlns:mv="urn:schemas-microsoft-com:mac:vml" xmlns:o="urn:schemas-microsoft-com:office:office" xmlns:v="urn:schemas-microsoft-com:vml" xmlns:w10="urn:schemas-microsoft-com:office:word" xmlns:w="http://schemas.openxmlformats.org/wordprocessingml/2006/main" xmlns:ma14="http://schemas.microsoft.com/office/mac/drawingml/2011/main"/>
                         </a:ext>
                       </a:extLst>
                     </wps:spPr>
@@ -4589,7 +3991,7 @@
   <w:abstractNum w:abstractNumId="1" w15:restartNumberingAfterBreak="0">
     <w:nsid w:val="05A11BEE"/>
     <w:multiLevelType w:val="hybridMultilevel"/>
-    <w:tmpl w:val="F42E2748"/>
+    <w:tmpl w:val="E48A014A"/>
     <w:lvl w:ilvl="0" w:tplc="04090001">
       <w:start w:val="1"/>
       <w:numFmt w:val="bullet"/>
@@ -5920,7 +5322,7 @@
     <w:lsdException w:name="Table Web 2" w:semiHidden="1" w:unhideWhenUsed="1"/>
     <w:lsdException w:name="Table Web 3" w:semiHidden="1" w:unhideWhenUsed="1"/>
     <w:lsdException w:name="Balloon Text" w:semiHidden="1" w:unhideWhenUsed="1"/>
-    <w:lsdException w:name="Table Grid" w:semiHidden="1" w:uiPriority="59" w:unhideWhenUsed="1"/>
+    <w:lsdException w:name="Table Grid" w:uiPriority="59"/>
     <w:lsdException w:name="Table Theme" w:semiHidden="1" w:unhideWhenUsed="1"/>
     <w:lsdException w:name="Placeholder Text" w:semiHidden="1"/>
     <w:lsdException w:name="No Spacing" w:uiPriority="1" w:qFormat="1"/>
@@ -6768,19 +6170,17 @@
   </w:font>
   <w:font w:name="Yu Mincho">
     <w:altName w:val="游明朝"/>
-    <w:panose1 w:val="00000000000000000000"/>
     <w:charset w:val="80"/>
     <w:family w:val="roman"/>
-    <w:notTrueType/>
-    <w:pitch w:val="default"/>
+    <w:pitch w:val="variable"/>
+    <w:sig w:usb0="800002E7" w:usb1="2AC7FCFF" w:usb2="00000012" w:usb3="00000000" w:csb0="0002009F" w:csb1="00000000"/>
   </w:font>
   <w:font w:name="Yu Gothic Light">
     <w:altName w:val="游ゴシック Light"/>
-    <w:panose1 w:val="00000000000000000000"/>
     <w:charset w:val="80"/>
-    <w:family w:val="roman"/>
-    <w:notTrueType/>
-    <w:pitch w:val="default"/>
+    <w:family w:val="swiss"/>
+    <w:pitch w:val="variable"/>
+    <w:sig w:usb0="E00002FF" w:usb1="2AC7FDFF" w:usb2="00000016" w:usb3="00000000" w:csb0="0002009F" w:csb1="00000000"/>
   </w:font>
   <w:font w:name="Calibri Light">
     <w:panose1 w:val="020F0302020204030204"/>
@@ -6809,6 +6209,7 @@
     <w:rsidRoot w:val="00CF672C"/>
     <w:rsid w:val="0009513E"/>
     <w:rsid w:val="000B428D"/>
+    <w:rsid w:val="005D1C99"/>
     <w:rsid w:val="00661824"/>
     <w:rsid w:val="007037B5"/>
     <w:rsid w:val="00821783"/>
@@ -7005,7 +6406,7 @@
     <w:lsdException w:name="Table Web 2" w:semiHidden="1" w:unhideWhenUsed="1"/>
     <w:lsdException w:name="Table Web 3" w:semiHidden="1" w:unhideWhenUsed="1"/>
     <w:lsdException w:name="Balloon Text" w:semiHidden="1" w:unhideWhenUsed="1"/>
-    <w:lsdException w:name="Table Grid" w:semiHidden="1" w:uiPriority="59" w:unhideWhenUsed="1"/>
+    <w:lsdException w:name="Table Grid" w:uiPriority="59"/>
     <w:lsdException w:name="Table Theme" w:semiHidden="1" w:unhideWhenUsed="1"/>
     <w:lsdException w:name="Placeholder Text" w:semiHidden="1"/>
     <w:lsdException w:name="No Spacing" w:uiPriority="1" w:qFormat="1"/>
@@ -7616,7 +7017,7 @@
 </file>
 
 <file path=customXml/itemProps1.xml><?xml version="1.0" encoding="utf-8"?>
-<ds:datastoreItem xmlns:ds="http://schemas.openxmlformats.org/officeDocument/2006/customXml" ds:itemID="{D89A8B43-9C84-49BA-B614-6C283DDBC01A}">
+<ds:datastoreItem xmlns:ds="http://schemas.openxmlformats.org/officeDocument/2006/customXml" ds:itemID="{6A53AF9C-B347-4D1E-B105-9E1B8AF9B5C6}">
   <ds:schemaRefs>
     <ds:schemaRef ds:uri="http://schemas.openxmlformats.org/officeDocument/2006/bibliography"/>
   </ds:schemaRefs>

</xml_diff>

<commit_message>
- printed pdf version of the design brief
</commit_message>
<xml_diff>
--- a/TowerDefence/Documentation/Proj_Lockdown - design brief.docx
+++ b/TowerDefence/Documentation/Proj_Lockdown - design brief.docx
@@ -1455,41 +1455,6 @@
         <w:rPr>
           <w:noProof/>
         </w:rPr>
-        <w:t>Gameplay</w:t>
-      </w:r>
-      <w:r>
-        <w:rPr>
-          <w:noProof/>
-        </w:rPr>
-        <w:tab/>
-      </w:r>
-      <w:r>
-        <w:rPr>
-          <w:noProof/>
-        </w:rPr>
-        <w:t>4</w:t>
-      </w:r>
-    </w:p>
-    <w:p>
-      <w:pPr>
-        <w:pStyle w:val="TOC1"/>
-        <w:tabs>
-          <w:tab w:val="right" w:pos="9350"/>
-        </w:tabs>
-        <w:rPr>
-          <w:rFonts w:asciiTheme="minorHAnsi" w:hAnsiTheme="minorHAnsi"/>
-          <w:b w:val="0"/>
-          <w:caps w:val="0"/>
-          <w:noProof/>
-          <w:szCs w:val="24"/>
-          <w:u w:val="none"/>
-          <w:lang w:eastAsia="ja-JP"/>
-        </w:rPr>
-      </w:pPr>
-      <w:r>
-        <w:rPr>
-          <w:noProof/>
-        </w:rPr>
         <w:t>Control Scheme</w:t>
       </w:r>
       <w:r>
@@ -1900,58 +1865,21 @@
     </w:p>
     <w:p>
       <w:pPr>
-        <w:pStyle w:val="Heading1"/>
-      </w:pPr>
-    </w:p>
-    <w:p>
-      <w:pPr>
-        <w:pStyle w:val="Heading1"/>
-      </w:pPr>
-      <w:r>
-        <w:t>Gamep</w:t>
-      </w:r>
-      <w:r>
-        <w:t>lay</w:t>
-      </w:r>
+        <w:pageBreakBefore/>
+      </w:pPr>
+      <w:bookmarkStart w:id="8" w:name="_GoBack"/>
       <w:bookmarkEnd w:id="7"/>
-    </w:p>
-    <w:p/>
-    <w:p>
-      <w:pPr>
-        <w:pStyle w:val="Heading2"/>
-      </w:pPr>
-      <w:bookmarkStart w:id="8" w:name="_Toc297479384"/>
-      <w:r>
-        <w:t>Overview of Gameplay</w:t>
-      </w:r>
       <w:bookmarkEnd w:id="8"/>
     </w:p>
     <w:p>
-      <w:r>
-        <w:tab/>
-      </w:r>
-      <w:bookmarkStart w:id="9" w:name="_GoBack"/>
+      <w:pPr>
+        <w:pStyle w:val="Heading1"/>
+      </w:pPr>
+      <w:bookmarkStart w:id="9" w:name="_Toc297479390"/>
+      <w:r>
+        <w:t>Control Scheme</w:t>
+      </w:r>
       <w:bookmarkEnd w:id="9"/>
-    </w:p>
-    <w:p>
-      <w:r>
-        <w:tab/>
-      </w:r>
-    </w:p>
-    <w:p>
-      <w:pPr>
-        <w:pageBreakBefore/>
-      </w:pPr>
-    </w:p>
-    <w:p>
-      <w:pPr>
-        <w:pStyle w:val="Heading1"/>
-      </w:pPr>
-      <w:bookmarkStart w:id="10" w:name="_Toc297479390"/>
-      <w:r>
-        <w:t>Control Scheme</w:t>
-      </w:r>
-      <w:bookmarkEnd w:id="10"/>
     </w:p>
     <w:p>
       <w:pPr>
@@ -6209,10 +6137,10 @@
     <w:rsidRoot w:val="00CF672C"/>
     <w:rsid w:val="0009513E"/>
     <w:rsid w:val="000B428D"/>
-    <w:rsid w:val="005D1C99"/>
     <w:rsid w:val="00661824"/>
     <w:rsid w:val="007037B5"/>
     <w:rsid w:val="00821783"/>
+    <w:rsid w:val="009F0B9F"/>
     <w:rsid w:val="00B047E3"/>
     <w:rsid w:val="00CF672C"/>
   </w:rsids>
@@ -7017,7 +6945,7 @@
 </file>
 
 <file path=customXml/itemProps1.xml><?xml version="1.0" encoding="utf-8"?>
-<ds:datastoreItem xmlns:ds="http://schemas.openxmlformats.org/officeDocument/2006/customXml" ds:itemID="{6A53AF9C-B347-4D1E-B105-9E1B8AF9B5C6}">
+<ds:datastoreItem xmlns:ds="http://schemas.openxmlformats.org/officeDocument/2006/customXml" ds:itemID="{F8BF0281-B9E7-4FB6-B366-64C12C4D8F3D}">
   <ds:schemaRefs>
     <ds:schemaRef ds:uri="http://schemas.openxmlformats.org/officeDocument/2006/bibliography"/>
   </ds:schemaRefs>

</xml_diff>